<commit_message>
Pre-2019 Christmas Eve update
</commit_message>
<xml_diff>
--- a/Prime Rib Plan.docx
+++ b/Prime Rib Plan.docx
@@ -27,13 +27,25 @@
         <w:rPr>
           <w:sz w:val="28"/>
         </w:rPr>
-        <w:t>Version: 2018</w:t>
+        <w:t>Version: 201</w:t>
       </w:r>
       <w:r>
         <w:rPr>
           <w:sz w:val="28"/>
         </w:rPr>
-        <w:t>.post</w:t>
+        <w:t>9</w:t>
+      </w:r>
+      <w:r>
+        <w:rPr>
+          <w:sz w:val="28"/>
+        </w:rPr>
+        <w:t>.</w:t>
+      </w:r>
+      <w:r>
+        <w:rPr>
+          <w:sz w:val="28"/>
+        </w:rPr>
+        <w:t>pre</w:t>
       </w:r>
     </w:p>
     <w:p>
@@ -81,16 +93,9 @@
       </w:r>
       <w:r>
         <w:rPr>
-          <w:strike/>
-          <w:sz w:val="24"/>
-        </w:rPr>
-        <w:t>Horseradish/Garlic/Rosemary Encrusted</w:t>
-      </w:r>
-      <w:r>
-        <w:rPr>
-          <w:sz w:val="24"/>
-        </w:rPr>
-        <w:t xml:space="preserve"> Prime Rib</w:t>
+          <w:sz w:val="24"/>
+        </w:rPr>
+        <w:t>Prime Rib</w:t>
       </w:r>
       <w:r>
         <w:rPr>
@@ -144,7 +149,7 @@
         <w:rPr>
           <w:sz w:val="24"/>
         </w:rPr>
-        <w:t>Creamed Spinach</w:t>
+        <w:t>Roasted Brussels Spouts</w:t>
       </w:r>
     </w:p>
     <w:p>
@@ -721,146 +726,6 @@
           <w:sz w:val="24"/>
         </w:rPr>
         <w:t>Bone-in Prime Rib</w:t>
-      </w:r>
-    </w:p>
-    <w:p>
-      <w:pPr>
-        <w:pStyle w:val="ListParagraph"/>
-        <w:numPr>
-          <w:ilvl w:val="0"/>
-          <w:numId w:val="2"/>
-        </w:numPr>
-        <w:rPr>
-          <w:strike/>
-          <w:sz w:val="24"/>
-        </w:rPr>
-      </w:pPr>
-      <w:r>
-        <w:rPr>
-          <w:strike/>
-          <w:sz w:val="24"/>
-        </w:rPr>
-        <w:t>Crust Paste</w:t>
-      </w:r>
-    </w:p>
-    <w:p>
-      <w:pPr>
-        <w:pStyle w:val="ListParagraph"/>
-        <w:numPr>
-          <w:ilvl w:val="1"/>
-          <w:numId w:val="2"/>
-        </w:numPr>
-        <w:rPr>
-          <w:strike/>
-          <w:sz w:val="24"/>
-        </w:rPr>
-      </w:pPr>
-      <w:r>
-        <w:rPr>
-          <w:strike/>
-          <w:sz w:val="24"/>
-        </w:rPr>
-        <w:t>6 ounces freshly prepared horseradish</w:t>
-      </w:r>
-    </w:p>
-    <w:p>
-      <w:pPr>
-        <w:pStyle w:val="ListParagraph"/>
-        <w:numPr>
-          <w:ilvl w:val="1"/>
-          <w:numId w:val="2"/>
-        </w:numPr>
-        <w:rPr>
-          <w:strike/>
-          <w:sz w:val="24"/>
-        </w:rPr>
-      </w:pPr>
-      <w:r>
-        <w:rPr>
-          <w:strike/>
-          <w:sz w:val="24"/>
-        </w:rPr>
-        <w:t>1 head of garlic</w:t>
-      </w:r>
-    </w:p>
-    <w:p>
-      <w:pPr>
-        <w:pStyle w:val="ListParagraph"/>
-        <w:numPr>
-          <w:ilvl w:val="1"/>
-          <w:numId w:val="2"/>
-        </w:numPr>
-        <w:rPr>
-          <w:strike/>
-          <w:sz w:val="24"/>
-        </w:rPr>
-      </w:pPr>
-      <w:r>
-        <w:rPr>
-          <w:strike/>
-          <w:sz w:val="24"/>
-        </w:rPr>
-        <w:t>6 stems of Rosemary</w:t>
-      </w:r>
-    </w:p>
-    <w:p>
-      <w:pPr>
-        <w:pStyle w:val="ListParagraph"/>
-        <w:numPr>
-          <w:ilvl w:val="1"/>
-          <w:numId w:val="2"/>
-        </w:numPr>
-        <w:rPr>
-          <w:strike/>
-          <w:sz w:val="24"/>
-        </w:rPr>
-      </w:pPr>
-      <w:r>
-        <w:rPr>
-          <w:strike/>
-          <w:sz w:val="24"/>
-        </w:rPr>
-        <w:t>~2 cups salt</w:t>
-      </w:r>
-    </w:p>
-    <w:p>
-      <w:pPr>
-        <w:pStyle w:val="ListParagraph"/>
-        <w:numPr>
-          <w:ilvl w:val="1"/>
-          <w:numId w:val="2"/>
-        </w:numPr>
-        <w:rPr>
-          <w:strike/>
-          <w:sz w:val="24"/>
-        </w:rPr>
-      </w:pPr>
-      <w:r>
-        <w:rPr>
-          <w:strike/>
-          <w:sz w:val="24"/>
-        </w:rPr>
-        <w:t>Freshly cracked black pepper</w:t>
-      </w:r>
-    </w:p>
-    <w:p>
-      <w:pPr>
-        <w:pStyle w:val="ListParagraph"/>
-        <w:numPr>
-          <w:ilvl w:val="1"/>
-          <w:numId w:val="2"/>
-        </w:numPr>
-        <w:rPr>
-          <w:strike/>
-          <w:sz w:val="24"/>
-        </w:rPr>
-      </w:pPr>
-      <w:r>
-        <w:rPr>
-          <w:strike/>
-          <w:sz w:val="24"/>
-        </w:rPr>
-        <w:t>Extra Virgin Olive Oil (must be EVOO to have higher smoke temp)</w:t>
       </w:r>
     </w:p>
     <w:p>
@@ -1076,7 +941,25 @@
         <w:rPr>
           <w:sz w:val="24"/>
         </w:rPr>
-        <w:t xml:space="preserve">Season heavily with salt and pepper </w:t>
+        <w:t>Rinse the roast and slice a cross-hatch pattern into the fat cap…don’t cut into the meat though.</w:t>
+      </w:r>
+    </w:p>
+    <w:p>
+      <w:pPr>
+        <w:pStyle w:val="ListParagraph"/>
+        <w:numPr>
+          <w:ilvl w:val="0"/>
+          <w:numId w:val="3"/>
+        </w:numPr>
+        <w:rPr>
+          <w:sz w:val="24"/>
+        </w:rPr>
+      </w:pPr>
+      <w:r>
+        <w:rPr>
+          <w:sz w:val="24"/>
+        </w:rPr>
+        <w:t xml:space="preserve">Season heavily with salt </w:t>
       </w:r>
       <w:r>
         <w:rPr>
@@ -1130,100 +1013,25 @@
         <w:rPr>
           <w:sz w:val="24"/>
         </w:rPr>
-        <w:t xml:space="preserve"> to air-dry the roast</w:t>
+        <w:t xml:space="preserve"> to air-dry</w:t>
+      </w:r>
+      <w:r>
+        <w:rPr>
+          <w:sz w:val="24"/>
+        </w:rPr>
+        <w:t xml:space="preserve">/dry-brine </w:t>
+      </w:r>
+      <w:r>
+        <w:rPr>
+          <w:sz w:val="24"/>
+        </w:rPr>
+        <w:t>the roast</w:t>
       </w:r>
       <w:r>
         <w:rPr>
           <w:sz w:val="24"/>
         </w:rPr>
         <w:t>.</w:t>
-      </w:r>
-    </w:p>
-    <w:p>
-      <w:pPr>
-        <w:pStyle w:val="ListParagraph"/>
-        <w:numPr>
-          <w:ilvl w:val="0"/>
-          <w:numId w:val="3"/>
-        </w:numPr>
-        <w:rPr>
-          <w:strike/>
-          <w:sz w:val="24"/>
-        </w:rPr>
-      </w:pPr>
-      <w:r>
-        <w:rPr>
-          <w:strike/>
-          <w:sz w:val="24"/>
-        </w:rPr>
-        <w:t>Prior to “dry-aging” or just prior to roasting, make the crust paste:</w:t>
-      </w:r>
-    </w:p>
-    <w:p>
-      <w:pPr>
-        <w:pStyle w:val="ListParagraph"/>
-        <w:numPr>
-          <w:ilvl w:val="1"/>
-          <w:numId w:val="3"/>
-        </w:numPr>
-        <w:rPr>
-          <w:strike/>
-          <w:sz w:val="24"/>
-        </w:rPr>
-      </w:pPr>
-      <w:r>
-        <w:rPr>
-          <w:strike/>
-          <w:sz w:val="24"/>
-        </w:rPr>
-        <w:t>Mix the horseradish, rosemary, salt, and pepper in a bowl.  Add just enough EVOO to hold the mixture together.</w:t>
-      </w:r>
-    </w:p>
-    <w:p>
-      <w:pPr>
-        <w:pStyle w:val="ListParagraph"/>
-        <w:numPr>
-          <w:ilvl w:val="1"/>
-          <w:numId w:val="3"/>
-        </w:numPr>
-        <w:rPr>
-          <w:strike/>
-          <w:sz w:val="24"/>
-        </w:rPr>
-      </w:pPr>
-      <w:r>
-        <w:rPr>
-          <w:strike/>
-          <w:sz w:val="24"/>
-        </w:rPr>
-        <w:t xml:space="preserve">Prepare the garlic by peeling the cloves, crushing them, finely chopping and then add a bit of Kosher salt and some EVOO and using the side of a knife, </w:t>
-      </w:r>
-      <w:r>
-        <w:rPr>
-          <w:strike/>
-          <w:sz w:val="24"/>
-        </w:rPr>
-        <w:t>pull the garlic into a paste that is the same consistency as the horseradish.</w:t>
-      </w:r>
-    </w:p>
-    <w:p>
-      <w:pPr>
-        <w:pStyle w:val="ListParagraph"/>
-        <w:numPr>
-          <w:ilvl w:val="1"/>
-          <w:numId w:val="3"/>
-        </w:numPr>
-        <w:rPr>
-          <w:strike/>
-          <w:sz w:val="24"/>
-        </w:rPr>
-      </w:pPr>
-      <w:r>
-        <w:rPr>
-          <w:strike/>
-          <w:sz w:val="24"/>
-        </w:rPr>
-        <w:t>Add the garlic to the previously prepared mix and coat the roast.</w:t>
       </w:r>
     </w:p>
     <w:p>
@@ -1838,7 +1646,21 @@
         <w:rPr>
           <w:sz w:val="24"/>
         </w:rPr>
-        <w:t>Combine all ingredients, refrigerate to let flavors meld.  Serve.</w:t>
+        <w:t>Combine all ingredients, refrigerate</w:t>
+      </w:r>
+      <w:r>
+        <w:rPr>
+          <w:sz w:val="24"/>
+        </w:rPr>
+        <w:t xml:space="preserve"> a few days</w:t>
+      </w:r>
+      <w:bookmarkStart w:id="0" w:name="_GoBack"/>
+      <w:bookmarkEnd w:id="0"/>
+      <w:r>
+        <w:rPr>
+          <w:sz w:val="24"/>
+        </w:rPr>
+        <w:t xml:space="preserve"> to let flavors meld.  Serve.</w:t>
       </w:r>
     </w:p>
     <w:p>
@@ -1890,6 +1712,24 @@
         <w:rPr>
           <w:sz w:val="24"/>
         </w:rPr>
+        <w:t>Black pepper, garlic powder, fresh rosemary</w:t>
+      </w:r>
+    </w:p>
+    <w:p>
+      <w:pPr>
+        <w:pStyle w:val="ListParagraph"/>
+        <w:numPr>
+          <w:ilvl w:val="0"/>
+          <w:numId w:val="4"/>
+        </w:numPr>
+        <w:rPr>
+          <w:sz w:val="24"/>
+        </w:rPr>
+      </w:pPr>
+      <w:r>
+        <w:rPr>
+          <w:sz w:val="24"/>
+        </w:rPr>
         <w:t>Carrots, Onions, Celery, Garlic for roasting pan</w:t>
       </w:r>
     </w:p>
@@ -1919,6 +1759,24 @@
     </w:p>
     <w:p>
       <w:pPr>
+        <w:pStyle w:val="ListParagraph"/>
+        <w:numPr>
+          <w:ilvl w:val="0"/>
+          <w:numId w:val="4"/>
+        </w:numPr>
+        <w:rPr>
+          <w:sz w:val="24"/>
+        </w:rPr>
+      </w:pPr>
+      <w:r>
+        <w:rPr>
+          <w:sz w:val="24"/>
+        </w:rPr>
+        <w:t>Merlot</w:t>
+      </w:r>
+    </w:p>
+    <w:p>
+      <w:pPr>
         <w:ind w:left="360"/>
         <w:rPr>
           <w:sz w:val="24"/>
@@ -1949,16 +1807,7 @@
         <w:t xml:space="preserve">  (2018 temp started at 38</w:t>
       </w:r>
       <w:r>
-        <w:t>°F</w:t>
-      </w:r>
-      <w:r>
-        <w:t xml:space="preserve"> and rose to 44</w:t>
-      </w:r>
-      <w:r>
-        <w:t>°F</w:t>
-      </w:r>
-      <w:r>
-        <w:t xml:space="preserve"> with four hours on counter)</w:t>
+        <w:t>°F and rose to 44°F with four hours on counter)</w:t>
       </w:r>
     </w:p>
     <w:p>
@@ -1973,6 +1822,21 @@
         </w:rPr>
       </w:pPr>
       <w:r>
+        <w:t>Liberally apply 16-mesh black pepper, garlic powder, and rosemary to the roast.  No additional salt is needed.  If the surface is very dry, you can use mustard, olive oil, or Worcestershire sauce as a binder to help the seasoning stick.</w:t>
+      </w:r>
+    </w:p>
+    <w:p>
+      <w:pPr>
+        <w:pStyle w:val="ListParagraph"/>
+        <w:numPr>
+          <w:ilvl w:val="0"/>
+          <w:numId w:val="5"/>
+        </w:numPr>
+        <w:rPr>
+          <w:sz w:val="24"/>
+        </w:rPr>
+      </w:pPr>
+      <w:r>
         <w:rPr>
           <w:sz w:val="24"/>
         </w:rPr>
@@ -2000,7 +1864,19 @@
         <w:rPr>
           <w:sz w:val="24"/>
         </w:rPr>
-        <w:t>200</w:t>
+        <w:t>2</w:t>
+      </w:r>
+      <w:r>
+        <w:rPr>
+          <w:sz w:val="24"/>
+        </w:rPr>
+        <w:t>5</w:t>
+      </w:r>
+      <w:r>
+        <w:rPr>
+          <w:sz w:val="24"/>
+        </w:rPr>
+        <w:t>0</w:t>
       </w:r>
       <w:r>
         <w:rPr>
@@ -2132,7 +2008,19 @@
         <w:rPr>
           <w:sz w:val="24"/>
         </w:rPr>
-        <w:t>Prepare roasting pan by scattering carrots, onions, celery, and garlic in pan to create a “rack”.  Add beef broth to a depth of about ½”.</w:t>
+        <w:t>Prepare roasting pan by scattering carrots, onions, celery,</w:t>
+      </w:r>
+      <w:r>
+        <w:rPr>
+          <w:sz w:val="24"/>
+        </w:rPr>
+        <w:t xml:space="preserve"> rosemary</w:t>
+      </w:r>
+      <w:r>
+        <w:rPr>
+          <w:sz w:val="24"/>
+        </w:rPr>
+        <w:t xml:space="preserve"> and garlic in pan to create a “rack”.  Add beef broth to a depth of about ½”.</w:t>
       </w:r>
       <w:r>
         <w:rPr>
@@ -2186,6 +2074,12 @@
         <w:rPr>
           <w:sz w:val="24"/>
         </w:rPr>
+        <w:t xml:space="preserve"> to 13</w:t>
+      </w:r>
+      <w:r>
+        <w:rPr>
+          <w:sz w:val="24"/>
+        </w:rPr>
         <w:t>°F below the desired temperature as carry-over cooking will take it the rest of the way.</w:t>
       </w:r>
       <w:r>
@@ -2210,7 +2104,7 @@
         <w:rPr>
           <w:sz w:val="24"/>
         </w:rPr>
-        <w:t>°F.</w:t>
+        <w:t>°F</w:t>
       </w:r>
     </w:p>
     <w:p>
@@ -2373,6 +2267,12 @@
           <w:sz w:val="24"/>
         </w:rPr>
         <w:t>5 minutes prior to serving, place the roast back into the oven which is now preheated to 550°F to brown and sear.  This will take about 10 minutes.</w:t>
+      </w:r>
+      <w:r>
+        <w:rPr>
+          <w:sz w:val="24"/>
+        </w:rPr>
+        <w:t xml:space="preserve">  Make sure to have some water in the pan below the roast to prevent smoke from the fat that will render and drip off.</w:t>
       </w:r>
     </w:p>
     <w:p>
@@ -2644,8 +2544,6 @@
         </w:rPr>
         <w:t>served</w:t>
       </w:r>
-      <w:bookmarkStart w:id="0" w:name="_GoBack"/>
-      <w:bookmarkEnd w:id="0"/>
       <w:r>
         <w:rPr>
           <w:sz w:val="24"/>
@@ -3150,6 +3048,197 @@
       </w:pPr>
     </w:p>
     <w:p>
+      <w:pPr>
+        <w:rPr>
+          <w:sz w:val="24"/>
+        </w:rPr>
+      </w:pPr>
+      <w:r>
+        <w:rPr>
+          <w:sz w:val="24"/>
+        </w:rPr>
+        <w:t>Roasted Brussels Spouts</w:t>
+      </w:r>
+    </w:p>
+    <w:p>
+      <w:pPr>
+        <w:pStyle w:val="ListParagraph"/>
+        <w:numPr>
+          <w:ilvl w:val="0"/>
+          <w:numId w:val="20"/>
+        </w:numPr>
+        <w:rPr>
+          <w:sz w:val="24"/>
+        </w:rPr>
+      </w:pPr>
+      <w:r>
+        <w:rPr>
+          <w:sz w:val="24"/>
+        </w:rPr>
+        <w:t>1.5 pounds Brussels sprouts</w:t>
+      </w:r>
+    </w:p>
+    <w:p>
+      <w:pPr>
+        <w:pStyle w:val="ListParagraph"/>
+        <w:numPr>
+          <w:ilvl w:val="0"/>
+          <w:numId w:val="20"/>
+        </w:numPr>
+        <w:rPr>
+          <w:sz w:val="24"/>
+        </w:rPr>
+      </w:pPr>
+      <w:r>
+        <w:rPr>
+          <w:sz w:val="24"/>
+        </w:rPr>
+        <w:t>3 Tablespoons olive oil</w:t>
+      </w:r>
+    </w:p>
+    <w:p>
+      <w:pPr>
+        <w:pStyle w:val="ListParagraph"/>
+        <w:numPr>
+          <w:ilvl w:val="0"/>
+          <w:numId w:val="20"/>
+        </w:numPr>
+        <w:rPr>
+          <w:sz w:val="24"/>
+        </w:rPr>
+      </w:pPr>
+      <w:r>
+        <w:rPr>
+          <w:sz w:val="24"/>
+        </w:rPr>
+        <w:t>¾ Teaspoon kosher salt</w:t>
+      </w:r>
+    </w:p>
+    <w:p>
+      <w:pPr>
+        <w:pStyle w:val="ListParagraph"/>
+        <w:numPr>
+          <w:ilvl w:val="0"/>
+          <w:numId w:val="20"/>
+        </w:numPr>
+        <w:rPr>
+          <w:sz w:val="24"/>
+        </w:rPr>
+      </w:pPr>
+      <w:r>
+        <w:rPr>
+          <w:sz w:val="24"/>
+        </w:rPr>
+        <w:t>½ Teaspoon black pepper</w:t>
+      </w:r>
+    </w:p>
+    <w:p>
+      <w:pPr>
+        <w:pStyle w:val="ListParagraph"/>
+        <w:rPr>
+          <w:sz w:val="24"/>
+        </w:rPr>
+      </w:pPr>
+    </w:p>
+    <w:p>
+      <w:pPr>
+        <w:pStyle w:val="ListParagraph"/>
+        <w:numPr>
+          <w:ilvl w:val="0"/>
+          <w:numId w:val="21"/>
+        </w:numPr>
+        <w:rPr>
+          <w:sz w:val="24"/>
+        </w:rPr>
+      </w:pPr>
+      <w:r>
+        <w:rPr>
+          <w:sz w:val="24"/>
+        </w:rPr>
+        <w:t>Preheat oven to 400°F</w:t>
+      </w:r>
+    </w:p>
+    <w:p>
+      <w:pPr>
+        <w:pStyle w:val="ListParagraph"/>
+        <w:numPr>
+          <w:ilvl w:val="0"/>
+          <w:numId w:val="21"/>
+        </w:numPr>
+        <w:rPr>
+          <w:sz w:val="24"/>
+        </w:rPr>
+      </w:pPr>
+      <w:r>
+        <w:rPr>
+          <w:sz w:val="24"/>
+        </w:rPr>
+        <w:t>Cut off the brown ends of the sprouts and remove yellow leaves</w:t>
+      </w:r>
+    </w:p>
+    <w:p>
+      <w:pPr>
+        <w:pStyle w:val="ListParagraph"/>
+        <w:numPr>
+          <w:ilvl w:val="0"/>
+          <w:numId w:val="21"/>
+        </w:numPr>
+        <w:rPr>
+          <w:sz w:val="24"/>
+        </w:rPr>
+      </w:pPr>
+      <w:r>
+        <w:rPr>
+          <w:sz w:val="24"/>
+        </w:rPr>
+        <w:t>Mix sprouts in a bowl with olive oil, salt, and pepper</w:t>
+      </w:r>
+    </w:p>
+    <w:p>
+      <w:pPr>
+        <w:pStyle w:val="ListParagraph"/>
+        <w:numPr>
+          <w:ilvl w:val="0"/>
+          <w:numId w:val="21"/>
+        </w:numPr>
+        <w:rPr>
+          <w:sz w:val="24"/>
+        </w:rPr>
+      </w:pPr>
+      <w:r>
+        <w:rPr>
+          <w:sz w:val="24"/>
+        </w:rPr>
+        <w:t>Place on a backing sheet and roast for 35 to 40 minutes, until crisp on the outside and tender on the inside.  Shake pan occasionally to brown all sides.</w:t>
+      </w:r>
+    </w:p>
+    <w:p>
+      <w:pPr>
+        <w:pStyle w:val="ListParagraph"/>
+        <w:numPr>
+          <w:ilvl w:val="0"/>
+          <w:numId w:val="21"/>
+        </w:numPr>
+        <w:rPr>
+          <w:sz w:val="24"/>
+        </w:rPr>
+      </w:pPr>
+      <w:r>
+        <w:rPr>
+          <w:sz w:val="24"/>
+        </w:rPr>
+        <w:t>Sprinkle with additional kosher salt and serve.</w:t>
+      </w:r>
+    </w:p>
+    <w:p>
+      <w:pPr>
+        <w:pStyle w:val="ListParagraph"/>
+        <w:rPr>
+          <w:sz w:val="24"/>
+        </w:rPr>
+      </w:pPr>
+    </w:p>
+    <w:p>
       <w:r>
         <w:t>Revision History &amp; Notes</w:t>
       </w:r>
@@ -3163,15 +3252,7 @@
         </w:numPr>
       </w:pPr>
       <w:r>
-        <w:t xml:space="preserve">12/16/2018, </w:t>
-      </w:r>
-      <w:proofErr w:type="spellStart"/>
-      <w:r>
-        <w:t>ksb</w:t>
-      </w:r>
-      <w:proofErr w:type="spellEnd"/>
-      <w:r>
-        <w:t>, created</w:t>
+        <w:t>12/16/2018, ksb, created</w:t>
       </w:r>
     </w:p>
     <w:p>
@@ -3222,6 +3303,7 @@
         </w:numPr>
       </w:pPr>
       <w:r>
+        <w:lastRenderedPageBreak/>
         <w:t>Made homemade horseradish.  Two good size pieces was too much for the small Cuisinart—use full size next time.  Have an equal size portion of vinegar ready to go and don’t let it go too long.  I used too little vinegar and the heat continued to intensify.</w:t>
       </w:r>
     </w:p>
@@ -3318,13 +3400,7 @@
         </w:numPr>
       </w:pPr>
       <w:r>
-        <w:t>15:10 at 54</w:t>
-      </w:r>
-      <w:r>
-        <w:t>°F</w:t>
-      </w:r>
-      <w:r>
-        <w:t xml:space="preserve"> (100 minutes)</w:t>
+        <w:t>15:10 at 54°F (100 minutes)</w:t>
       </w:r>
     </w:p>
     <w:p>
@@ -3336,13 +3412,7 @@
         </w:numPr>
       </w:pPr>
       <w:r>
-        <w:t>15:38 at 64</w:t>
-      </w:r>
-      <w:r>
-        <w:t>°F</w:t>
-      </w:r>
-      <w:r>
-        <w:t xml:space="preserve"> (28 minutes)</w:t>
+        <w:t>15:38 at 64°F (28 minutes)</w:t>
       </w:r>
     </w:p>
     <w:p>
@@ -3354,14 +3424,7 @@
         </w:numPr>
       </w:pPr>
       <w:r>
-        <w:lastRenderedPageBreak/>
-        <w:t>16:08 at 74</w:t>
-      </w:r>
-      <w:r>
-        <w:t>°F</w:t>
-      </w:r>
-      <w:r>
-        <w:t xml:space="preserve"> (30 minutes)</w:t>
+        <w:t>16:08 at 74°F (30 minutes)</w:t>
       </w:r>
     </w:p>
     <w:p>
@@ -3373,13 +3436,7 @@
         </w:numPr>
       </w:pPr>
       <w:r>
-        <w:t>16:37 at 84</w:t>
-      </w:r>
-      <w:r>
-        <w:t>°F</w:t>
-      </w:r>
-      <w:r>
-        <w:t xml:space="preserve"> (29 minutes)</w:t>
+        <w:t>16:37 at 84°F (29 minutes)</w:t>
       </w:r>
     </w:p>
     <w:p>
@@ -3391,13 +3448,7 @@
         </w:numPr>
       </w:pPr>
       <w:r>
-        <w:t>17:07 at 94</w:t>
-      </w:r>
-      <w:r>
-        <w:t>°F</w:t>
-      </w:r>
-      <w:r>
-        <w:t xml:space="preserve"> (30 minutes)</w:t>
+        <w:t>17:07 at 94°F (30 minutes)</w:t>
       </w:r>
     </w:p>
     <w:p>
@@ -3409,19 +3460,7 @@
         </w:numPr>
       </w:pPr>
       <w:r>
-        <w:t>17:40 at 104</w:t>
-      </w:r>
-      <w:r>
-        <w:t>°F</w:t>
-      </w:r>
-      <w:r>
-        <w:t xml:space="preserve"> (33 minutes) (raised oven temp to 225</w:t>
-      </w:r>
-      <w:r>
-        <w:t>°F</w:t>
-      </w:r>
-      <w:r>
-        <w:t>)</w:t>
+        <w:t>17:40 at 104°F (33 minutes) (raised oven temp to 225°F)</w:t>
       </w:r>
     </w:p>
     <w:p>
@@ -3433,13 +3472,7 @@
         </w:numPr>
       </w:pPr>
       <w:r>
-        <w:t>18:16 at 114</w:t>
-      </w:r>
-      <w:r>
-        <w:t>°F</w:t>
-      </w:r>
-      <w:r>
-        <w:t xml:space="preserve"> (36 minutes)</w:t>
+        <w:t>18:16 at 114°F (36 minutes)</w:t>
       </w:r>
     </w:p>
     <w:p>
@@ -3451,19 +3484,7 @@
         </w:numPr>
       </w:pPr>
       <w:r>
-        <w:t>18:57 at 124</w:t>
-      </w:r>
-      <w:r>
-        <w:t>°F</w:t>
-      </w:r>
-      <w:r>
-        <w:t xml:space="preserve"> (41 minutes) (raised oven temp to 250</w:t>
-      </w:r>
-      <w:r>
-        <w:t>°F</w:t>
-      </w:r>
-      <w:r>
-        <w:t>)</w:t>
+        <w:t>18:57 at 124°F (41 minutes) (raised oven temp to 250°F)</w:t>
       </w:r>
     </w:p>
     <w:p>
@@ -3475,21 +3496,7 @@
         </w:numPr>
       </w:pPr>
       <w:r>
-        <w:t>19:09 at 127</w:t>
-      </w:r>
-      <w:r>
-        <w:t>°F</w:t>
-      </w:r>
-      <w:r>
-        <w:t xml:space="preserve"> (12 </w:t>
-      </w:r>
-      <w:proofErr w:type="gramStart"/>
-      <w:r>
-        <w:t>minutes)…</w:t>
-      </w:r>
-      <w:proofErr w:type="gramEnd"/>
-      <w:r>
-        <w:t>(5:39 total cook time)</w:t>
+        <w:t>19:09 at 127°F (12 minutes)…(5:39 total cook time)</w:t>
       </w:r>
     </w:p>
     <w:p>
@@ -3501,16 +3508,53 @@
         </w:numPr>
       </w:pPr>
       <w:r>
-        <w:t>A 5-bone roast was way too much for 7 people.  Could easily serve 10 to 12.</w:t>
-      </w:r>
-      <w:proofErr w:type="gramStart"/>
-      <w:r>
-        <w:t xml:space="preserve">  </w:t>
-      </w:r>
-      <w:proofErr w:type="gramEnd"/>
-      <w:r>
-        <w:t>1-pound per person is a good estimate.  Could probably go with 3 or 4 bones max.</w:t>
-      </w:r>
+        <w:t>A 5-bone roast was way too much for 7 people.  Could easily serve 10 to 12.  1-pound per person is a good estimate.  Could probably go with 3 or 4 bones max.</w:t>
+      </w:r>
+    </w:p>
+    <w:p>
+      <w:pPr>
+        <w:pStyle w:val="ListParagraph"/>
+        <w:numPr>
+          <w:ilvl w:val="0"/>
+          <w:numId w:val="12"/>
+        </w:numPr>
+      </w:pPr>
+      <w:r>
+        <w:t>12/20/2019</w:t>
+      </w:r>
+    </w:p>
+    <w:p>
+      <w:pPr>
+        <w:pStyle w:val="ListParagraph"/>
+        <w:numPr>
+          <w:ilvl w:val="1"/>
+          <w:numId w:val="12"/>
+        </w:numPr>
+      </w:pPr>
+      <w:r>
+        <w:t>Ordered a four-bone roast this year.  8.67 pounds, $112</w:t>
+      </w:r>
+    </w:p>
+    <w:p>
+      <w:pPr>
+        <w:pStyle w:val="ListParagraph"/>
+        <w:numPr>
+          <w:ilvl w:val="1"/>
+          <w:numId w:val="12"/>
+        </w:numPr>
+      </w:pPr>
+      <w:r>
+        <w:t>48 hour dry brine.  Added cross-hatch pattern to the fat cap.</w:t>
+      </w:r>
+    </w:p>
+    <w:p>
+      <w:pPr>
+        <w:pStyle w:val="ListParagraph"/>
+        <w:numPr>
+          <w:ilvl w:val="1"/>
+          <w:numId w:val="12"/>
+        </w:numPr>
+      </w:pPr>
     </w:p>
     <w:sectPr>
       <w:pgSz w:w="12240" w:h="15840"/>
@@ -4859,6 +4903,92 @@
     </w:lvl>
   </w:abstractNum>
   <w:abstractNum w:abstractNumId="13" w15:restartNumberingAfterBreak="0">
+    <w:nsid w:val="44F242B7"/>
+    <w:multiLevelType w:val="hybridMultilevel"/>
+    <w:tmpl w:val="476A30FA"/>
+    <w:lvl w:ilvl="0" w:tplc="0409000F">
+      <w:start w:val="1"/>
+      <w:numFmt w:val="decimal"/>
+      <w:lvlText w:val="%1."/>
+      <w:lvlJc w:val="left"/>
+      <w:pPr>
+        <w:ind w:left="720" w:hanging="360"/>
+      </w:pPr>
+    </w:lvl>
+    <w:lvl w:ilvl="1" w:tplc="04090019" w:tentative="1">
+      <w:start w:val="1"/>
+      <w:numFmt w:val="lowerLetter"/>
+      <w:lvlText w:val="%2."/>
+      <w:lvlJc w:val="left"/>
+      <w:pPr>
+        <w:ind w:left="1440" w:hanging="360"/>
+      </w:pPr>
+    </w:lvl>
+    <w:lvl w:ilvl="2" w:tplc="0409001B" w:tentative="1">
+      <w:start w:val="1"/>
+      <w:numFmt w:val="lowerRoman"/>
+      <w:lvlText w:val="%3."/>
+      <w:lvlJc w:val="right"/>
+      <w:pPr>
+        <w:ind w:left="2160" w:hanging="180"/>
+      </w:pPr>
+    </w:lvl>
+    <w:lvl w:ilvl="3" w:tplc="0409000F" w:tentative="1">
+      <w:start w:val="1"/>
+      <w:numFmt w:val="decimal"/>
+      <w:lvlText w:val="%4."/>
+      <w:lvlJc w:val="left"/>
+      <w:pPr>
+        <w:ind w:left="2880" w:hanging="360"/>
+      </w:pPr>
+    </w:lvl>
+    <w:lvl w:ilvl="4" w:tplc="04090019" w:tentative="1">
+      <w:start w:val="1"/>
+      <w:numFmt w:val="lowerLetter"/>
+      <w:lvlText w:val="%5."/>
+      <w:lvlJc w:val="left"/>
+      <w:pPr>
+        <w:ind w:left="3600" w:hanging="360"/>
+      </w:pPr>
+    </w:lvl>
+    <w:lvl w:ilvl="5" w:tplc="0409001B" w:tentative="1">
+      <w:start w:val="1"/>
+      <w:numFmt w:val="lowerRoman"/>
+      <w:lvlText w:val="%6."/>
+      <w:lvlJc w:val="right"/>
+      <w:pPr>
+        <w:ind w:left="4320" w:hanging="180"/>
+      </w:pPr>
+    </w:lvl>
+    <w:lvl w:ilvl="6" w:tplc="0409000F" w:tentative="1">
+      <w:start w:val="1"/>
+      <w:numFmt w:val="decimal"/>
+      <w:lvlText w:val="%7."/>
+      <w:lvlJc w:val="left"/>
+      <w:pPr>
+        <w:ind w:left="5040" w:hanging="360"/>
+      </w:pPr>
+    </w:lvl>
+    <w:lvl w:ilvl="7" w:tplc="04090019" w:tentative="1">
+      <w:start w:val="1"/>
+      <w:numFmt w:val="lowerLetter"/>
+      <w:lvlText w:val="%8."/>
+      <w:lvlJc w:val="left"/>
+      <w:pPr>
+        <w:ind w:left="5760" w:hanging="360"/>
+      </w:pPr>
+    </w:lvl>
+    <w:lvl w:ilvl="8" w:tplc="0409001B" w:tentative="1">
+      <w:start w:val="1"/>
+      <w:numFmt w:val="lowerRoman"/>
+      <w:lvlText w:val="%9."/>
+      <w:lvlJc w:val="right"/>
+      <w:pPr>
+        <w:ind w:left="6480" w:hanging="180"/>
+      </w:pPr>
+    </w:lvl>
+  </w:abstractNum>
+  <w:abstractNum w:abstractNumId="14" w15:restartNumberingAfterBreak="0">
     <w:nsid w:val="4ED44E88"/>
     <w:multiLevelType w:val="hybridMultilevel"/>
     <w:tmpl w:val="F6BAF90E"/>
@@ -4971,7 +5101,7 @@
       </w:rPr>
     </w:lvl>
   </w:abstractNum>
-  <w:abstractNum w:abstractNumId="14" w15:restartNumberingAfterBreak="0">
+  <w:abstractNum w:abstractNumId="15" w15:restartNumberingAfterBreak="0">
     <w:nsid w:val="54614458"/>
     <w:multiLevelType w:val="hybridMultilevel"/>
     <w:tmpl w:val="42D2CC3A"/>
@@ -5084,7 +5214,7 @@
       </w:rPr>
     </w:lvl>
   </w:abstractNum>
-  <w:abstractNum w:abstractNumId="15" w15:restartNumberingAfterBreak="0">
+  <w:abstractNum w:abstractNumId="16" w15:restartNumberingAfterBreak="0">
     <w:nsid w:val="558C1128"/>
     <w:multiLevelType w:val="hybridMultilevel"/>
     <w:tmpl w:val="DD98A39A"/>
@@ -5170,7 +5300,7 @@
       </w:pPr>
     </w:lvl>
   </w:abstractNum>
-  <w:abstractNum w:abstractNumId="16" w15:restartNumberingAfterBreak="0">
+  <w:abstractNum w:abstractNumId="17" w15:restartNumberingAfterBreak="0">
     <w:nsid w:val="65FF3C5D"/>
     <w:multiLevelType w:val="hybridMultilevel"/>
     <w:tmpl w:val="13C0EC1A"/>
@@ -5283,7 +5413,7 @@
       </w:rPr>
     </w:lvl>
   </w:abstractNum>
-  <w:abstractNum w:abstractNumId="17" w15:restartNumberingAfterBreak="0">
+  <w:abstractNum w:abstractNumId="18" w15:restartNumberingAfterBreak="0">
     <w:nsid w:val="67DE6EF9"/>
     <w:multiLevelType w:val="hybridMultilevel"/>
     <w:tmpl w:val="19CE4BEA"/>
@@ -5396,7 +5526,7 @@
       </w:rPr>
     </w:lvl>
   </w:abstractNum>
-  <w:abstractNum w:abstractNumId="18" w15:restartNumberingAfterBreak="0">
+  <w:abstractNum w:abstractNumId="19" w15:restartNumberingAfterBreak="0">
     <w:nsid w:val="741D5154"/>
     <w:multiLevelType w:val="hybridMultilevel"/>
     <w:tmpl w:val="AC001836"/>
@@ -5509,11 +5639,124 @@
       </w:rPr>
     </w:lvl>
   </w:abstractNum>
+  <w:abstractNum w:abstractNumId="20" w15:restartNumberingAfterBreak="0">
+    <w:nsid w:val="77E14944"/>
+    <w:multiLevelType w:val="hybridMultilevel"/>
+    <w:tmpl w:val="E6CCA6BC"/>
+    <w:lvl w:ilvl="0" w:tplc="04090001">
+      <w:start w:val="1"/>
+      <w:numFmt w:val="bullet"/>
+      <w:lvlText w:val=""/>
+      <w:lvlJc w:val="left"/>
+      <w:pPr>
+        <w:ind w:left="720" w:hanging="360"/>
+      </w:pPr>
+      <w:rPr>
+        <w:rFonts w:ascii="Symbol" w:hAnsi="Symbol" w:hint="default"/>
+      </w:rPr>
+    </w:lvl>
+    <w:lvl w:ilvl="1" w:tplc="04090003" w:tentative="1">
+      <w:start w:val="1"/>
+      <w:numFmt w:val="bullet"/>
+      <w:lvlText w:val="o"/>
+      <w:lvlJc w:val="left"/>
+      <w:pPr>
+        <w:ind w:left="1440" w:hanging="360"/>
+      </w:pPr>
+      <w:rPr>
+        <w:rFonts w:ascii="Courier New" w:hAnsi="Courier New" w:cs="Courier New" w:hint="default"/>
+      </w:rPr>
+    </w:lvl>
+    <w:lvl w:ilvl="2" w:tplc="04090005" w:tentative="1">
+      <w:start w:val="1"/>
+      <w:numFmt w:val="bullet"/>
+      <w:lvlText w:val=""/>
+      <w:lvlJc w:val="left"/>
+      <w:pPr>
+        <w:ind w:left="2160" w:hanging="360"/>
+      </w:pPr>
+      <w:rPr>
+        <w:rFonts w:ascii="Wingdings" w:hAnsi="Wingdings" w:hint="default"/>
+      </w:rPr>
+    </w:lvl>
+    <w:lvl w:ilvl="3" w:tplc="04090001" w:tentative="1">
+      <w:start w:val="1"/>
+      <w:numFmt w:val="bullet"/>
+      <w:lvlText w:val=""/>
+      <w:lvlJc w:val="left"/>
+      <w:pPr>
+        <w:ind w:left="2880" w:hanging="360"/>
+      </w:pPr>
+      <w:rPr>
+        <w:rFonts w:ascii="Symbol" w:hAnsi="Symbol" w:hint="default"/>
+      </w:rPr>
+    </w:lvl>
+    <w:lvl w:ilvl="4" w:tplc="04090003" w:tentative="1">
+      <w:start w:val="1"/>
+      <w:numFmt w:val="bullet"/>
+      <w:lvlText w:val="o"/>
+      <w:lvlJc w:val="left"/>
+      <w:pPr>
+        <w:ind w:left="3600" w:hanging="360"/>
+      </w:pPr>
+      <w:rPr>
+        <w:rFonts w:ascii="Courier New" w:hAnsi="Courier New" w:cs="Courier New" w:hint="default"/>
+      </w:rPr>
+    </w:lvl>
+    <w:lvl w:ilvl="5" w:tplc="04090005" w:tentative="1">
+      <w:start w:val="1"/>
+      <w:numFmt w:val="bullet"/>
+      <w:lvlText w:val=""/>
+      <w:lvlJc w:val="left"/>
+      <w:pPr>
+        <w:ind w:left="4320" w:hanging="360"/>
+      </w:pPr>
+      <w:rPr>
+        <w:rFonts w:ascii="Wingdings" w:hAnsi="Wingdings" w:hint="default"/>
+      </w:rPr>
+    </w:lvl>
+    <w:lvl w:ilvl="6" w:tplc="04090001" w:tentative="1">
+      <w:start w:val="1"/>
+      <w:numFmt w:val="bullet"/>
+      <w:lvlText w:val=""/>
+      <w:lvlJc w:val="left"/>
+      <w:pPr>
+        <w:ind w:left="5040" w:hanging="360"/>
+      </w:pPr>
+      <w:rPr>
+        <w:rFonts w:ascii="Symbol" w:hAnsi="Symbol" w:hint="default"/>
+      </w:rPr>
+    </w:lvl>
+    <w:lvl w:ilvl="7" w:tplc="04090003" w:tentative="1">
+      <w:start w:val="1"/>
+      <w:numFmt w:val="bullet"/>
+      <w:lvlText w:val="o"/>
+      <w:lvlJc w:val="left"/>
+      <w:pPr>
+        <w:ind w:left="5760" w:hanging="360"/>
+      </w:pPr>
+      <w:rPr>
+        <w:rFonts w:ascii="Courier New" w:hAnsi="Courier New" w:cs="Courier New" w:hint="default"/>
+      </w:rPr>
+    </w:lvl>
+    <w:lvl w:ilvl="8" w:tplc="04090005" w:tentative="1">
+      <w:start w:val="1"/>
+      <w:numFmt w:val="bullet"/>
+      <w:lvlText w:val=""/>
+      <w:lvlJc w:val="left"/>
+      <w:pPr>
+        <w:ind w:left="6480" w:hanging="360"/>
+      </w:pPr>
+      <w:rPr>
+        <w:rFonts w:ascii="Wingdings" w:hAnsi="Wingdings" w:hint="default"/>
+      </w:rPr>
+    </w:lvl>
+  </w:abstractNum>
   <w:num w:numId="1">
-    <w:abstractNumId w:val="14"/>
+    <w:abstractNumId w:val="15"/>
   </w:num>
   <w:num w:numId="2">
-    <w:abstractNumId w:val="18"/>
+    <w:abstractNumId w:val="19"/>
   </w:num>
   <w:num w:numId="3">
     <w:abstractNumId w:val="8"/>
@@ -5531,7 +5774,7 @@
     <w:abstractNumId w:val="4"/>
   </w:num>
   <w:num w:numId="8">
-    <w:abstractNumId w:val="16"/>
+    <w:abstractNumId w:val="17"/>
   </w:num>
   <w:num w:numId="9">
     <w:abstractNumId w:val="6"/>
@@ -5543,7 +5786,7 @@
     <w:abstractNumId w:val="9"/>
   </w:num>
   <w:num w:numId="12">
-    <w:abstractNumId w:val="17"/>
+    <w:abstractNumId w:val="18"/>
   </w:num>
   <w:num w:numId="13">
     <w:abstractNumId w:val="0"/>
@@ -5558,13 +5801,19 @@
     <w:abstractNumId w:val="3"/>
   </w:num>
   <w:num w:numId="17">
-    <w:abstractNumId w:val="15"/>
+    <w:abstractNumId w:val="16"/>
   </w:num>
   <w:num w:numId="18">
-    <w:abstractNumId w:val="13"/>
+    <w:abstractNumId w:val="14"/>
   </w:num>
   <w:num w:numId="19">
     <w:abstractNumId w:val="5"/>
+  </w:num>
+  <w:num w:numId="20">
+    <w:abstractNumId w:val="20"/>
+  </w:num>
+  <w:num w:numId="21">
+    <w:abstractNumId w:val="13"/>
   </w:num>
 </w:numbering>
 </file>
@@ -5586,7 +5835,7 @@
       </w:pPr>
     </w:pPrDefault>
   </w:docDefaults>
-  <w:latentStyles w:defLockedState="0" w:defUIPriority="99" w:defSemiHidden="0" w:defUnhideWhenUsed="0" w:defQFormat="0" w:count="375">
+  <w:latentStyles w:defLockedState="0" w:defUIPriority="99" w:defSemiHidden="0" w:defUnhideWhenUsed="0" w:defQFormat="0" w:count="376">
     <w:lsdException w:name="Normal" w:uiPriority="0" w:qFormat="1"/>
     <w:lsdException w:name="heading 1" w:uiPriority="9" w:qFormat="1"/>
     <w:lsdException w:name="heading 2" w:semiHidden="1" w:uiPriority="9" w:unhideWhenUsed="1" w:qFormat="1"/>
@@ -5692,7 +5941,6 @@
     <w:lsdException w:name="HTML Sample" w:semiHidden="1" w:unhideWhenUsed="1"/>
     <w:lsdException w:name="HTML Typewriter" w:semiHidden="1" w:unhideWhenUsed="1"/>
     <w:lsdException w:name="HTML Variable" w:semiHidden="1" w:unhideWhenUsed="1"/>
-    <w:lsdException w:name="Normal Table" w:semiHidden="1" w:unhideWhenUsed="1"/>
     <w:lsdException w:name="annotation subject" w:semiHidden="1" w:unhideWhenUsed="1"/>
     <w:lsdException w:name="No List" w:semiHidden="1" w:unhideWhenUsed="1"/>
     <w:lsdException w:name="Outline List 1" w:semiHidden="1" w:unhideWhenUsed="1"/>
@@ -5739,10 +5987,8 @@
     <w:lsdException w:name="Table Subtle 2" w:semiHidden="1" w:unhideWhenUsed="1"/>
     <w:lsdException w:name="Table Web 1" w:semiHidden="1" w:unhideWhenUsed="1"/>
     <w:lsdException w:name="Table Web 2" w:semiHidden="1" w:unhideWhenUsed="1"/>
-    <w:lsdException w:name="Table Web 3" w:semiHidden="1" w:unhideWhenUsed="1"/>
     <w:lsdException w:name="Balloon Text" w:semiHidden="1" w:unhideWhenUsed="1"/>
     <w:lsdException w:name="Table Grid" w:uiPriority="39"/>
-    <w:lsdException w:name="Table Theme" w:semiHidden="1" w:unhideWhenUsed="1"/>
     <w:lsdException w:name="Placeholder Text" w:semiHidden="1"/>
     <w:lsdException w:name="No Spacing" w:uiPriority="1" w:qFormat="1"/>
     <w:lsdException w:name="Light Shading" w:uiPriority="60"/>
@@ -5962,6 +6208,7 @@
     <w:lsdException w:name="Smart Hyperlink" w:semiHidden="1" w:unhideWhenUsed="1"/>
     <w:lsdException w:name="Hashtag" w:semiHidden="1" w:unhideWhenUsed="1"/>
     <w:lsdException w:name="Unresolved Mention" w:semiHidden="1" w:unhideWhenUsed="1"/>
+    <w:lsdException w:name="Smart Link" w:semiHidden="1" w:unhideWhenUsed="1"/>
   </w:latentStyles>
   <w:style w:type="paragraph" w:default="1" w:styleId="Normal">
     <w:name w:val="Normal"/>

</xml_diff>

<commit_message>
pre-2019 pit and schedule mods
</commit_message>
<xml_diff>
--- a/Prime Rib Plan.docx
+++ b/Prime Rib Plan.docx
@@ -20,29 +20,39 @@
       <w:pPr>
         <w:jc w:val="center"/>
         <w:rPr>
+          <w:b/>
+          <w:bCs/>
           <w:sz w:val="28"/>
         </w:rPr>
       </w:pPr>
       <w:r>
         <w:rPr>
+          <w:b/>
+          <w:bCs/>
           <w:sz w:val="28"/>
         </w:rPr>
         <w:t>Version: 201</w:t>
       </w:r>
       <w:r>
         <w:rPr>
+          <w:b/>
+          <w:bCs/>
           <w:sz w:val="28"/>
         </w:rPr>
         <w:t>9</w:t>
       </w:r>
       <w:r>
         <w:rPr>
+          <w:b/>
+          <w:bCs/>
           <w:sz w:val="28"/>
         </w:rPr>
         <w:t>.</w:t>
       </w:r>
       <w:r>
         <w:rPr>
+          <w:b/>
+          <w:bCs/>
           <w:sz w:val="28"/>
         </w:rPr>
         <w:t>pre</w:t>
@@ -83,37 +93,7 @@
         <w:rPr>
           <w:sz w:val="24"/>
         </w:rPr>
-        <w:t>Reverse Seared</w:t>
-      </w:r>
-      <w:r>
-        <w:rPr>
-          <w:sz w:val="24"/>
-        </w:rPr>
-        <w:t xml:space="preserve"> </w:t>
-      </w:r>
-      <w:r>
-        <w:rPr>
-          <w:sz w:val="24"/>
-        </w:rPr>
-        <w:t>Prime Rib</w:t>
-      </w:r>
-      <w:r>
-        <w:rPr>
-          <w:sz w:val="24"/>
-        </w:rPr>
-        <w:t xml:space="preserve"> with Au Jus</w:t>
-      </w:r>
-      <w:r>
-        <w:rPr>
-          <w:sz w:val="24"/>
-        </w:rPr>
-        <w:t xml:space="preserve"> &amp; </w:t>
-      </w:r>
-      <w:r>
-        <w:rPr>
-          <w:sz w:val="24"/>
-        </w:rPr>
-        <w:t>Horseradish Sauce</w:t>
+        <w:t>Pecan Smoked Prime Rib with Au Jus &amp; Horseradish Sauce</w:t>
       </w:r>
     </w:p>
     <w:p>
@@ -131,6 +111,30 @@
         <w:rPr>
           <w:sz w:val="24"/>
         </w:rPr>
+        <w:t xml:space="preserve">Pecan Smoked Turkey Breast with </w:t>
+      </w:r>
+      <w:r>
+        <w:rPr>
+          <w:sz w:val="24"/>
+        </w:rPr>
+        <w:t>Au Jus-style Turkey gravy</w:t>
+      </w:r>
+    </w:p>
+    <w:p>
+      <w:pPr>
+        <w:pStyle w:val="ListParagraph"/>
+        <w:numPr>
+          <w:ilvl w:val="0"/>
+          <w:numId w:val="1"/>
+        </w:numPr>
+        <w:rPr>
+          <w:sz w:val="24"/>
+        </w:rPr>
+      </w:pPr>
+      <w:r>
+        <w:rPr>
+          <w:sz w:val="24"/>
+        </w:rPr>
         <w:t xml:space="preserve">Purée of Yukon Gold Potatoes with Parmesan </w:t>
       </w:r>
     </w:p>
@@ -158,13 +162,6 @@
           <w:sz w:val="24"/>
         </w:rPr>
       </w:pPr>
-    </w:p>
-    <w:p>
-      <w:pPr>
-        <w:rPr>
-          <w:sz w:val="24"/>
-        </w:rPr>
-      </w:pPr>
       <w:r>
         <w:rPr>
           <w:sz w:val="24"/>
@@ -187,8 +184,20 @@
         <w:rPr>
           <w:sz w:val="24"/>
         </w:rPr>
+        <w:t xml:space="preserve">Multiple </w:t>
+      </w:r>
+      <w:r>
+        <w:rPr>
+          <w:sz w:val="24"/>
+        </w:rPr>
         <w:t>Roasting thermometer</w:t>
       </w:r>
+      <w:r>
+        <w:rPr>
+          <w:sz w:val="24"/>
+        </w:rPr>
+        <w:t>s</w:t>
+      </w:r>
     </w:p>
     <w:p>
       <w:pPr>
@@ -207,6 +216,12 @@
         </w:rPr>
         <w:t>Roasting pan</w:t>
       </w:r>
+      <w:r>
+        <w:rPr>
+          <w:sz w:val="24"/>
+        </w:rPr>
+        <w:t>s</w:t>
+      </w:r>
     </w:p>
     <w:p>
       <w:pPr>
@@ -246,31 +261,6 @@
     </w:p>
     <w:p>
       <w:pPr>
-        <w:pStyle w:val="ListParagraph"/>
-        <w:numPr>
-          <w:ilvl w:val="0"/>
-          <w:numId w:val="6"/>
-        </w:numPr>
-        <w:rPr>
-          <w:sz w:val="24"/>
-        </w:rPr>
-      </w:pPr>
-      <w:r>
-        <w:rPr>
-          <w:sz w:val="24"/>
-        </w:rPr>
-        <w:t>Food processor</w:t>
-      </w:r>
-    </w:p>
-    <w:p>
-      <w:pPr>
-        <w:rPr>
-          <w:sz w:val="24"/>
-        </w:rPr>
-      </w:pPr>
-    </w:p>
-    <w:p>
-      <w:pPr>
         <w:rPr>
           <w:sz w:val="24"/>
         </w:rPr>
@@ -285,7 +275,19 @@
         <w:rPr>
           <w:sz w:val="24"/>
         </w:rPr>
-        <w:t xml:space="preserve"> (2018 adjustments added)</w:t>
+        <w:t xml:space="preserve"> (</w:t>
+      </w:r>
+      <w:r>
+        <w:rPr>
+          <w:sz w:val="24"/>
+        </w:rPr>
+        <w:t>2019 Plan</w:t>
+      </w:r>
+      <w:r>
+        <w:rPr>
+          <w:sz w:val="24"/>
+        </w:rPr>
+        <w:t>)</w:t>
       </w:r>
       <w:r>
         <w:rPr>
@@ -296,361 +298,50 @@
     </w:p>
     <w:p>
       <w:pPr>
-        <w:pStyle w:val="ListParagraph"/>
-        <w:numPr>
-          <w:ilvl w:val="0"/>
-          <w:numId w:val="8"/>
-        </w:numPr>
-        <w:rPr>
-          <w:sz w:val="24"/>
-        </w:rPr>
-      </w:pPr>
-      <w:r>
-        <w:rPr>
-          <w:sz w:val="24"/>
-        </w:rPr>
-        <w:t>8</w:t>
-      </w:r>
-      <w:r>
-        <w:rPr>
-          <w:sz w:val="24"/>
-        </w:rPr>
-        <w:t>:</w:t>
-      </w:r>
-      <w:r>
-        <w:rPr>
-          <w:sz w:val="24"/>
-        </w:rPr>
-        <w:t>00</w:t>
-      </w:r>
-      <w:r>
-        <w:rPr>
-          <w:sz w:val="24"/>
-        </w:rPr>
-        <w:t xml:space="preserve"> Roast on counter to warm to room temperature</w:t>
-      </w:r>
-      <w:r>
-        <w:rPr>
-          <w:sz w:val="24"/>
-        </w:rPr>
-        <w:t xml:space="preserve"> for four hours</w:t>
-      </w:r>
-    </w:p>
-    <w:p>
-      <w:pPr>
-        <w:pStyle w:val="ListParagraph"/>
-        <w:numPr>
-          <w:ilvl w:val="0"/>
-          <w:numId w:val="8"/>
-        </w:numPr>
-        <w:rPr>
-          <w:sz w:val="24"/>
-        </w:rPr>
-      </w:pPr>
-      <w:r>
-        <w:rPr>
-          <w:sz w:val="24"/>
-        </w:rPr>
-        <w:t>11:30</w:t>
-      </w:r>
-      <w:r>
-        <w:rPr>
-          <w:sz w:val="24"/>
-        </w:rPr>
-        <w:t xml:space="preserve"> Chop vegetables for roasting pan</w:t>
-      </w:r>
-      <w:r>
-        <w:rPr>
-          <w:sz w:val="24"/>
-        </w:rPr>
-        <w:t>s</w:t>
-      </w:r>
-    </w:p>
-    <w:p>
-      <w:pPr>
-        <w:pStyle w:val="ListParagraph"/>
-        <w:numPr>
-          <w:ilvl w:val="0"/>
-          <w:numId w:val="8"/>
-        </w:numPr>
-        <w:rPr>
-          <w:sz w:val="24"/>
-        </w:rPr>
-      </w:pPr>
-      <w:r>
-        <w:rPr>
-          <w:sz w:val="24"/>
-        </w:rPr>
-        <w:t>1</w:t>
-      </w:r>
-      <w:r>
-        <w:rPr>
-          <w:sz w:val="24"/>
-        </w:rPr>
-        <w:t>2</w:t>
-      </w:r>
-      <w:r>
-        <w:rPr>
-          <w:sz w:val="24"/>
-        </w:rPr>
-        <w:t>:</w:t>
-      </w:r>
-      <w:r>
-        <w:rPr>
-          <w:sz w:val="24"/>
-        </w:rPr>
-        <w:t>00</w:t>
-      </w:r>
-      <w:r>
-        <w:rPr>
-          <w:sz w:val="24"/>
-        </w:rPr>
-        <w:t xml:space="preserve"> Roast into 2</w:t>
-      </w:r>
-      <w:r>
-        <w:rPr>
-          <w:sz w:val="24"/>
-        </w:rPr>
-        <w:t>00</w:t>
-      </w:r>
-      <w:r>
-        <w:rPr>
-          <w:sz w:val="24"/>
-        </w:rPr>
-        <w:t xml:space="preserve">°F </w:t>
-      </w:r>
-      <w:r>
-        <w:rPr>
-          <w:sz w:val="24"/>
-        </w:rPr>
-        <w:t>convection oven</w:t>
-      </w:r>
-    </w:p>
-    <w:p>
-      <w:pPr>
-        <w:pStyle w:val="ListParagraph"/>
-        <w:numPr>
-          <w:ilvl w:val="0"/>
-          <w:numId w:val="8"/>
-        </w:numPr>
-        <w:rPr>
-          <w:sz w:val="24"/>
-        </w:rPr>
-      </w:pPr>
-      <w:r>
-        <w:rPr>
-          <w:sz w:val="24"/>
-        </w:rPr>
-        <w:t>2:15</w:t>
-      </w:r>
-      <w:r>
-        <w:rPr>
-          <w:sz w:val="24"/>
-        </w:rPr>
-        <w:t xml:space="preserve"> Prepare Mashed Potatoes</w:t>
-      </w:r>
-    </w:p>
-    <w:p>
-      <w:pPr>
-        <w:pStyle w:val="ListParagraph"/>
-        <w:numPr>
-          <w:ilvl w:val="0"/>
-          <w:numId w:val="8"/>
-        </w:numPr>
-        <w:rPr>
-          <w:sz w:val="24"/>
-        </w:rPr>
-      </w:pPr>
-      <w:r>
-        <w:rPr>
-          <w:sz w:val="24"/>
-        </w:rPr>
-        <w:t>4:00 Prepare Cream sauce for spinach</w:t>
-      </w:r>
-    </w:p>
-    <w:p>
-      <w:pPr>
-        <w:pStyle w:val="ListParagraph"/>
-        <w:numPr>
-          <w:ilvl w:val="0"/>
-          <w:numId w:val="8"/>
-        </w:numPr>
-        <w:rPr>
-          <w:sz w:val="24"/>
-        </w:rPr>
-      </w:pPr>
-      <w:r>
-        <w:rPr>
-          <w:sz w:val="24"/>
-        </w:rPr>
-        <w:t>5:00 Guests Arrive</w:t>
-      </w:r>
-    </w:p>
-    <w:p>
-      <w:pPr>
-        <w:pStyle w:val="ListParagraph"/>
-        <w:numPr>
-          <w:ilvl w:val="0"/>
-          <w:numId w:val="8"/>
-        </w:numPr>
-        <w:rPr>
-          <w:sz w:val="24"/>
-        </w:rPr>
-      </w:pPr>
-      <w:r>
-        <w:rPr>
-          <w:sz w:val="24"/>
-        </w:rPr>
-        <w:t xml:space="preserve">5:30 </w:t>
-      </w:r>
-      <w:r>
-        <w:rPr>
-          <w:sz w:val="24"/>
-        </w:rPr>
-        <w:t>Roast out of oven, pre</w:t>
-      </w:r>
-      <w:r>
-        <w:rPr>
-          <w:sz w:val="24"/>
-        </w:rPr>
-        <w:t>heat oven to 4</w:t>
-      </w:r>
-      <w:r>
-        <w:rPr>
-          <w:sz w:val="24"/>
-        </w:rPr>
-        <w:t>0</w:t>
-      </w:r>
-      <w:r>
-        <w:rPr>
-          <w:sz w:val="24"/>
-        </w:rPr>
-        <w:t>0°F, Turkey in oven</w:t>
-      </w:r>
-    </w:p>
-    <w:p>
-      <w:pPr>
-        <w:pStyle w:val="ListParagraph"/>
-        <w:numPr>
-          <w:ilvl w:val="0"/>
-          <w:numId w:val="8"/>
-        </w:numPr>
-        <w:rPr>
-          <w:sz w:val="24"/>
-        </w:rPr>
-      </w:pPr>
-      <w:r>
-        <w:rPr>
-          <w:sz w:val="24"/>
-        </w:rPr>
-        <w:t>6:20 Turkey out of oven, preheat oven to 550</w:t>
-      </w:r>
-      <w:r>
-        <w:t>°F</w:t>
-      </w:r>
-    </w:p>
-    <w:p>
-      <w:pPr>
-        <w:pStyle w:val="ListParagraph"/>
-        <w:numPr>
-          <w:ilvl w:val="0"/>
-          <w:numId w:val="8"/>
-        </w:numPr>
-        <w:rPr>
-          <w:sz w:val="24"/>
-        </w:rPr>
-      </w:pPr>
-      <w:r>
-        <w:rPr>
-          <w:sz w:val="24"/>
-        </w:rPr>
-        <w:t>6:30 Roast in oven to sear</w:t>
-      </w:r>
-      <w:r>
-        <w:rPr>
-          <w:sz w:val="24"/>
-        </w:rPr>
-        <w:t>.  Final spinach prep (have water boiling)</w:t>
-      </w:r>
-    </w:p>
-    <w:p>
-      <w:pPr>
-        <w:pStyle w:val="ListParagraph"/>
-        <w:numPr>
-          <w:ilvl w:val="0"/>
-          <w:numId w:val="8"/>
-        </w:numPr>
-        <w:rPr>
-          <w:sz w:val="24"/>
-        </w:rPr>
-      </w:pPr>
-      <w:r>
-        <w:rPr>
-          <w:sz w:val="24"/>
-        </w:rPr>
-        <w:t xml:space="preserve">6:40 </w:t>
-      </w:r>
-      <w:r>
-        <w:rPr>
-          <w:sz w:val="24"/>
-        </w:rPr>
-        <w:t>Au Jus Prep</w:t>
-      </w:r>
-    </w:p>
-    <w:p>
-      <w:pPr>
-        <w:pStyle w:val="ListParagraph"/>
-        <w:numPr>
-          <w:ilvl w:val="0"/>
-          <w:numId w:val="8"/>
-        </w:numPr>
-        <w:rPr>
-          <w:sz w:val="24"/>
-        </w:rPr>
-      </w:pPr>
-      <w:r>
-        <w:rPr>
-          <w:sz w:val="24"/>
-        </w:rPr>
-        <w:t>6:</w:t>
-      </w:r>
-      <w:r>
-        <w:rPr>
-          <w:sz w:val="24"/>
-        </w:rPr>
-        <w:t>50</w:t>
-      </w:r>
-      <w:r>
-        <w:rPr>
-          <w:sz w:val="24"/>
-        </w:rPr>
-        <w:t xml:space="preserve"> Carving and Plating</w:t>
-      </w:r>
-    </w:p>
-    <w:p>
-      <w:pPr>
-        <w:pStyle w:val="ListParagraph"/>
-        <w:numPr>
-          <w:ilvl w:val="0"/>
-          <w:numId w:val="8"/>
-        </w:numPr>
-        <w:rPr>
-          <w:sz w:val="24"/>
-        </w:rPr>
-      </w:pPr>
-      <w:r>
-        <w:rPr>
-          <w:sz w:val="24"/>
-        </w:rPr>
-        <w:t>7:00 Dinner Served</w:t>
-      </w:r>
-    </w:p>
-    <w:p>
-      <w:pPr>
-        <w:rPr>
-          <w:sz w:val="24"/>
-        </w:rPr>
-      </w:pPr>
+        <w:rPr>
+          <w:sz w:val="24"/>
+        </w:rPr>
+      </w:pPr>
+      <w:r>
+        <w:rPr>
+          <w:sz w:val="24"/>
+        </w:rPr>
+        <w:drawing>
+          <wp:inline distT="0" distB="0" distL="0" distR="0" wp14:anchorId="202CCBA3" wp14:editId="1BE7986F">
+            <wp:extent cx="5953778" cy="4457700"/>
+            <wp:effectExtent l="0" t="0" r="8890" b="0"/>
+            <wp:docPr id="1" name="Picture 1"/>
+            <wp:cNvGraphicFramePr>
+              <a:graphicFrameLocks xmlns:a="http://schemas.openxmlformats.org/drawingml/2006/main" noChangeAspect="1"/>
+            </wp:cNvGraphicFramePr>
+            <a:graphic xmlns:a="http://schemas.openxmlformats.org/drawingml/2006/main">
+              <a:graphicData uri="http://schemas.openxmlformats.org/drawingml/2006/picture">
+                <pic:pic xmlns:pic="http://schemas.openxmlformats.org/drawingml/2006/picture">
+                  <pic:nvPicPr>
+                    <pic:cNvPr id="1" name=""/>
+                    <pic:cNvPicPr/>
+                  </pic:nvPicPr>
+                  <pic:blipFill>
+                    <a:blip r:embed="rId7"/>
+                    <a:stretch>
+                      <a:fillRect/>
+                    </a:stretch>
+                  </pic:blipFill>
+                  <pic:spPr>
+                    <a:xfrm>
+                      <a:off x="0" y="0"/>
+                      <a:ext cx="5992930" cy="4487014"/>
+                    </a:xfrm>
+                    <a:prstGeom prst="rect">
+                      <a:avLst/>
+                    </a:prstGeom>
+                  </pic:spPr>
+                </pic:pic>
+              </a:graphicData>
+            </a:graphic>
+          </wp:inline>
+        </w:drawing>
+      </w:r>
       <w:r>
         <w:rPr>
           <w:sz w:val="24"/>
@@ -747,7 +438,7 @@
           <w:sz w:val="24"/>
         </w:rPr>
       </w:pPr>
-      <w:hyperlink r:id="rId5" w:history="1">
+      <w:hyperlink r:id="rId8" w:history="1">
         <w:r>
           <w:rPr>
             <w:rStyle w:val="Hyperlink"/>
@@ -764,7 +455,7 @@
           <w:sz w:val="24"/>
         </w:rPr>
       </w:pPr>
-      <w:hyperlink r:id="rId6" w:history="1">
+      <w:hyperlink r:id="rId9" w:history="1">
         <w:r>
           <w:rPr>
             <w:rStyle w:val="Hyperlink"/>
@@ -780,7 +471,7 @@
           <w:sz w:val="24"/>
         </w:rPr>
       </w:pPr>
-      <w:hyperlink r:id="rId7" w:history="1">
+      <w:hyperlink r:id="rId10" w:history="1">
         <w:r>
           <w:rPr>
             <w:rStyle w:val="Hyperlink"/>
@@ -793,10 +484,11 @@
     <w:p>
       <w:pPr>
         <w:rPr>
-          <w:sz w:val="24"/>
-        </w:rPr>
-      </w:pPr>
-      <w:hyperlink r:id="rId8" w:history="1">
+          <w:rStyle w:val="Hyperlink"/>
+          <w:sz w:val="24"/>
+        </w:rPr>
+      </w:pPr>
+      <w:hyperlink r:id="rId11" w:history="1">
         <w:r>
           <w:rPr>
             <w:rStyle w:val="Hyperlink"/>
@@ -808,6 +500,21 @@
     </w:p>
     <w:p>
       <w:pPr>
+        <w:rPr>
+          <w:sz w:val="24"/>
+        </w:rPr>
+      </w:pPr>
+      <w:hyperlink r:id="rId12" w:history="1">
+        <w:r>
+          <w:rPr>
+            <w:rStyle w:val="Hyperlink"/>
+          </w:rPr>
+          <w:t>https://amazingribs.com/tested-recipes/beef-and-bison-recipes/prime-rib-and-other-beef-roasts</w:t>
+        </w:r>
+      </w:hyperlink>
+    </w:p>
+    <w:p>
+      <w:pPr>
         <w:pStyle w:val="ListParagraph"/>
         <w:numPr>
           <w:ilvl w:val="0"/>
@@ -865,6 +572,12 @@
         </w:rPr>
         <w:t>—this was overkill for 7 guests for sure.</w:t>
       </w:r>
+      <w:r>
+        <w:rPr>
+          <w:sz w:val="24"/>
+        </w:rPr>
+        <w:t xml:space="preserve">  In 2019 I ordered a 4-bone roast, 8.7 pounds, about 2.2 pounds per bone.  </w:t>
+      </w:r>
     </w:p>
     <w:p>
       <w:pPr>
@@ -923,7 +636,19 @@
         <w:rPr>
           <w:sz w:val="24"/>
         </w:rPr>
-        <w:t xml:space="preserve"> When I picked up the roast at Whole Foods in 2018, this was already done.</w:t>
+        <w:t xml:space="preserve"> When I picked up the roast at Whole Foods in 2018</w:t>
+      </w:r>
+      <w:r>
+        <w:rPr>
+          <w:sz w:val="24"/>
+        </w:rPr>
+        <w:t xml:space="preserve"> &amp; 2019</w:t>
+      </w:r>
+      <w:r>
+        <w:rPr>
+          <w:sz w:val="24"/>
+        </w:rPr>
+        <w:t>, this was already done.</w:t>
       </w:r>
     </w:p>
     <w:p>
@@ -942,6 +667,36 @@
           <w:sz w:val="24"/>
         </w:rPr>
         <w:t>Rinse the roast and slice a cross-hatch pattern into the fat cap…don’t cut into the meat though.</w:t>
+      </w:r>
+      <w:r>
+        <w:rPr>
+          <w:sz w:val="24"/>
+        </w:rPr>
+        <w:t xml:space="preserve">  Or</w:t>
+      </w:r>
+      <w:r>
+        <w:rPr>
+          <w:sz w:val="24"/>
+        </w:rPr>
+        <w:t>, preferably</w:t>
+      </w:r>
+      <w:r>
+        <w:rPr>
+          <w:sz w:val="24"/>
+        </w:rPr>
+        <w:t>, trim as much fat as possible off the roast.  It doesn’t baste the meat, and nobody will eat it, so the crust will be wasted…trim down to the meat and remove any hard fat</w:t>
+      </w:r>
+      <w:r>
+        <w:rPr>
+          <w:sz w:val="24"/>
+        </w:rPr>
+        <w:t xml:space="preserve"> especially</w:t>
+      </w:r>
+      <w:r>
+        <w:rPr>
+          <w:sz w:val="24"/>
+        </w:rPr>
+        <w:t>, which won’t render anyway.</w:t>
       </w:r>
     </w:p>
     <w:p>
@@ -1062,6 +817,1489 @@
           <w:sz w:val="32"/>
         </w:rPr>
         <w:lastRenderedPageBreak/>
+        <w:t>Prime Rib Roasting</w:t>
+      </w:r>
+    </w:p>
+    <w:p>
+      <w:pPr>
+        <w:pStyle w:val="ListParagraph"/>
+        <w:numPr>
+          <w:ilvl w:val="0"/>
+          <w:numId w:val="4"/>
+        </w:numPr>
+        <w:rPr>
+          <w:sz w:val="24"/>
+        </w:rPr>
+      </w:pPr>
+      <w:r>
+        <w:rPr>
+          <w:sz w:val="24"/>
+        </w:rPr>
+        <w:t>Previously air-dried roast</w:t>
+      </w:r>
+    </w:p>
+    <w:p>
+      <w:pPr>
+        <w:pStyle w:val="ListParagraph"/>
+        <w:numPr>
+          <w:ilvl w:val="0"/>
+          <w:numId w:val="4"/>
+        </w:numPr>
+        <w:rPr>
+          <w:sz w:val="24"/>
+        </w:rPr>
+      </w:pPr>
+      <w:r>
+        <w:rPr>
+          <w:sz w:val="24"/>
+        </w:rPr>
+        <w:t>Black pepper, garlic powder, fresh rosemary</w:t>
+      </w:r>
+    </w:p>
+    <w:p>
+      <w:pPr>
+        <w:pStyle w:val="ListParagraph"/>
+        <w:numPr>
+          <w:ilvl w:val="0"/>
+          <w:numId w:val="4"/>
+        </w:numPr>
+        <w:rPr>
+          <w:sz w:val="24"/>
+        </w:rPr>
+      </w:pPr>
+      <w:r>
+        <w:rPr>
+          <w:sz w:val="24"/>
+        </w:rPr>
+        <w:t>Carrots, Onions, Celery, Garlic for roasting pan</w:t>
+      </w:r>
+    </w:p>
+    <w:p>
+      <w:pPr>
+        <w:pStyle w:val="ListParagraph"/>
+        <w:numPr>
+          <w:ilvl w:val="0"/>
+          <w:numId w:val="4"/>
+        </w:numPr>
+        <w:rPr>
+          <w:sz w:val="24"/>
+        </w:rPr>
+      </w:pPr>
+      <w:r>
+        <w:rPr>
+          <w:sz w:val="24"/>
+        </w:rPr>
+        <w:t xml:space="preserve">½ quart </w:t>
+      </w:r>
+      <w:r>
+        <w:rPr>
+          <w:sz w:val="24"/>
+        </w:rPr>
+        <w:t>Beef Broth</w:t>
+      </w:r>
+    </w:p>
+    <w:p>
+      <w:pPr>
+        <w:pStyle w:val="ListParagraph"/>
+        <w:numPr>
+          <w:ilvl w:val="0"/>
+          <w:numId w:val="4"/>
+        </w:numPr>
+        <w:rPr>
+          <w:sz w:val="24"/>
+        </w:rPr>
+      </w:pPr>
+      <w:r>
+        <w:rPr>
+          <w:sz w:val="24"/>
+        </w:rPr>
+        <w:t>Merlot</w:t>
+      </w:r>
+    </w:p>
+    <w:p>
+      <w:pPr>
+        <w:pStyle w:val="ListParagraph"/>
+        <w:rPr>
+          <w:sz w:val="24"/>
+        </w:rPr>
+      </w:pPr>
+    </w:p>
+    <w:p>
+      <w:pPr>
+        <w:pStyle w:val="ListParagraph"/>
+        <w:numPr>
+          <w:ilvl w:val="0"/>
+          <w:numId w:val="5"/>
+        </w:numPr>
+        <w:rPr>
+          <w:sz w:val="24"/>
+        </w:rPr>
+      </w:pPr>
+      <w:r>
+        <w:t>Liberally apply 16-mesh black pepper, garlic powder, and rosemary to the roast.  No additional salt is needed.  If the surface is very dry, you can use mustard, olive oil, or Worcestershire sauce as a binder to help the seasoning stick.</w:t>
+      </w:r>
+    </w:p>
+    <w:p>
+      <w:pPr>
+        <w:pStyle w:val="ListParagraph"/>
+        <w:numPr>
+          <w:ilvl w:val="0"/>
+          <w:numId w:val="5"/>
+        </w:numPr>
+        <w:rPr>
+          <w:sz w:val="24"/>
+        </w:rPr>
+      </w:pPr>
+      <w:r>
+        <w:rPr>
+          <w:sz w:val="24"/>
+        </w:rPr>
+        <w:t xml:space="preserve">Preheat </w:t>
+      </w:r>
+      <w:r>
+        <w:rPr>
+          <w:sz w:val="24"/>
+        </w:rPr>
+        <w:t>pit</w:t>
+      </w:r>
+      <w:r>
+        <w:rPr>
+          <w:sz w:val="24"/>
+        </w:rPr>
+        <w:t xml:space="preserve"> </w:t>
+      </w:r>
+      <w:r>
+        <w:rPr>
+          <w:sz w:val="24"/>
+        </w:rPr>
+        <w:t>to</w:t>
+      </w:r>
+      <w:r>
+        <w:rPr>
+          <w:sz w:val="24"/>
+        </w:rPr>
+        <w:t xml:space="preserve"> </w:t>
+      </w:r>
+      <w:r>
+        <w:rPr>
+          <w:sz w:val="24"/>
+        </w:rPr>
+        <w:t>2</w:t>
+      </w:r>
+      <w:r>
+        <w:rPr>
+          <w:sz w:val="24"/>
+        </w:rPr>
+        <w:t>5</w:t>
+      </w:r>
+      <w:r>
+        <w:rPr>
+          <w:sz w:val="24"/>
+        </w:rPr>
+        <w:t>0</w:t>
+      </w:r>
+      <w:r>
+        <w:rPr>
+          <w:sz w:val="24"/>
+        </w:rPr>
+        <w:t>°</w:t>
+      </w:r>
+      <w:r>
+        <w:rPr>
+          <w:sz w:val="24"/>
+        </w:rPr>
+        <w:t>F.</w:t>
+      </w:r>
+      <w:r>
+        <w:rPr>
+          <w:sz w:val="24"/>
+        </w:rPr>
+        <w:t xml:space="preserve">  </w:t>
+      </w:r>
+      <w:r>
+        <w:rPr>
+          <w:sz w:val="24"/>
+        </w:rPr>
+        <w:t xml:space="preserve">Have a few chunks of pecan standing </w:t>
+      </w:r>
+      <w:proofErr w:type="gramStart"/>
+      <w:r>
+        <w:rPr>
+          <w:sz w:val="24"/>
+        </w:rPr>
+        <w:t>by.</w:t>
+      </w:r>
+      <w:proofErr w:type="gramEnd"/>
+    </w:p>
+    <w:p>
+      <w:pPr>
+        <w:pStyle w:val="ListParagraph"/>
+        <w:numPr>
+          <w:ilvl w:val="1"/>
+          <w:numId w:val="5"/>
+        </w:numPr>
+        <w:rPr>
+          <w:sz w:val="24"/>
+        </w:rPr>
+      </w:pPr>
+      <w:r>
+        <w:rPr>
+          <w:sz w:val="24"/>
+        </w:rPr>
+        <w:t>Approximate roasting time at 250°F: 1 hour per 1” of diameter</w:t>
+      </w:r>
+    </w:p>
+    <w:p>
+      <w:pPr>
+        <w:pStyle w:val="ListParagraph"/>
+        <w:numPr>
+          <w:ilvl w:val="0"/>
+          <w:numId w:val="5"/>
+        </w:numPr>
+        <w:rPr>
+          <w:sz w:val="24"/>
+        </w:rPr>
+      </w:pPr>
+      <w:r>
+        <w:rPr>
+          <w:sz w:val="24"/>
+        </w:rPr>
+        <w:t>Prepare roasting pan by scattering carrots, onions, celery,</w:t>
+      </w:r>
+      <w:r>
+        <w:rPr>
+          <w:sz w:val="24"/>
+        </w:rPr>
+        <w:t xml:space="preserve"> rosemary</w:t>
+      </w:r>
+      <w:r>
+        <w:rPr>
+          <w:sz w:val="24"/>
+        </w:rPr>
+        <w:t xml:space="preserve"> and garlic in pan to create a “rack”.  Add beef broth</w:t>
+      </w:r>
+      <w:r>
+        <w:rPr>
+          <w:sz w:val="24"/>
+        </w:rPr>
+        <w:t xml:space="preserve"> &amp; Merlot</w:t>
+      </w:r>
+      <w:r>
+        <w:rPr>
+          <w:sz w:val="24"/>
+        </w:rPr>
+        <w:t xml:space="preserve"> to a depth of about</w:t>
+      </w:r>
+      <w:r>
+        <w:rPr>
+          <w:sz w:val="24"/>
+        </w:rPr>
+        <w:t xml:space="preserve"> 1</w:t>
+      </w:r>
+      <w:r>
+        <w:rPr>
+          <w:sz w:val="24"/>
+        </w:rPr>
+        <w:t>”.</w:t>
+      </w:r>
+      <w:r>
+        <w:rPr>
+          <w:sz w:val="24"/>
+        </w:rPr>
+        <w:t xml:space="preserve">  This is just to keep things wet while waiting for drippings to take over.</w:t>
+      </w:r>
+    </w:p>
+    <w:p>
+      <w:pPr>
+        <w:pStyle w:val="ListParagraph"/>
+        <w:numPr>
+          <w:ilvl w:val="0"/>
+          <w:numId w:val="5"/>
+        </w:numPr>
+        <w:rPr>
+          <w:sz w:val="24"/>
+        </w:rPr>
+      </w:pPr>
+      <w:r>
+        <w:rPr>
+          <w:sz w:val="24"/>
+        </w:rPr>
+        <w:t>Place a roasting thermometer in the very center of the roast and set the alarm as appropriate:</w:t>
+      </w:r>
+    </w:p>
+    <w:p>
+      <w:pPr>
+        <w:pStyle w:val="ListParagraph"/>
+        <w:numPr>
+          <w:ilvl w:val="1"/>
+          <w:numId w:val="5"/>
+        </w:numPr>
+        <w:rPr>
+          <w:sz w:val="24"/>
+        </w:rPr>
+      </w:pPr>
+      <w:r>
+        <w:rPr>
+          <w:sz w:val="24"/>
+        </w:rPr>
+        <w:t xml:space="preserve">Roast </w:t>
+      </w:r>
+      <w:r>
+        <w:rPr>
+          <w:sz w:val="24"/>
+        </w:rPr>
+        <w:t xml:space="preserve">to 122°F.  Carry over will add another </w:t>
+      </w:r>
+      <w:r>
+        <w:rPr>
+          <w:sz w:val="24"/>
+        </w:rPr>
+        <w:t xml:space="preserve">5 to </w:t>
+      </w:r>
+      <w:r>
+        <w:rPr>
+          <w:sz w:val="24"/>
+        </w:rPr>
+        <w:t>10°F.</w:t>
+      </w:r>
+    </w:p>
+    <w:p>
+      <w:pPr>
+        <w:pStyle w:val="ListParagraph"/>
+        <w:numPr>
+          <w:ilvl w:val="2"/>
+          <w:numId w:val="5"/>
+        </w:numPr>
+        <w:rPr>
+          <w:sz w:val="24"/>
+        </w:rPr>
+      </w:pPr>
+      <w:r>
+        <w:rPr>
+          <w:sz w:val="24"/>
+        </w:rPr>
+        <w:t>Rare: 120-125°F</w:t>
+      </w:r>
+    </w:p>
+    <w:p>
+      <w:pPr>
+        <w:pStyle w:val="ListParagraph"/>
+        <w:numPr>
+          <w:ilvl w:val="2"/>
+          <w:numId w:val="5"/>
+        </w:numPr>
+        <w:rPr>
+          <w:sz w:val="24"/>
+        </w:rPr>
+      </w:pPr>
+      <w:r>
+        <w:rPr>
+          <w:sz w:val="24"/>
+        </w:rPr>
+        <w:t>Medium Rare: 125-130°F</w:t>
+      </w:r>
+      <w:r>
+        <w:rPr>
+          <w:sz w:val="24"/>
+        </w:rPr>
+        <w:t xml:space="preserve"> (127-132°F according to Alton Brown)</w:t>
+      </w:r>
+    </w:p>
+    <w:p>
+      <w:pPr>
+        <w:pStyle w:val="ListParagraph"/>
+        <w:numPr>
+          <w:ilvl w:val="2"/>
+          <w:numId w:val="5"/>
+        </w:numPr>
+        <w:rPr>
+          <w:sz w:val="24"/>
+        </w:rPr>
+      </w:pPr>
+      <w:r>
+        <w:rPr>
+          <w:sz w:val="24"/>
+        </w:rPr>
+        <w:t>Medium: 130-135°F</w:t>
+      </w:r>
+    </w:p>
+    <w:p>
+      <w:pPr>
+        <w:pStyle w:val="ListParagraph"/>
+        <w:numPr>
+          <w:ilvl w:val="0"/>
+          <w:numId w:val="5"/>
+        </w:numPr>
+        <w:rPr>
+          <w:sz w:val="24"/>
+        </w:rPr>
+      </w:pPr>
+      <w:r>
+        <w:rPr>
+          <w:sz w:val="24"/>
+        </w:rPr>
+        <w:t>Place on very hot grill (450-500°F) to sear for 5 minutes.  Rotate ¼ turn and repeat to sear all sides.</w:t>
+      </w:r>
+    </w:p>
+    <w:p>
+      <w:pPr>
+        <w:pStyle w:val="ListParagraph"/>
+        <w:numPr>
+          <w:ilvl w:val="0"/>
+          <w:numId w:val="5"/>
+        </w:numPr>
+        <w:rPr>
+          <w:sz w:val="24"/>
+        </w:rPr>
+      </w:pPr>
+      <w:r>
+        <w:rPr>
+          <w:sz w:val="24"/>
+        </w:rPr>
+        <w:t xml:space="preserve">After </w:t>
+      </w:r>
+      <w:r>
+        <w:rPr>
+          <w:sz w:val="24"/>
+        </w:rPr>
+        <w:t>searing</w:t>
+      </w:r>
+      <w:r>
+        <w:rPr>
+          <w:sz w:val="24"/>
+        </w:rPr>
+        <w:t>, prepare the au jus, carve, and serve.</w:t>
+      </w:r>
+    </w:p>
+    <w:p>
+      <w:pPr>
+        <w:rPr>
+          <w:b/>
+          <w:sz w:val="32"/>
+        </w:rPr>
+      </w:pPr>
+      <w:r>
+        <w:rPr>
+          <w:b/>
+          <w:sz w:val="32"/>
+        </w:rPr>
+        <w:br w:type="page"/>
+      </w:r>
+      <w:bookmarkStart w:id="0" w:name="_GoBack"/>
+      <w:bookmarkEnd w:id="0"/>
+    </w:p>
+    <w:p>
+      <w:pPr>
+        <w:rPr>
+          <w:b/>
+          <w:sz w:val="32"/>
+        </w:rPr>
+      </w:pPr>
+      <w:r>
+        <w:rPr>
+          <w:b/>
+          <w:sz w:val="32"/>
+        </w:rPr>
+        <w:lastRenderedPageBreak/>
+        <w:t>Au Jus Preparation</w:t>
+      </w:r>
+    </w:p>
+    <w:p>
+      <w:pPr>
+        <w:pStyle w:val="ListParagraph"/>
+        <w:numPr>
+          <w:ilvl w:val="0"/>
+          <w:numId w:val="4"/>
+        </w:numPr>
+        <w:rPr>
+          <w:sz w:val="24"/>
+        </w:rPr>
+      </w:pPr>
+      <w:r>
+        <w:rPr>
+          <w:sz w:val="24"/>
+        </w:rPr>
+        <w:t>Pan drippings from roast</w:t>
+      </w:r>
+    </w:p>
+    <w:p>
+      <w:pPr>
+        <w:pStyle w:val="ListParagraph"/>
+        <w:numPr>
+          <w:ilvl w:val="0"/>
+          <w:numId w:val="4"/>
+        </w:numPr>
+        <w:rPr>
+          <w:sz w:val="24"/>
+        </w:rPr>
+      </w:pPr>
+      <w:r>
+        <w:rPr>
+          <w:sz w:val="24"/>
+        </w:rPr>
+        <w:t>flour</w:t>
+      </w:r>
+    </w:p>
+    <w:p>
+      <w:pPr>
+        <w:rPr>
+          <w:sz w:val="24"/>
+        </w:rPr>
+      </w:pPr>
+      <w:r>
+        <w:rPr>
+          <w:sz w:val="24"/>
+        </w:rPr>
+        <w:t>Research:</w:t>
+      </w:r>
+    </w:p>
+    <w:p>
+      <w:pPr>
+        <w:rPr>
+          <w:sz w:val="24"/>
+        </w:rPr>
+      </w:pPr>
+      <w:hyperlink r:id="rId13" w:history="1">
+        <w:r>
+          <w:rPr>
+            <w:rStyle w:val="Hyperlink"/>
+            <w:sz w:val="24"/>
+          </w:rPr>
+          <w:t>https://youtu.be/36WY9NRxlE4</w:t>
+        </w:r>
+      </w:hyperlink>
+    </w:p>
+    <w:p>
+      <w:pPr>
+        <w:pStyle w:val="ListParagraph"/>
+        <w:numPr>
+          <w:ilvl w:val="0"/>
+          <w:numId w:val="7"/>
+        </w:numPr>
+        <w:rPr>
+          <w:sz w:val="24"/>
+        </w:rPr>
+      </w:pPr>
+      <w:r>
+        <w:rPr>
+          <w:sz w:val="24"/>
+        </w:rPr>
+        <w:t>Remove vegetables from drippings</w:t>
+      </w:r>
+    </w:p>
+    <w:p>
+      <w:pPr>
+        <w:pStyle w:val="ListParagraph"/>
+        <w:numPr>
+          <w:ilvl w:val="0"/>
+          <w:numId w:val="7"/>
+        </w:numPr>
+        <w:rPr>
+          <w:sz w:val="24"/>
+        </w:rPr>
+      </w:pPr>
+      <w:r>
+        <w:rPr>
+          <w:sz w:val="24"/>
+        </w:rPr>
+        <w:t>Strain drippings into fat separator.  Reserve both</w:t>
+      </w:r>
+    </w:p>
+    <w:p>
+      <w:pPr>
+        <w:pStyle w:val="ListParagraph"/>
+        <w:numPr>
+          <w:ilvl w:val="0"/>
+          <w:numId w:val="7"/>
+        </w:numPr>
+        <w:rPr>
+          <w:sz w:val="24"/>
+        </w:rPr>
+      </w:pPr>
+      <w:r>
+        <w:rPr>
+          <w:sz w:val="24"/>
+        </w:rPr>
+        <w:t xml:space="preserve">Add </w:t>
+      </w:r>
+      <w:r>
+        <w:rPr>
+          <w:sz w:val="24"/>
+        </w:rPr>
+        <w:t>¼ cup</w:t>
+      </w:r>
+      <w:r>
+        <w:rPr>
+          <w:sz w:val="24"/>
+        </w:rPr>
+        <w:t xml:space="preserve"> </w:t>
+      </w:r>
+      <w:r>
+        <w:rPr>
+          <w:sz w:val="24"/>
+        </w:rPr>
+        <w:t xml:space="preserve">of fat </w:t>
+      </w:r>
+      <w:r>
+        <w:rPr>
+          <w:sz w:val="24"/>
+        </w:rPr>
+        <w:t>to a saucepan over medium-high heat.</w:t>
+      </w:r>
+    </w:p>
+    <w:p>
+      <w:pPr>
+        <w:pStyle w:val="ListParagraph"/>
+        <w:numPr>
+          <w:ilvl w:val="0"/>
+          <w:numId w:val="7"/>
+        </w:numPr>
+        <w:rPr>
+          <w:sz w:val="24"/>
+        </w:rPr>
+      </w:pPr>
+      <w:r>
+        <w:rPr>
+          <w:sz w:val="24"/>
+        </w:rPr>
+        <w:t>Add a few teaspoons of flour into the fat and let cook for 3 minutes to get flour taste out.</w:t>
+      </w:r>
+    </w:p>
+    <w:p>
+      <w:pPr>
+        <w:pStyle w:val="ListParagraph"/>
+        <w:numPr>
+          <w:ilvl w:val="0"/>
+          <w:numId w:val="7"/>
+        </w:numPr>
+        <w:rPr>
+          <w:sz w:val="24"/>
+        </w:rPr>
+      </w:pPr>
+      <w:r>
+        <w:rPr>
+          <w:sz w:val="24"/>
+        </w:rPr>
+        <w:t>Add pan drippings in, mixing or whisking constantly.  Slowly add all of the drippings.  You are not looking for a thick gravy, au jus is generally fairly thin,</w:t>
+      </w:r>
+    </w:p>
+    <w:p>
+      <w:pPr>
+        <w:pStyle w:val="ListParagraph"/>
+        <w:numPr>
+          <w:ilvl w:val="0"/>
+          <w:numId w:val="7"/>
+        </w:numPr>
+        <w:rPr>
+          <w:sz w:val="24"/>
+        </w:rPr>
+      </w:pPr>
+      <w:r>
+        <w:rPr>
+          <w:sz w:val="24"/>
+        </w:rPr>
+        <w:t xml:space="preserve">Keep </w:t>
+      </w:r>
+      <w:r>
+        <w:rPr>
+          <w:sz w:val="24"/>
+        </w:rPr>
+        <w:t>hot</w:t>
+      </w:r>
+      <w:r>
+        <w:rPr>
+          <w:sz w:val="24"/>
+        </w:rPr>
+        <w:t xml:space="preserve"> until ready to serve.  </w:t>
+      </w:r>
+      <w:r>
+        <w:rPr>
+          <w:sz w:val="24"/>
+        </w:rPr>
+        <w:t xml:space="preserve">This should be </w:t>
+      </w:r>
+      <w:r>
+        <w:rPr>
+          <w:sz w:val="24"/>
+        </w:rPr>
+        <w:t>very</w:t>
+      </w:r>
+      <w:r>
+        <w:rPr>
+          <w:sz w:val="24"/>
+        </w:rPr>
+        <w:t xml:space="preserve"> hot when </w:t>
+      </w:r>
+      <w:r>
+        <w:rPr>
+          <w:sz w:val="24"/>
+        </w:rPr>
+        <w:t>served</w:t>
+      </w:r>
+      <w:r>
+        <w:rPr>
+          <w:sz w:val="24"/>
+        </w:rPr>
+        <w:t>, as it will help warm up the meat, which has likely cooled from carving and resting.</w:t>
+      </w:r>
+    </w:p>
+    <w:p>
+      <w:pPr>
+        <w:rPr>
+          <w:b/>
+          <w:sz w:val="32"/>
+        </w:rPr>
+      </w:pPr>
+    </w:p>
+    <w:p>
+      <w:pPr>
+        <w:rPr>
+          <w:b/>
+          <w:sz w:val="32"/>
+        </w:rPr>
+      </w:pPr>
+      <w:r>
+        <w:rPr>
+          <w:b/>
+          <w:sz w:val="32"/>
+        </w:rPr>
+        <w:t>Horseradish Sauce</w:t>
+      </w:r>
+    </w:p>
+    <w:p>
+      <w:pPr>
+        <w:pStyle w:val="ListParagraph"/>
+        <w:numPr>
+          <w:ilvl w:val="0"/>
+          <w:numId w:val="15"/>
+        </w:numPr>
+        <w:rPr>
+          <w:sz w:val="24"/>
+        </w:rPr>
+      </w:pPr>
+      <w:r>
+        <w:rPr>
+          <w:sz w:val="24"/>
+        </w:rPr>
+        <w:t>16 oz Sour Cream or Crème Fraiche</w:t>
+      </w:r>
+    </w:p>
+    <w:p>
+      <w:pPr>
+        <w:pStyle w:val="ListParagraph"/>
+        <w:numPr>
+          <w:ilvl w:val="0"/>
+          <w:numId w:val="15"/>
+        </w:numPr>
+        <w:rPr>
+          <w:sz w:val="24"/>
+        </w:rPr>
+      </w:pPr>
+      <w:r>
+        <w:rPr>
+          <w:sz w:val="24"/>
+        </w:rPr>
+        <w:t>1 teaspoon Worcestershire Sauce</w:t>
+      </w:r>
+    </w:p>
+    <w:p>
+      <w:pPr>
+        <w:pStyle w:val="ListParagraph"/>
+        <w:numPr>
+          <w:ilvl w:val="0"/>
+          <w:numId w:val="15"/>
+        </w:numPr>
+        <w:rPr>
+          <w:sz w:val="24"/>
+        </w:rPr>
+      </w:pPr>
+      <w:r>
+        <w:rPr>
+          <w:sz w:val="24"/>
+        </w:rPr>
+        <w:t>1 teaspoon Black Pepper</w:t>
+      </w:r>
+    </w:p>
+    <w:p>
+      <w:pPr>
+        <w:pStyle w:val="ListParagraph"/>
+        <w:numPr>
+          <w:ilvl w:val="0"/>
+          <w:numId w:val="15"/>
+        </w:numPr>
+        <w:rPr>
+          <w:sz w:val="24"/>
+        </w:rPr>
+      </w:pPr>
+      <w:r>
+        <w:rPr>
+          <w:sz w:val="24"/>
+        </w:rPr>
+        <w:t>4 oz Prepared Horseradish</w:t>
+      </w:r>
+    </w:p>
+    <w:p>
+      <w:pPr>
+        <w:pStyle w:val="ListParagraph"/>
+        <w:numPr>
+          <w:ilvl w:val="0"/>
+          <w:numId w:val="15"/>
+        </w:numPr>
+        <w:rPr>
+          <w:sz w:val="24"/>
+        </w:rPr>
+      </w:pPr>
+      <w:r>
+        <w:rPr>
+          <w:sz w:val="24"/>
+        </w:rPr>
+        <w:t>1 teaspoon Kosher Salt</w:t>
+      </w:r>
+    </w:p>
+    <w:p>
+      <w:pPr>
+        <w:pStyle w:val="ListParagraph"/>
+        <w:numPr>
+          <w:ilvl w:val="0"/>
+          <w:numId w:val="15"/>
+        </w:numPr>
+        <w:rPr>
+          <w:sz w:val="24"/>
+        </w:rPr>
+      </w:pPr>
+      <w:r>
+        <w:rPr>
+          <w:sz w:val="24"/>
+        </w:rPr>
+        <w:t>2 Tablespoons Dijon Mustard</w:t>
+      </w:r>
+    </w:p>
+    <w:p>
+      <w:pPr>
+        <w:pStyle w:val="ListParagraph"/>
+        <w:numPr>
+          <w:ilvl w:val="0"/>
+          <w:numId w:val="15"/>
+        </w:numPr>
+        <w:rPr>
+          <w:sz w:val="24"/>
+        </w:rPr>
+      </w:pPr>
+      <w:r>
+        <w:rPr>
+          <w:sz w:val="24"/>
+        </w:rPr>
+        <w:t>1 teaspoon Red Wine Vinegar</w:t>
+      </w:r>
+    </w:p>
+    <w:p>
+      <w:pPr>
+        <w:pStyle w:val="ListParagraph"/>
+        <w:numPr>
+          <w:ilvl w:val="0"/>
+          <w:numId w:val="15"/>
+        </w:numPr>
+        <w:rPr>
+          <w:sz w:val="24"/>
+        </w:rPr>
+      </w:pPr>
+      <w:r>
+        <w:rPr>
+          <w:sz w:val="24"/>
+        </w:rPr>
+        <w:t>1 teaspoon Cayenne Pepper</w:t>
+      </w:r>
+    </w:p>
+    <w:p>
+      <w:pPr>
+        <w:pStyle w:val="ListParagraph"/>
+        <w:numPr>
+          <w:ilvl w:val="0"/>
+          <w:numId w:val="15"/>
+        </w:numPr>
+        <w:rPr>
+          <w:sz w:val="24"/>
+        </w:rPr>
+      </w:pPr>
+      <w:r>
+        <w:rPr>
+          <w:sz w:val="24"/>
+        </w:rPr>
+        <w:t>1 Tablespoon Lemon Juice</w:t>
+      </w:r>
+    </w:p>
+    <w:p>
+      <w:pPr>
+        <w:pStyle w:val="ListParagraph"/>
+        <w:numPr>
+          <w:ilvl w:val="0"/>
+          <w:numId w:val="15"/>
+        </w:numPr>
+        <w:rPr>
+          <w:sz w:val="24"/>
+        </w:rPr>
+      </w:pPr>
+      <w:r>
+        <w:rPr>
+          <w:sz w:val="24"/>
+        </w:rPr>
+        <w:t>Fresh Chives</w:t>
+      </w:r>
+    </w:p>
+    <w:p>
+      <w:pPr>
+        <w:rPr>
+          <w:sz w:val="24"/>
+        </w:rPr>
+      </w:pPr>
+      <w:r>
+        <w:rPr>
+          <w:sz w:val="24"/>
+        </w:rPr>
+        <w:t>Research:</w:t>
+      </w:r>
+    </w:p>
+    <w:p>
+      <w:pPr>
+        <w:rPr>
+          <w:sz w:val="24"/>
+        </w:rPr>
+      </w:pPr>
+      <w:hyperlink r:id="rId14" w:history="1">
+        <w:r>
+          <w:rPr>
+            <w:rStyle w:val="Hyperlink"/>
+            <w:sz w:val="24"/>
+          </w:rPr>
+          <w:t>https://youtu.be/jJkWhjfmkZM</w:t>
+        </w:r>
+      </w:hyperlink>
+    </w:p>
+    <w:p>
+      <w:pPr>
+        <w:pStyle w:val="ListParagraph"/>
+        <w:numPr>
+          <w:ilvl w:val="0"/>
+          <w:numId w:val="17"/>
+        </w:numPr>
+        <w:rPr>
+          <w:sz w:val="24"/>
+        </w:rPr>
+      </w:pPr>
+      <w:r>
+        <w:rPr>
+          <w:sz w:val="24"/>
+        </w:rPr>
+        <w:t>Combine all ingredients, refrigerate a few days to let flavors meld.  Serve.</w:t>
+      </w:r>
+    </w:p>
+    <w:p>
+      <w:pPr>
+        <w:rPr>
+          <w:sz w:val="24"/>
+        </w:rPr>
+      </w:pPr>
+    </w:p>
+    <w:p>
+      <w:pPr>
+        <w:spacing w:after="0" w:line="240" w:lineRule="auto"/>
+      </w:pPr>
+    </w:p>
+    <w:p>
+      <w:pPr>
+        <w:rPr>
+          <w:b/>
+          <w:sz w:val="32"/>
+        </w:rPr>
+      </w:pPr>
+      <w:r>
+        <w:rPr>
+          <w:b/>
+          <w:sz w:val="32"/>
+        </w:rPr>
+        <w:br w:type="page"/>
+      </w:r>
+    </w:p>
+    <w:p>
+      <w:pPr>
+        <w:rPr>
+          <w:b/>
+          <w:sz w:val="32"/>
+        </w:rPr>
+      </w:pPr>
+      <w:r>
+        <w:rPr>
+          <w:b/>
+          <w:sz w:val="32"/>
+        </w:rPr>
+        <w:lastRenderedPageBreak/>
+        <w:t>Purée of Yukon Gold Potatoes with Parmesan</w:t>
+      </w:r>
+    </w:p>
+    <w:p>
+      <w:pPr>
+        <w:pStyle w:val="ListParagraph"/>
+        <w:numPr>
+          <w:ilvl w:val="0"/>
+          <w:numId w:val="10"/>
+        </w:numPr>
+        <w:spacing w:after="0" w:line="240" w:lineRule="auto"/>
+      </w:pPr>
+      <w:r>
+        <w:t xml:space="preserve">5 pounds Yukon Gold </w:t>
+      </w:r>
+      <w:r>
+        <w:t>potatoes,</w:t>
+      </w:r>
+      <w:r>
+        <w:t xml:space="preserve"> peeled, quartered, and rinsed</w:t>
+      </w:r>
+    </w:p>
+    <w:p>
+      <w:pPr>
+        <w:pStyle w:val="ListParagraph"/>
+        <w:numPr>
+          <w:ilvl w:val="0"/>
+          <w:numId w:val="10"/>
+        </w:numPr>
+        <w:spacing w:after="0" w:line="240" w:lineRule="auto"/>
+      </w:pPr>
+      <w:r>
+        <w:t>3 teaspoons kosher salt</w:t>
+      </w:r>
+    </w:p>
+    <w:p>
+      <w:pPr>
+        <w:pStyle w:val="ListParagraph"/>
+        <w:numPr>
+          <w:ilvl w:val="0"/>
+          <w:numId w:val="10"/>
+        </w:numPr>
+        <w:spacing w:after="0" w:line="240" w:lineRule="auto"/>
+      </w:pPr>
+      <w:r>
+        <w:t>2-1/4 cups whole milk</w:t>
+      </w:r>
+    </w:p>
+    <w:p>
+      <w:pPr>
+        <w:pStyle w:val="ListParagraph"/>
+        <w:numPr>
+          <w:ilvl w:val="0"/>
+          <w:numId w:val="10"/>
+        </w:numPr>
+        <w:spacing w:after="0" w:line="240" w:lineRule="auto"/>
+      </w:pPr>
+      <w:r>
+        <w:t>3/4 cup heavy cream</w:t>
+      </w:r>
+    </w:p>
+    <w:p>
+      <w:pPr>
+        <w:pStyle w:val="ListParagraph"/>
+        <w:numPr>
+          <w:ilvl w:val="0"/>
+          <w:numId w:val="10"/>
+        </w:numPr>
+        <w:spacing w:after="0" w:line="240" w:lineRule="auto"/>
+      </w:pPr>
+      <w:r>
+        <w:t>3/4 cup unsalted butter</w:t>
+      </w:r>
+    </w:p>
+    <w:p>
+      <w:pPr>
+        <w:pStyle w:val="ListParagraph"/>
+        <w:numPr>
+          <w:ilvl w:val="0"/>
+          <w:numId w:val="10"/>
+        </w:numPr>
+        <w:spacing w:after="0" w:line="240" w:lineRule="auto"/>
+      </w:pPr>
+      <w:r>
+        <w:t>1</w:t>
+      </w:r>
+      <w:r>
+        <w:t xml:space="preserve"> cup fresh grated Parmigiano Reggiano</w:t>
+      </w:r>
+    </w:p>
+    <w:p>
+      <w:pPr>
+        <w:pStyle w:val="ListParagraph"/>
+        <w:numPr>
+          <w:ilvl w:val="0"/>
+          <w:numId w:val="10"/>
+        </w:numPr>
+        <w:spacing w:after="0" w:line="240" w:lineRule="auto"/>
+      </w:pPr>
+      <w:r>
+        <w:t>Freshly ground black pepper</w:t>
+      </w:r>
+    </w:p>
+    <w:p>
+      <w:pPr>
+        <w:rPr>
+          <w:rFonts w:ascii="Calibri" w:eastAsia="Calibri" w:hAnsi="Calibri" w:cs="Times New Roman"/>
+        </w:rPr>
+      </w:pPr>
+    </w:p>
+    <w:p>
+      <w:pPr>
+        <w:pStyle w:val="ListParagraph"/>
+        <w:numPr>
+          <w:ilvl w:val="0"/>
+          <w:numId w:val="11"/>
+        </w:numPr>
+        <w:spacing w:after="0" w:line="240" w:lineRule="auto"/>
+      </w:pPr>
+      <w:r>
+        <w:t>Put the quartered potatoes in a large saucepan with enough cold water to cover.  Partially cover the pot and bring to a boil.</w:t>
+      </w:r>
+    </w:p>
+    <w:p>
+      <w:pPr>
+        <w:pStyle w:val="ListParagraph"/>
+        <w:numPr>
+          <w:ilvl w:val="0"/>
+          <w:numId w:val="11"/>
+        </w:numPr>
+        <w:spacing w:after="0" w:line="240" w:lineRule="auto"/>
+      </w:pPr>
+      <w:r>
+        <w:t xml:space="preserve">Uncover, add the salt, and reduce the heat to a gentle boil.  Cook potatoes until tender, </w:t>
+      </w:r>
+      <w:r>
+        <w:t>20</w:t>
+      </w:r>
+      <w:r>
+        <w:t xml:space="preserve"> minutes.  Meanwhile, heat the milk and cream until hot, but do not boil.</w:t>
+      </w:r>
+    </w:p>
+    <w:p>
+      <w:pPr>
+        <w:pStyle w:val="ListParagraph"/>
+        <w:numPr>
+          <w:ilvl w:val="0"/>
+          <w:numId w:val="11"/>
+        </w:numPr>
+        <w:spacing w:after="0" w:line="240" w:lineRule="auto"/>
+      </w:pPr>
+      <w:r>
+        <w:t>Drain the potatoes in a colander, let sit for 15 minutes to dry and finish cooking.</w:t>
+      </w:r>
+    </w:p>
+    <w:p>
+      <w:pPr>
+        <w:pStyle w:val="ListParagraph"/>
+        <w:numPr>
+          <w:ilvl w:val="0"/>
+          <w:numId w:val="11"/>
+        </w:numPr>
+        <w:spacing w:after="0" w:line="240" w:lineRule="auto"/>
+      </w:pPr>
+      <w:r>
+        <w:t>Use a potato ricer, masher, or food mill to mash the potatoes.</w:t>
+      </w:r>
+    </w:p>
+    <w:p>
+      <w:pPr>
+        <w:pStyle w:val="ListParagraph"/>
+        <w:numPr>
+          <w:ilvl w:val="0"/>
+          <w:numId w:val="11"/>
+        </w:numPr>
+        <w:spacing w:after="0" w:line="240" w:lineRule="auto"/>
+      </w:pPr>
+      <w:r>
+        <w:t>Blend the butter, and Parmigiano into the potatoes.  Gradually add the milk mixture until the purée is as soft and moist as you like.</w:t>
+      </w:r>
+    </w:p>
+    <w:p>
+      <w:pPr>
+        <w:pStyle w:val="ListParagraph"/>
+        <w:numPr>
+          <w:ilvl w:val="0"/>
+          <w:numId w:val="11"/>
+        </w:numPr>
+        <w:spacing w:after="0" w:line="240" w:lineRule="auto"/>
+      </w:pPr>
+      <w:r>
+        <w:t>Add salt and pepper to taste.</w:t>
+      </w:r>
+    </w:p>
+    <w:p>
+      <w:pPr>
+        <w:pStyle w:val="ListParagraph"/>
+        <w:numPr>
+          <w:ilvl w:val="0"/>
+          <w:numId w:val="11"/>
+        </w:numPr>
+        <w:spacing w:after="0" w:line="240" w:lineRule="auto"/>
+      </w:pPr>
+      <w:r>
+        <w:t>Keep warm in Crock-pot or similar</w:t>
+      </w:r>
+      <w:r>
+        <w:t>.</w:t>
+      </w:r>
+      <w:r>
+        <w:t xml:space="preserve">  I typically simply put the pot of potatoes in boiling water.</w:t>
+      </w:r>
+    </w:p>
+    <w:p>
+      <w:pPr>
+        <w:rPr>
+          <w:sz w:val="24"/>
+        </w:rPr>
+      </w:pPr>
+    </w:p>
+    <w:p>
+      <w:pPr>
+        <w:rPr>
+          <w:b/>
+          <w:sz w:val="32"/>
+        </w:rPr>
+      </w:pPr>
+      <w:r>
+        <w:rPr>
+          <w:b/>
+          <w:sz w:val="32"/>
+        </w:rPr>
+        <w:t>Roasted Brussels Spouts</w:t>
+      </w:r>
+    </w:p>
+    <w:p>
+      <w:pPr>
+        <w:pStyle w:val="ListParagraph"/>
+        <w:numPr>
+          <w:ilvl w:val="0"/>
+          <w:numId w:val="20"/>
+        </w:numPr>
+        <w:rPr>
+          <w:sz w:val="24"/>
+        </w:rPr>
+      </w:pPr>
+      <w:r>
+        <w:rPr>
+          <w:sz w:val="24"/>
+        </w:rPr>
+        <w:t>1.5 pounds Brussels sprouts</w:t>
+      </w:r>
+    </w:p>
+    <w:p>
+      <w:pPr>
+        <w:pStyle w:val="ListParagraph"/>
+        <w:numPr>
+          <w:ilvl w:val="0"/>
+          <w:numId w:val="20"/>
+        </w:numPr>
+        <w:rPr>
+          <w:sz w:val="24"/>
+        </w:rPr>
+      </w:pPr>
+      <w:r>
+        <w:rPr>
+          <w:sz w:val="24"/>
+        </w:rPr>
+        <w:t>3 Tablespoons olive oil</w:t>
+      </w:r>
+    </w:p>
+    <w:p>
+      <w:pPr>
+        <w:pStyle w:val="ListParagraph"/>
+        <w:numPr>
+          <w:ilvl w:val="0"/>
+          <w:numId w:val="20"/>
+        </w:numPr>
+        <w:rPr>
+          <w:sz w:val="24"/>
+        </w:rPr>
+      </w:pPr>
+      <w:r>
+        <w:rPr>
+          <w:sz w:val="24"/>
+        </w:rPr>
+        <w:t>¾ Teaspoon kosher salt</w:t>
+      </w:r>
+    </w:p>
+    <w:p>
+      <w:pPr>
+        <w:pStyle w:val="ListParagraph"/>
+        <w:numPr>
+          <w:ilvl w:val="0"/>
+          <w:numId w:val="20"/>
+        </w:numPr>
+        <w:rPr>
+          <w:sz w:val="24"/>
+        </w:rPr>
+      </w:pPr>
+      <w:r>
+        <w:rPr>
+          <w:sz w:val="24"/>
+        </w:rPr>
+        <w:t>½ Teaspoon black pepper</w:t>
+      </w:r>
+    </w:p>
+    <w:p>
+      <w:pPr>
+        <w:pStyle w:val="ListParagraph"/>
+        <w:rPr>
+          <w:sz w:val="24"/>
+        </w:rPr>
+      </w:pPr>
+    </w:p>
+    <w:p>
+      <w:pPr>
+        <w:pStyle w:val="ListParagraph"/>
+        <w:ind w:left="0"/>
+      </w:pPr>
+      <w:r>
+        <w:t xml:space="preserve">From: </w:t>
+      </w:r>
+      <w:hyperlink r:id="rId15" w:history="1">
+        <w:r>
+          <w:rPr>
+            <w:rStyle w:val="Hyperlink"/>
+          </w:rPr>
+          <w:t>https://www.foodnetwork.com/recipes/ina-garten/roasted-brussels-sprouts-recipe2-1941953</w:t>
+        </w:r>
+      </w:hyperlink>
+    </w:p>
+    <w:p>
+      <w:pPr>
+        <w:pStyle w:val="ListParagraph"/>
+        <w:ind w:left="0"/>
+        <w:rPr>
+          <w:sz w:val="24"/>
+        </w:rPr>
+      </w:pPr>
+    </w:p>
+    <w:p>
+      <w:pPr>
+        <w:pStyle w:val="ListParagraph"/>
+        <w:numPr>
+          <w:ilvl w:val="0"/>
+          <w:numId w:val="21"/>
+        </w:numPr>
+        <w:rPr>
+          <w:sz w:val="24"/>
+        </w:rPr>
+      </w:pPr>
+      <w:r>
+        <w:rPr>
+          <w:sz w:val="24"/>
+        </w:rPr>
+        <w:t>Preheat oven to 400°F</w:t>
+      </w:r>
+    </w:p>
+    <w:p>
+      <w:pPr>
+        <w:pStyle w:val="ListParagraph"/>
+        <w:numPr>
+          <w:ilvl w:val="0"/>
+          <w:numId w:val="21"/>
+        </w:numPr>
+        <w:rPr>
+          <w:sz w:val="24"/>
+        </w:rPr>
+      </w:pPr>
+      <w:r>
+        <w:rPr>
+          <w:sz w:val="24"/>
+        </w:rPr>
+        <w:t>Cut off the brown ends of the sprouts and remove yellow leaves</w:t>
+      </w:r>
+    </w:p>
+    <w:p>
+      <w:pPr>
+        <w:pStyle w:val="ListParagraph"/>
+        <w:numPr>
+          <w:ilvl w:val="0"/>
+          <w:numId w:val="21"/>
+        </w:numPr>
+        <w:rPr>
+          <w:sz w:val="24"/>
+        </w:rPr>
+      </w:pPr>
+      <w:r>
+        <w:rPr>
+          <w:sz w:val="24"/>
+        </w:rPr>
+        <w:t>Mix sprouts in a bowl with olive oil, salt, and pepper</w:t>
+      </w:r>
+    </w:p>
+    <w:p>
+      <w:pPr>
+        <w:pStyle w:val="ListParagraph"/>
+        <w:numPr>
+          <w:ilvl w:val="0"/>
+          <w:numId w:val="21"/>
+        </w:numPr>
+        <w:rPr>
+          <w:sz w:val="24"/>
+        </w:rPr>
+      </w:pPr>
+      <w:r>
+        <w:rPr>
+          <w:sz w:val="24"/>
+        </w:rPr>
+        <w:t>Place on a baking sheet and roast for 35 to 40 minutes, until crisp on the outside and tender on the inside.  Shake pan occasionally to brown all sides.</w:t>
+      </w:r>
+    </w:p>
+    <w:p>
+      <w:pPr>
+        <w:pStyle w:val="ListParagraph"/>
+        <w:numPr>
+          <w:ilvl w:val="0"/>
+          <w:numId w:val="21"/>
+        </w:numPr>
+        <w:rPr>
+          <w:sz w:val="24"/>
+        </w:rPr>
+      </w:pPr>
+      <w:r>
+        <w:rPr>
+          <w:sz w:val="24"/>
+        </w:rPr>
+        <w:t>Sprinkle with additional kosher salt and serve.</w:t>
+      </w:r>
+    </w:p>
+    <w:p>
+      <w:pPr>
+        <w:pStyle w:val="ListParagraph"/>
+        <w:rPr>
+          <w:sz w:val="24"/>
+        </w:rPr>
+      </w:pPr>
+    </w:p>
+    <w:p>
+      <w:pPr>
+        <w:rPr>
+          <w:b/>
+          <w:sz w:val="32"/>
+        </w:rPr>
+      </w:pPr>
+      <w:r>
+        <w:rPr>
+          <w:b/>
+          <w:sz w:val="32"/>
+        </w:rPr>
+        <w:br w:type="page"/>
+      </w:r>
+    </w:p>
+    <w:p>
+      <w:pPr>
+        <w:rPr>
+          <w:b/>
+          <w:sz w:val="32"/>
+        </w:rPr>
+      </w:pPr>
+      <w:r>
+        <w:rPr>
+          <w:b/>
+          <w:sz w:val="32"/>
+        </w:rPr>
+        <w:lastRenderedPageBreak/>
         <w:t>Freshly Prepared Horseradish</w:t>
       </w:r>
     </w:p>
@@ -1144,7 +2382,7 @@
           <w:sz w:val="24"/>
         </w:rPr>
       </w:pPr>
-      <w:hyperlink r:id="rId9" w:history="1">
+      <w:hyperlink r:id="rId16" w:history="1">
         <w:r>
           <w:rPr>
             <w:rStyle w:val="Hyperlink"/>
@@ -1344,14 +2582,16 @@
         <w:rPr>
           <w:sz w:val="24"/>
         </w:rPr>
-        <w:t>Store in a jar in the refrigerator.</w:t>
-      </w:r>
-      <w:r>
-        <w:rPr>
-          <w:sz w:val="24"/>
-        </w:rPr>
-        <w:t xml:space="preserve">  Prepare this a few days ahead.</w:t>
-      </w:r>
+        <w:t>Store in a jar in the refrigerator.  Prepare this a few days ahead.</w:t>
+      </w:r>
+    </w:p>
+    <w:p>
+      <w:pPr>
+        <w:pStyle w:val="ListParagraph"/>
+        <w:rPr>
+          <w:sz w:val="24"/>
+        </w:rPr>
+      </w:pPr>
     </w:p>
     <w:p>
       <w:pPr>
@@ -1365,303 +2605,238 @@
           <w:b/>
           <w:sz w:val="32"/>
         </w:rPr>
-        <w:t>Horseradish Sauce</w:t>
-      </w:r>
-    </w:p>
-    <w:p>
-      <w:pPr>
-        <w:pStyle w:val="ListParagraph"/>
-        <w:numPr>
-          <w:ilvl w:val="0"/>
-          <w:numId w:val="15"/>
-        </w:numPr>
-        <w:rPr>
-          <w:sz w:val="24"/>
-        </w:rPr>
-      </w:pPr>
-      <w:r>
-        <w:rPr>
-          <w:sz w:val="24"/>
-        </w:rPr>
-        <w:t xml:space="preserve">16 oz </w:t>
-      </w:r>
-      <w:r>
-        <w:rPr>
-          <w:sz w:val="24"/>
-        </w:rPr>
-        <w:t>Sour Cream</w:t>
-      </w:r>
-    </w:p>
-    <w:p>
-      <w:pPr>
-        <w:pStyle w:val="ListParagraph"/>
-        <w:numPr>
-          <w:ilvl w:val="0"/>
-          <w:numId w:val="15"/>
-        </w:numPr>
-        <w:rPr>
-          <w:sz w:val="24"/>
-        </w:rPr>
-      </w:pPr>
-      <w:r>
-        <w:rPr>
-          <w:sz w:val="24"/>
-        </w:rPr>
-        <w:t xml:space="preserve">1 teaspoon </w:t>
-      </w:r>
-      <w:r>
-        <w:rPr>
-          <w:sz w:val="24"/>
-        </w:rPr>
-        <w:t>Worcestershire Sauce</w:t>
-      </w:r>
-    </w:p>
-    <w:p>
-      <w:pPr>
-        <w:pStyle w:val="ListParagraph"/>
-        <w:numPr>
-          <w:ilvl w:val="0"/>
-          <w:numId w:val="15"/>
-        </w:numPr>
-        <w:rPr>
-          <w:sz w:val="24"/>
-        </w:rPr>
-      </w:pPr>
-      <w:r>
-        <w:rPr>
-          <w:sz w:val="24"/>
-        </w:rPr>
-        <w:t xml:space="preserve">1 teaspoon </w:t>
-      </w:r>
-      <w:r>
-        <w:rPr>
-          <w:sz w:val="24"/>
-        </w:rPr>
-        <w:t>Black Pepper</w:t>
-      </w:r>
-    </w:p>
-    <w:p>
-      <w:pPr>
-        <w:pStyle w:val="ListParagraph"/>
-        <w:numPr>
-          <w:ilvl w:val="0"/>
-          <w:numId w:val="15"/>
-        </w:numPr>
-        <w:rPr>
-          <w:sz w:val="24"/>
-        </w:rPr>
-      </w:pPr>
-      <w:r>
-        <w:rPr>
-          <w:sz w:val="24"/>
-        </w:rPr>
-        <w:t xml:space="preserve">4 oz </w:t>
-      </w:r>
-      <w:r>
-        <w:rPr>
-          <w:sz w:val="24"/>
-        </w:rPr>
-        <w:t>Prepared Horseradish</w:t>
-      </w:r>
-    </w:p>
-    <w:p>
-      <w:pPr>
-        <w:pStyle w:val="ListParagraph"/>
-        <w:numPr>
-          <w:ilvl w:val="0"/>
-          <w:numId w:val="15"/>
-        </w:numPr>
-        <w:rPr>
-          <w:sz w:val="24"/>
-        </w:rPr>
-      </w:pPr>
-      <w:r>
-        <w:rPr>
-          <w:sz w:val="24"/>
-        </w:rPr>
-        <w:t xml:space="preserve">1 teaspoon </w:t>
-      </w:r>
-      <w:r>
-        <w:rPr>
-          <w:sz w:val="24"/>
-        </w:rPr>
-        <w:t>Kosher Salt</w:t>
-      </w:r>
-    </w:p>
-    <w:p>
-      <w:pPr>
-        <w:pStyle w:val="ListParagraph"/>
-        <w:numPr>
-          <w:ilvl w:val="0"/>
-          <w:numId w:val="15"/>
-        </w:numPr>
-        <w:rPr>
-          <w:sz w:val="24"/>
-        </w:rPr>
-      </w:pPr>
-      <w:r>
-        <w:rPr>
-          <w:sz w:val="24"/>
-        </w:rPr>
-        <w:t xml:space="preserve">2 Tablespoons </w:t>
-      </w:r>
-      <w:r>
-        <w:rPr>
-          <w:sz w:val="24"/>
-        </w:rPr>
-        <w:t>Dijon Mustard</w:t>
-      </w:r>
-    </w:p>
-    <w:p>
-      <w:pPr>
-        <w:pStyle w:val="ListParagraph"/>
-        <w:numPr>
-          <w:ilvl w:val="0"/>
-          <w:numId w:val="15"/>
-        </w:numPr>
-        <w:rPr>
-          <w:sz w:val="24"/>
-        </w:rPr>
-      </w:pPr>
-      <w:r>
-        <w:rPr>
-          <w:sz w:val="24"/>
-        </w:rPr>
-        <w:t xml:space="preserve">1 teaspoon </w:t>
-      </w:r>
-      <w:r>
-        <w:rPr>
-          <w:sz w:val="24"/>
-        </w:rPr>
-        <w:t>Red Wine Vinegar</w:t>
-      </w:r>
-    </w:p>
-    <w:p>
-      <w:pPr>
-        <w:pStyle w:val="ListParagraph"/>
-        <w:numPr>
-          <w:ilvl w:val="0"/>
-          <w:numId w:val="15"/>
-        </w:numPr>
-        <w:rPr>
-          <w:sz w:val="24"/>
-        </w:rPr>
-      </w:pPr>
-      <w:r>
-        <w:rPr>
-          <w:sz w:val="24"/>
-        </w:rPr>
-        <w:t xml:space="preserve">1 teaspoon </w:t>
-      </w:r>
-      <w:r>
-        <w:rPr>
-          <w:sz w:val="24"/>
-        </w:rPr>
-        <w:t>Cayenne Pepper</w:t>
-      </w:r>
-    </w:p>
-    <w:p>
-      <w:pPr>
-        <w:pStyle w:val="ListParagraph"/>
-        <w:numPr>
-          <w:ilvl w:val="0"/>
-          <w:numId w:val="15"/>
-        </w:numPr>
-        <w:rPr>
-          <w:sz w:val="24"/>
-        </w:rPr>
-      </w:pPr>
-      <w:r>
-        <w:rPr>
-          <w:sz w:val="24"/>
-        </w:rPr>
-        <w:t xml:space="preserve">1 Tablespoon </w:t>
-      </w:r>
-      <w:r>
-        <w:rPr>
-          <w:sz w:val="24"/>
-        </w:rPr>
-        <w:t>Lemon Juice</w:t>
-      </w:r>
-    </w:p>
-    <w:p>
-      <w:pPr>
-        <w:pStyle w:val="ListParagraph"/>
-        <w:numPr>
-          <w:ilvl w:val="0"/>
-          <w:numId w:val="15"/>
-        </w:numPr>
-        <w:rPr>
-          <w:sz w:val="24"/>
-        </w:rPr>
-      </w:pPr>
-      <w:r>
-        <w:rPr>
-          <w:sz w:val="24"/>
-        </w:rPr>
-        <w:t>Fresh Chives</w:t>
-      </w:r>
-    </w:p>
-    <w:p>
-      <w:pPr>
-        <w:rPr>
-          <w:sz w:val="24"/>
-        </w:rPr>
-      </w:pPr>
-      <w:r>
-        <w:rPr>
-          <w:sz w:val="24"/>
-        </w:rPr>
+        <w:t>Creamed Spinach</w:t>
+      </w:r>
+    </w:p>
+    <w:p>
+      <w:pPr>
+        <w:pStyle w:val="ListParagraph"/>
+        <w:numPr>
+          <w:ilvl w:val="0"/>
+          <w:numId w:val="10"/>
+        </w:numPr>
+        <w:spacing w:after="0" w:line="240" w:lineRule="auto"/>
+      </w:pPr>
+      <w:r>
+        <w:t>3 pounds baby spinach</w:t>
+      </w:r>
+    </w:p>
+    <w:p>
+      <w:pPr>
+        <w:pStyle w:val="ListParagraph"/>
+        <w:numPr>
+          <w:ilvl w:val="0"/>
+          <w:numId w:val="10"/>
+        </w:numPr>
+        <w:spacing w:after="0" w:line="240" w:lineRule="auto"/>
+      </w:pPr>
+      <w:r>
+        <w:t>1 ¼ cups whole milk</w:t>
+      </w:r>
+    </w:p>
+    <w:p>
+      <w:pPr>
+        <w:pStyle w:val="ListParagraph"/>
+        <w:numPr>
+          <w:ilvl w:val="0"/>
+          <w:numId w:val="10"/>
+        </w:numPr>
+        <w:spacing w:after="0" w:line="240" w:lineRule="auto"/>
+      </w:pPr>
+      <w:r>
+        <w:t>1 cup heavy cream</w:t>
+      </w:r>
+    </w:p>
+    <w:p>
+      <w:pPr>
+        <w:pStyle w:val="ListParagraph"/>
+        <w:numPr>
+          <w:ilvl w:val="0"/>
+          <w:numId w:val="10"/>
+        </w:numPr>
+        <w:spacing w:after="0" w:line="240" w:lineRule="auto"/>
+      </w:pPr>
+      <w:r>
+        <w:t>1 small onion</w:t>
+      </w:r>
+    </w:p>
+    <w:p>
+      <w:pPr>
+        <w:pStyle w:val="ListParagraph"/>
+        <w:numPr>
+          <w:ilvl w:val="0"/>
+          <w:numId w:val="10"/>
+        </w:numPr>
+        <w:spacing w:after="0" w:line="240" w:lineRule="auto"/>
+      </w:pPr>
+      <w:r>
+        <w:t>¼ cup unsalted butter</w:t>
+      </w:r>
+    </w:p>
+    <w:p>
+      <w:pPr>
+        <w:pStyle w:val="ListParagraph"/>
+        <w:numPr>
+          <w:ilvl w:val="0"/>
+          <w:numId w:val="10"/>
+        </w:numPr>
+        <w:spacing w:after="0" w:line="240" w:lineRule="auto"/>
+      </w:pPr>
+      <w:r>
+        <w:t>¼ cup flour</w:t>
+      </w:r>
+    </w:p>
+    <w:p>
+      <w:pPr>
+        <w:pStyle w:val="ListParagraph"/>
+        <w:numPr>
+          <w:ilvl w:val="0"/>
+          <w:numId w:val="10"/>
+        </w:numPr>
+        <w:spacing w:after="0" w:line="240" w:lineRule="auto"/>
+      </w:pPr>
+      <w:r>
+        <w:t>Nutmeg</w:t>
+      </w:r>
+    </w:p>
+    <w:p>
+      <w:pPr>
+        <w:spacing w:after="0" w:line="240" w:lineRule="auto"/>
+      </w:pPr>
+    </w:p>
+    <w:p>
+      <w:pPr>
+        <w:spacing w:after="0" w:line="240" w:lineRule="auto"/>
+      </w:pPr>
+      <w:r>
         <w:t>Research:</w:t>
       </w:r>
     </w:p>
     <w:p>
       <w:pPr>
-        <w:rPr>
-          <w:sz w:val="24"/>
-        </w:rPr>
-      </w:pPr>
-      <w:hyperlink r:id="rId10" w:history="1">
-        <w:r>
-          <w:rPr>
-            <w:rStyle w:val="Hyperlink"/>
-            <w:sz w:val="24"/>
-          </w:rPr>
-          <w:t>https://youtu.be/jJkWhjfmkZM</w:t>
-        </w:r>
-      </w:hyperlink>
-    </w:p>
-    <w:p>
-      <w:pPr>
-        <w:pStyle w:val="ListParagraph"/>
-        <w:numPr>
-          <w:ilvl w:val="0"/>
-          <w:numId w:val="17"/>
-        </w:numPr>
-        <w:rPr>
-          <w:sz w:val="24"/>
-        </w:rPr>
-      </w:pPr>
-      <w:r>
-        <w:rPr>
-          <w:sz w:val="24"/>
-        </w:rPr>
-        <w:t>Combine all ingredients, refrigerate</w:t>
-      </w:r>
-      <w:r>
-        <w:rPr>
-          <w:sz w:val="24"/>
-        </w:rPr>
-        <w:t xml:space="preserve"> a few days</w:t>
-      </w:r>
-      <w:bookmarkStart w:id="0" w:name="_GoBack"/>
-      <w:bookmarkEnd w:id="0"/>
-      <w:r>
-        <w:rPr>
-          <w:sz w:val="24"/>
-        </w:rPr>
-        <w:t xml:space="preserve"> to let flavors meld.  Serve.</w:t>
-      </w:r>
+        <w:spacing w:after="0" w:line="240" w:lineRule="auto"/>
+      </w:pPr>
+      <w:r>
+        <w:t>From Mom</w:t>
+      </w:r>
+    </w:p>
+    <w:p>
+      <w:pPr>
+        <w:spacing w:after="0" w:line="240" w:lineRule="auto"/>
+      </w:pPr>
+    </w:p>
+    <w:p>
+      <w:pPr>
+        <w:pStyle w:val="ListParagraph"/>
+        <w:numPr>
+          <w:ilvl w:val="0"/>
+          <w:numId w:val="14"/>
+        </w:numPr>
+        <w:spacing w:after="0" w:line="240" w:lineRule="auto"/>
+      </w:pPr>
+      <w:r>
+        <w:t>Heat milk and cream to warm.</w:t>
+      </w:r>
+    </w:p>
+    <w:p>
+      <w:pPr>
+        <w:pStyle w:val="ListParagraph"/>
+        <w:numPr>
+          <w:ilvl w:val="0"/>
+          <w:numId w:val="14"/>
+        </w:numPr>
+        <w:spacing w:after="0" w:line="240" w:lineRule="auto"/>
+      </w:pPr>
+      <w:r>
+        <w:t>Cook onion in butter until soft.</w:t>
+      </w:r>
+    </w:p>
+    <w:p>
+      <w:pPr>
+        <w:pStyle w:val="ListParagraph"/>
+        <w:numPr>
+          <w:ilvl w:val="0"/>
+          <w:numId w:val="14"/>
+        </w:numPr>
+        <w:spacing w:after="0" w:line="240" w:lineRule="auto"/>
+      </w:pPr>
+      <w:r>
+        <w:t>Whisk in flour and cook roux for 3 minutes.</w:t>
+      </w:r>
+    </w:p>
+    <w:p>
+      <w:pPr>
+        <w:pStyle w:val="ListParagraph"/>
+        <w:numPr>
+          <w:ilvl w:val="0"/>
+          <w:numId w:val="14"/>
+        </w:numPr>
+        <w:spacing w:after="0" w:line="240" w:lineRule="auto"/>
+      </w:pPr>
+      <w:r>
+        <w:t>Add the warm milk and cream, whisking constantly to ensure smoothness.</w:t>
+      </w:r>
+    </w:p>
+    <w:p>
+      <w:pPr>
+        <w:pStyle w:val="ListParagraph"/>
+        <w:numPr>
+          <w:ilvl w:val="0"/>
+          <w:numId w:val="14"/>
+        </w:numPr>
+        <w:spacing w:after="0" w:line="240" w:lineRule="auto"/>
+      </w:pPr>
+      <w:r>
+        <w:t>Simmer 3 to 4 minutes.  Add salt, pepper, and nutmeg to taste.</w:t>
+      </w:r>
+    </w:p>
+    <w:p>
+      <w:pPr>
+        <w:pStyle w:val="ListParagraph"/>
+        <w:numPr>
+          <w:ilvl w:val="0"/>
+          <w:numId w:val="14"/>
+        </w:numPr>
+        <w:spacing w:after="0" w:line="240" w:lineRule="auto"/>
+      </w:pPr>
+      <w:r>
+        <w:t>Cream mixture can be made and stored if desired.</w:t>
+      </w:r>
+    </w:p>
+    <w:p>
+      <w:pPr>
+        <w:pStyle w:val="ListParagraph"/>
+        <w:numPr>
+          <w:ilvl w:val="0"/>
+          <w:numId w:val="14"/>
+        </w:numPr>
+        <w:spacing w:after="0" w:line="240" w:lineRule="auto"/>
+      </w:pPr>
+      <w:r>
+        <w:t>Wilt spinach in boiling water, drain and squeeze to remove excess water.</w:t>
+      </w:r>
+    </w:p>
+    <w:p>
+      <w:pPr>
+        <w:pStyle w:val="ListParagraph"/>
+        <w:numPr>
+          <w:ilvl w:val="0"/>
+          <w:numId w:val="14"/>
+        </w:numPr>
+        <w:spacing w:after="0" w:line="240" w:lineRule="auto"/>
+      </w:pPr>
+      <w:r>
+        <w:lastRenderedPageBreak/>
+        <w:t>Coarsely chop the spinach and add to the warm cream mixture to coat.</w:t>
+      </w:r>
+    </w:p>
+    <w:p>
+      <w:pPr>
+        <w:pStyle w:val="ListParagraph"/>
+        <w:rPr>
+          <w:sz w:val="24"/>
+        </w:rPr>
+      </w:pPr>
     </w:p>
     <w:p>
       <w:pPr>
@@ -1675,1571 +2850,6 @@
           <w:b/>
           <w:sz w:val="32"/>
         </w:rPr>
-        <w:lastRenderedPageBreak/>
-        <w:t>Prime Rib Roasting</w:t>
-      </w:r>
-    </w:p>
-    <w:p>
-      <w:pPr>
-        <w:pStyle w:val="ListParagraph"/>
-        <w:numPr>
-          <w:ilvl w:val="0"/>
-          <w:numId w:val="4"/>
-        </w:numPr>
-        <w:rPr>
-          <w:sz w:val="24"/>
-        </w:rPr>
-      </w:pPr>
-      <w:r>
-        <w:rPr>
-          <w:sz w:val="24"/>
-        </w:rPr>
-        <w:t>Previously air-dried roast</w:t>
-      </w:r>
-    </w:p>
-    <w:p>
-      <w:pPr>
-        <w:pStyle w:val="ListParagraph"/>
-        <w:numPr>
-          <w:ilvl w:val="0"/>
-          <w:numId w:val="4"/>
-        </w:numPr>
-        <w:rPr>
-          <w:sz w:val="24"/>
-        </w:rPr>
-      </w:pPr>
-      <w:r>
-        <w:rPr>
-          <w:sz w:val="24"/>
-        </w:rPr>
-        <w:t>Black pepper, garlic powder, fresh rosemary</w:t>
-      </w:r>
-    </w:p>
-    <w:p>
-      <w:pPr>
-        <w:pStyle w:val="ListParagraph"/>
-        <w:numPr>
-          <w:ilvl w:val="0"/>
-          <w:numId w:val="4"/>
-        </w:numPr>
-        <w:rPr>
-          <w:sz w:val="24"/>
-        </w:rPr>
-      </w:pPr>
-      <w:r>
-        <w:rPr>
-          <w:sz w:val="24"/>
-        </w:rPr>
-        <w:t>Carrots, Onions, Celery, Garlic for roasting pan</w:t>
-      </w:r>
-    </w:p>
-    <w:p>
-      <w:pPr>
-        <w:pStyle w:val="ListParagraph"/>
-        <w:numPr>
-          <w:ilvl w:val="0"/>
-          <w:numId w:val="4"/>
-        </w:numPr>
-        <w:rPr>
-          <w:sz w:val="24"/>
-        </w:rPr>
-      </w:pPr>
-      <w:r>
-        <w:rPr>
-          <w:sz w:val="24"/>
-        </w:rPr>
-        <w:t xml:space="preserve">½ quart </w:t>
-      </w:r>
-      <w:r>
-        <w:rPr>
-          <w:sz w:val="24"/>
-        </w:rPr>
-        <w:t>Beef Broth</w:t>
-      </w:r>
-    </w:p>
-    <w:p>
-      <w:pPr>
-        <w:pStyle w:val="ListParagraph"/>
-        <w:numPr>
-          <w:ilvl w:val="0"/>
-          <w:numId w:val="4"/>
-        </w:numPr>
-        <w:rPr>
-          <w:sz w:val="24"/>
-        </w:rPr>
-      </w:pPr>
-      <w:r>
-        <w:rPr>
-          <w:sz w:val="24"/>
-        </w:rPr>
-        <w:t>Merlot</w:t>
-      </w:r>
-    </w:p>
-    <w:p>
-      <w:pPr>
-        <w:ind w:left="360"/>
-        <w:rPr>
-          <w:sz w:val="24"/>
-        </w:rPr>
-      </w:pPr>
-    </w:p>
-    <w:p>
-      <w:pPr>
-        <w:pStyle w:val="ListParagraph"/>
-        <w:numPr>
-          <w:ilvl w:val="0"/>
-          <w:numId w:val="5"/>
-        </w:numPr>
-        <w:rPr>
-          <w:sz w:val="24"/>
-        </w:rPr>
-      </w:pPr>
-      <w:r>
-        <w:rPr>
-          <w:sz w:val="24"/>
-        </w:rPr>
-        <w:t>Let roast sit on counter to come to room temperature for about 4 hours.</w:t>
-      </w:r>
-      <w:r>
-        <w:rPr>
-          <w:sz w:val="24"/>
-        </w:rPr>
-        <w:t xml:space="preserve">  (2018 temp started at 38</w:t>
-      </w:r>
-      <w:r>
-        <w:t>°F and rose to 44°F with four hours on counter)</w:t>
-      </w:r>
-    </w:p>
-    <w:p>
-      <w:pPr>
-        <w:pStyle w:val="ListParagraph"/>
-        <w:numPr>
-          <w:ilvl w:val="0"/>
-          <w:numId w:val="5"/>
-        </w:numPr>
-        <w:rPr>
-          <w:sz w:val="24"/>
-        </w:rPr>
-      </w:pPr>
-      <w:r>
-        <w:t>Liberally apply 16-mesh black pepper, garlic powder, and rosemary to the roast.  No additional salt is needed.  If the surface is very dry, you can use mustard, olive oil, or Worcestershire sauce as a binder to help the seasoning stick.</w:t>
-      </w:r>
-    </w:p>
-    <w:p>
-      <w:pPr>
-        <w:pStyle w:val="ListParagraph"/>
-        <w:numPr>
-          <w:ilvl w:val="0"/>
-          <w:numId w:val="5"/>
-        </w:numPr>
-        <w:rPr>
-          <w:sz w:val="24"/>
-        </w:rPr>
-      </w:pPr>
-      <w:r>
-        <w:rPr>
-          <w:sz w:val="24"/>
-        </w:rPr>
-        <w:t xml:space="preserve">Preheat oven </w:t>
-      </w:r>
-      <w:r>
-        <w:rPr>
-          <w:sz w:val="24"/>
-        </w:rPr>
-        <w:t>using</w:t>
-      </w:r>
-      <w:r>
-        <w:rPr>
-          <w:sz w:val="24"/>
-        </w:rPr>
-        <w:t xml:space="preserve"> </w:t>
-      </w:r>
-      <w:r>
-        <w:rPr>
-          <w:sz w:val="24"/>
-        </w:rPr>
-        <w:t xml:space="preserve">convection at </w:t>
-      </w:r>
-      <w:r>
-        <w:rPr>
-          <w:sz w:val="24"/>
-        </w:rPr>
-        <w:t>2</w:t>
-      </w:r>
-      <w:r>
-        <w:rPr>
-          <w:sz w:val="24"/>
-        </w:rPr>
-        <w:t>5</w:t>
-      </w:r>
-      <w:r>
-        <w:rPr>
-          <w:sz w:val="24"/>
-        </w:rPr>
-        <w:t>0</w:t>
-      </w:r>
-      <w:r>
-        <w:rPr>
-          <w:sz w:val="24"/>
-        </w:rPr>
-        <w:t>°</w:t>
-      </w:r>
-      <w:r>
-        <w:rPr>
-          <w:sz w:val="24"/>
-        </w:rPr>
-        <w:t>F.</w:t>
-      </w:r>
-      <w:r>
-        <w:rPr>
-          <w:sz w:val="24"/>
-        </w:rPr>
-        <w:t xml:space="preserve">  Use an oven thermometer to verify oven is set properly</w:t>
-      </w:r>
-      <w:r>
-        <w:rPr>
-          <w:sz w:val="24"/>
-        </w:rPr>
-        <w:t>, as low temperatures may be off.</w:t>
-      </w:r>
-    </w:p>
-    <w:p>
-      <w:pPr>
-        <w:pStyle w:val="ListParagraph"/>
-        <w:numPr>
-          <w:ilvl w:val="1"/>
-          <w:numId w:val="5"/>
-        </w:numPr>
-        <w:rPr>
-          <w:sz w:val="24"/>
-        </w:rPr>
-      </w:pPr>
-      <w:r>
-        <w:rPr>
-          <w:sz w:val="24"/>
-        </w:rPr>
-        <w:t>approximate roasting times:</w:t>
-      </w:r>
-    </w:p>
-    <w:p>
-      <w:pPr>
-        <w:pStyle w:val="ListParagraph"/>
-        <w:numPr>
-          <w:ilvl w:val="2"/>
-          <w:numId w:val="5"/>
-        </w:numPr>
-        <w:rPr>
-          <w:sz w:val="24"/>
-        </w:rPr>
-      </w:pPr>
-      <w:r>
-        <w:rPr>
-          <w:sz w:val="24"/>
-        </w:rPr>
-        <w:t>150°F: 5-½ to 6-½ hours</w:t>
-      </w:r>
-    </w:p>
-    <w:p>
-      <w:pPr>
-        <w:pStyle w:val="ListParagraph"/>
-        <w:numPr>
-          <w:ilvl w:val="2"/>
-          <w:numId w:val="5"/>
-        </w:numPr>
-        <w:rPr>
-          <w:sz w:val="24"/>
-        </w:rPr>
-      </w:pPr>
-      <w:r>
-        <w:rPr>
-          <w:sz w:val="24"/>
-        </w:rPr>
-        <w:t>200°F: 4</w:t>
-      </w:r>
-      <w:r>
-        <w:rPr>
-          <w:sz w:val="24"/>
-        </w:rPr>
-        <w:t xml:space="preserve"> to 5-1/4</w:t>
-      </w:r>
-      <w:r>
-        <w:rPr>
-          <w:sz w:val="24"/>
-        </w:rPr>
-        <w:t xml:space="preserve"> hours</w:t>
-      </w:r>
-      <w:r>
-        <w:rPr>
-          <w:sz w:val="24"/>
-        </w:rPr>
-        <w:t xml:space="preserve"> (2018 was 5.65 hours)</w:t>
-      </w:r>
-    </w:p>
-    <w:p>
-      <w:pPr>
-        <w:pStyle w:val="ListParagraph"/>
-        <w:numPr>
-          <w:ilvl w:val="2"/>
-          <w:numId w:val="5"/>
-        </w:numPr>
-        <w:rPr>
-          <w:sz w:val="24"/>
-        </w:rPr>
-      </w:pPr>
-      <w:r>
-        <w:rPr>
-          <w:sz w:val="24"/>
-        </w:rPr>
-        <w:t>250°F: 3-½ to 4 hours</w:t>
-      </w:r>
-    </w:p>
-    <w:p>
-      <w:pPr>
-        <w:pStyle w:val="ListParagraph"/>
-        <w:numPr>
-          <w:ilvl w:val="0"/>
-          <w:numId w:val="5"/>
-        </w:numPr>
-        <w:rPr>
-          <w:sz w:val="24"/>
-        </w:rPr>
-      </w:pPr>
-      <w:r>
-        <w:rPr>
-          <w:sz w:val="24"/>
-        </w:rPr>
-        <w:t>Prepare roasting pan by scattering carrots, onions, celery,</w:t>
-      </w:r>
-      <w:r>
-        <w:rPr>
-          <w:sz w:val="24"/>
-        </w:rPr>
-        <w:t xml:space="preserve"> rosemary</w:t>
-      </w:r>
-      <w:r>
-        <w:rPr>
-          <w:sz w:val="24"/>
-        </w:rPr>
-        <w:t xml:space="preserve"> and garlic in pan to create a “rack”.  Add beef broth to a depth of about ½”.</w:t>
-      </w:r>
-      <w:r>
-        <w:rPr>
-          <w:sz w:val="24"/>
-        </w:rPr>
-        <w:t xml:space="preserve">  This is just to keep things wet while waiting for drippings to take over.</w:t>
-      </w:r>
-    </w:p>
-    <w:p>
-      <w:pPr>
-        <w:pStyle w:val="ListParagraph"/>
-        <w:numPr>
-          <w:ilvl w:val="0"/>
-          <w:numId w:val="5"/>
-        </w:numPr>
-        <w:rPr>
-          <w:sz w:val="24"/>
-        </w:rPr>
-      </w:pPr>
-      <w:r>
-        <w:rPr>
-          <w:sz w:val="24"/>
-        </w:rPr>
-        <w:t>Place a roasting thermometer in the very center of the roast and set the alarm as appropriate:</w:t>
-      </w:r>
-    </w:p>
-    <w:p>
-      <w:pPr>
-        <w:pStyle w:val="ListParagraph"/>
-        <w:numPr>
-          <w:ilvl w:val="1"/>
-          <w:numId w:val="5"/>
-        </w:numPr>
-        <w:rPr>
-          <w:sz w:val="24"/>
-        </w:rPr>
-      </w:pPr>
-      <w:r>
-        <w:rPr>
-          <w:sz w:val="24"/>
-        </w:rPr>
-        <w:t xml:space="preserve">Roast until </w:t>
-      </w:r>
-      <w:r>
-        <w:rPr>
-          <w:sz w:val="24"/>
-        </w:rPr>
-        <w:t>10</w:t>
-      </w:r>
-      <w:r>
-        <w:rPr>
-          <w:sz w:val="24"/>
-        </w:rPr>
-        <w:t xml:space="preserve"> to 13</w:t>
-      </w:r>
-      <w:r>
-        <w:rPr>
-          <w:sz w:val="24"/>
-        </w:rPr>
-        <w:t>°F below the desired temperature as carry-over cooking will take it the rest of the way.</w:t>
-      </w:r>
-      <w:r>
-        <w:rPr>
-          <w:sz w:val="24"/>
-        </w:rPr>
-        <w:t xml:space="preserve">  </w:t>
-      </w:r>
-      <w:r>
-        <w:rPr>
-          <w:sz w:val="24"/>
-        </w:rPr>
-        <w:t xml:space="preserve">I recommend pulling the meat </w:t>
-      </w:r>
-      <w:r>
-        <w:rPr>
-          <w:sz w:val="24"/>
-        </w:rPr>
-        <w:t>at 122</w:t>
-      </w:r>
-      <w:r>
-        <w:rPr>
-          <w:sz w:val="24"/>
-        </w:rPr>
-        <w:t>°F</w:t>
-      </w:r>
-    </w:p>
-    <w:p>
-      <w:pPr>
-        <w:pStyle w:val="ListParagraph"/>
-        <w:numPr>
-          <w:ilvl w:val="2"/>
-          <w:numId w:val="5"/>
-        </w:numPr>
-        <w:rPr>
-          <w:sz w:val="24"/>
-        </w:rPr>
-      </w:pPr>
-      <w:r>
-        <w:rPr>
-          <w:sz w:val="24"/>
-        </w:rPr>
-        <w:t>Rare: 120-125°F</w:t>
-      </w:r>
-    </w:p>
-    <w:p>
-      <w:pPr>
-        <w:pStyle w:val="ListParagraph"/>
-        <w:numPr>
-          <w:ilvl w:val="2"/>
-          <w:numId w:val="5"/>
-        </w:numPr>
-        <w:rPr>
-          <w:sz w:val="24"/>
-        </w:rPr>
-      </w:pPr>
-      <w:r>
-        <w:rPr>
-          <w:sz w:val="24"/>
-        </w:rPr>
-        <w:t>Medium Rare: 125-130°F</w:t>
-      </w:r>
-      <w:r>
-        <w:rPr>
-          <w:sz w:val="24"/>
-        </w:rPr>
-        <w:t xml:space="preserve"> (127-132°F according to Alton Brown)</w:t>
-      </w:r>
-    </w:p>
-    <w:p>
-      <w:pPr>
-        <w:pStyle w:val="ListParagraph"/>
-        <w:numPr>
-          <w:ilvl w:val="2"/>
-          <w:numId w:val="5"/>
-        </w:numPr>
-        <w:rPr>
-          <w:sz w:val="24"/>
-        </w:rPr>
-      </w:pPr>
-      <w:r>
-        <w:rPr>
-          <w:sz w:val="24"/>
-        </w:rPr>
-        <w:t>Medium: 130-135°F</w:t>
-      </w:r>
-    </w:p>
-    <w:p>
-      <w:pPr>
-        <w:pStyle w:val="ListParagraph"/>
-        <w:numPr>
-          <w:ilvl w:val="2"/>
-          <w:numId w:val="5"/>
-        </w:numPr>
-        <w:rPr>
-          <w:sz w:val="24"/>
-        </w:rPr>
-      </w:pPr>
-      <w:r>
-        <w:rPr>
-          <w:sz w:val="24"/>
-        </w:rPr>
-        <w:t>Medium-</w:t>
-      </w:r>
-      <w:r>
-        <w:rPr>
-          <w:sz w:val="24"/>
-        </w:rPr>
-        <w:t>Wrecked</w:t>
-      </w:r>
-      <w:r>
-        <w:rPr>
-          <w:sz w:val="24"/>
-        </w:rPr>
-        <w:t>: 135-140°F</w:t>
-      </w:r>
-    </w:p>
-    <w:p>
-      <w:pPr>
-        <w:pStyle w:val="ListParagraph"/>
-        <w:numPr>
-          <w:ilvl w:val="2"/>
-          <w:numId w:val="5"/>
-        </w:numPr>
-        <w:rPr>
-          <w:sz w:val="24"/>
-        </w:rPr>
-      </w:pPr>
-      <w:r>
-        <w:rPr>
-          <w:sz w:val="24"/>
-        </w:rPr>
-        <w:t>Destroyed</w:t>
-      </w:r>
-      <w:r>
-        <w:rPr>
-          <w:sz w:val="24"/>
-        </w:rPr>
-        <w:t>: 140°F+</w:t>
-      </w:r>
-    </w:p>
-    <w:p>
-      <w:pPr>
-        <w:pStyle w:val="ListParagraph"/>
-        <w:numPr>
-          <w:ilvl w:val="0"/>
-          <w:numId w:val="5"/>
-        </w:numPr>
-        <w:rPr>
-          <w:sz w:val="24"/>
-        </w:rPr>
-      </w:pPr>
-      <w:r>
-        <w:rPr>
-          <w:sz w:val="24"/>
-        </w:rPr>
-        <w:t>Place the roast in a warm area of the kitchen, tent with doubled foil, and let rest.  It needs to rest at least 30 minutes, but can rest for as long as 90 minutes.</w:t>
-      </w:r>
-    </w:p>
-    <w:p>
-      <w:pPr>
-        <w:pStyle w:val="ListParagraph"/>
-        <w:numPr>
-          <w:ilvl w:val="0"/>
-          <w:numId w:val="5"/>
-        </w:numPr>
-        <w:rPr>
-          <w:sz w:val="24"/>
-        </w:rPr>
-      </w:pPr>
-      <w:r>
-        <w:rPr>
-          <w:sz w:val="24"/>
-        </w:rPr>
-        <w:t xml:space="preserve">About </w:t>
-      </w:r>
-      <w:r>
-        <w:rPr>
-          <w:sz w:val="24"/>
-        </w:rPr>
-        <w:t>2</w:t>
-      </w:r>
-      <w:r>
-        <w:rPr>
-          <w:sz w:val="24"/>
-        </w:rPr>
-        <w:t>5 minutes prior to serving, place the roast back into the oven which is now preheated to 550°F to brown and sear.  This will take about 10 minutes.</w:t>
-      </w:r>
-      <w:r>
-        <w:rPr>
-          <w:sz w:val="24"/>
-        </w:rPr>
-        <w:t xml:space="preserve">  Make sure to have some water in the pan below the roast to prevent smoke from the fat that will render and drip off.</w:t>
-      </w:r>
-    </w:p>
-    <w:p>
-      <w:pPr>
-        <w:pStyle w:val="ListParagraph"/>
-        <w:numPr>
-          <w:ilvl w:val="0"/>
-          <w:numId w:val="5"/>
-        </w:numPr>
-        <w:rPr>
-          <w:sz w:val="24"/>
-        </w:rPr>
-      </w:pPr>
-      <w:r>
-        <w:rPr>
-          <w:sz w:val="24"/>
-        </w:rPr>
-        <w:t>After removing from the oven, prepare the au jus, carve, and serve.</w:t>
-      </w:r>
-    </w:p>
-    <w:p>
-      <w:pPr>
-        <w:rPr>
-          <w:b/>
-          <w:sz w:val="32"/>
-        </w:rPr>
-      </w:pPr>
-      <w:r>
-        <w:rPr>
-          <w:b/>
-          <w:sz w:val="32"/>
-        </w:rPr>
-        <w:br w:type="page"/>
-      </w:r>
-    </w:p>
-    <w:p>
-      <w:pPr>
-        <w:rPr>
-          <w:b/>
-          <w:sz w:val="32"/>
-        </w:rPr>
-      </w:pPr>
-      <w:r>
-        <w:rPr>
-          <w:b/>
-          <w:sz w:val="32"/>
-        </w:rPr>
-        <w:lastRenderedPageBreak/>
-        <w:t>Au Jus Preparation</w:t>
-      </w:r>
-    </w:p>
-    <w:p>
-      <w:pPr>
-        <w:pStyle w:val="ListParagraph"/>
-        <w:numPr>
-          <w:ilvl w:val="0"/>
-          <w:numId w:val="4"/>
-        </w:numPr>
-        <w:rPr>
-          <w:sz w:val="24"/>
-        </w:rPr>
-      </w:pPr>
-      <w:r>
-        <w:rPr>
-          <w:sz w:val="24"/>
-        </w:rPr>
-        <w:t>Pan drippings from roast</w:t>
-      </w:r>
-    </w:p>
-    <w:p>
-      <w:pPr>
-        <w:pStyle w:val="ListParagraph"/>
-        <w:numPr>
-          <w:ilvl w:val="0"/>
-          <w:numId w:val="4"/>
-        </w:numPr>
-        <w:rPr>
-          <w:sz w:val="24"/>
-        </w:rPr>
-      </w:pPr>
-      <w:r>
-        <w:rPr>
-          <w:sz w:val="24"/>
-        </w:rPr>
-        <w:t>flour</w:t>
-      </w:r>
-    </w:p>
-    <w:p>
-      <w:pPr>
-        <w:rPr>
-          <w:sz w:val="24"/>
-        </w:rPr>
-      </w:pPr>
-      <w:r>
-        <w:rPr>
-          <w:sz w:val="24"/>
-        </w:rPr>
-        <w:t>Research:</w:t>
-      </w:r>
-    </w:p>
-    <w:p>
-      <w:pPr>
-        <w:rPr>
-          <w:sz w:val="24"/>
-        </w:rPr>
-      </w:pPr>
-      <w:hyperlink r:id="rId11" w:history="1">
-        <w:r>
-          <w:rPr>
-            <w:rStyle w:val="Hyperlink"/>
-            <w:sz w:val="24"/>
-          </w:rPr>
-          <w:t>https://youtu.be/36WY9NRxlE4</w:t>
-        </w:r>
-      </w:hyperlink>
-    </w:p>
-    <w:p>
-      <w:pPr>
-        <w:pStyle w:val="ListParagraph"/>
-        <w:numPr>
-          <w:ilvl w:val="0"/>
-          <w:numId w:val="7"/>
-        </w:numPr>
-        <w:rPr>
-          <w:sz w:val="24"/>
-        </w:rPr>
-      </w:pPr>
-      <w:r>
-        <w:rPr>
-          <w:sz w:val="24"/>
-        </w:rPr>
-        <w:t>Remove vegetables from drippings</w:t>
-      </w:r>
-    </w:p>
-    <w:p>
-      <w:pPr>
-        <w:pStyle w:val="ListParagraph"/>
-        <w:numPr>
-          <w:ilvl w:val="0"/>
-          <w:numId w:val="7"/>
-        </w:numPr>
-        <w:rPr>
-          <w:sz w:val="24"/>
-        </w:rPr>
-      </w:pPr>
-      <w:r>
-        <w:rPr>
-          <w:sz w:val="24"/>
-        </w:rPr>
-        <w:t>Strain drippings into fat separator.  Reserve both</w:t>
-      </w:r>
-    </w:p>
-    <w:p>
-      <w:pPr>
-        <w:pStyle w:val="ListParagraph"/>
-        <w:numPr>
-          <w:ilvl w:val="0"/>
-          <w:numId w:val="7"/>
-        </w:numPr>
-        <w:rPr>
-          <w:sz w:val="24"/>
-        </w:rPr>
-      </w:pPr>
-      <w:r>
-        <w:rPr>
-          <w:sz w:val="24"/>
-        </w:rPr>
-        <w:t xml:space="preserve">Add </w:t>
-      </w:r>
-      <w:r>
-        <w:rPr>
-          <w:sz w:val="24"/>
-        </w:rPr>
-        <w:t>¼ cup</w:t>
-      </w:r>
-      <w:r>
-        <w:rPr>
-          <w:sz w:val="24"/>
-        </w:rPr>
-        <w:t xml:space="preserve"> </w:t>
-      </w:r>
-      <w:r>
-        <w:rPr>
-          <w:sz w:val="24"/>
-        </w:rPr>
-        <w:t xml:space="preserve">of fat </w:t>
-      </w:r>
-      <w:r>
-        <w:rPr>
-          <w:sz w:val="24"/>
-        </w:rPr>
-        <w:t>to a saucepan over medium-high heat.</w:t>
-      </w:r>
-    </w:p>
-    <w:p>
-      <w:pPr>
-        <w:pStyle w:val="ListParagraph"/>
-        <w:numPr>
-          <w:ilvl w:val="0"/>
-          <w:numId w:val="7"/>
-        </w:numPr>
-        <w:rPr>
-          <w:sz w:val="24"/>
-        </w:rPr>
-      </w:pPr>
-      <w:r>
-        <w:rPr>
-          <w:sz w:val="24"/>
-        </w:rPr>
-        <w:t>Add a few teaspoons of flour into the fat and let cook for 3 minutes to get flour taste out.</w:t>
-      </w:r>
-    </w:p>
-    <w:p>
-      <w:pPr>
-        <w:pStyle w:val="ListParagraph"/>
-        <w:numPr>
-          <w:ilvl w:val="0"/>
-          <w:numId w:val="7"/>
-        </w:numPr>
-        <w:rPr>
-          <w:sz w:val="24"/>
-        </w:rPr>
-      </w:pPr>
-      <w:r>
-        <w:rPr>
-          <w:sz w:val="24"/>
-        </w:rPr>
-        <w:t>Add pan drippings in, mixing or whisking constantly.  Slowly add all of the drippings.  You are not looking for a thick gravy, au jus is generally fairly thin,</w:t>
-      </w:r>
-    </w:p>
-    <w:p>
-      <w:pPr>
-        <w:pStyle w:val="ListParagraph"/>
-        <w:numPr>
-          <w:ilvl w:val="0"/>
-          <w:numId w:val="7"/>
-        </w:numPr>
-        <w:rPr>
-          <w:sz w:val="24"/>
-        </w:rPr>
-      </w:pPr>
-      <w:r>
-        <w:rPr>
-          <w:sz w:val="24"/>
-        </w:rPr>
-        <w:t xml:space="preserve">Keep </w:t>
-      </w:r>
-      <w:r>
-        <w:rPr>
-          <w:sz w:val="24"/>
-        </w:rPr>
-        <w:t>hot</w:t>
-      </w:r>
-      <w:r>
-        <w:rPr>
-          <w:sz w:val="24"/>
-        </w:rPr>
-        <w:t xml:space="preserve"> until ready to serve.  </w:t>
-      </w:r>
-      <w:r>
-        <w:rPr>
-          <w:sz w:val="24"/>
-        </w:rPr>
-        <w:t xml:space="preserve">This should be quite hot when </w:t>
-      </w:r>
-      <w:r>
-        <w:rPr>
-          <w:sz w:val="24"/>
-        </w:rPr>
-        <w:t>served</w:t>
-      </w:r>
-      <w:r>
-        <w:rPr>
-          <w:sz w:val="24"/>
-        </w:rPr>
-        <w:t>, as it will help warm up the meat, which has likely cooled from carving and resting.</w:t>
-      </w:r>
-    </w:p>
-    <w:p>
-      <w:pPr>
-        <w:rPr>
-          <w:sz w:val="24"/>
-        </w:rPr>
-      </w:pPr>
-    </w:p>
-    <w:p>
-      <w:pPr>
-        <w:rPr>
-          <w:b/>
-          <w:sz w:val="32"/>
-        </w:rPr>
-      </w:pPr>
-      <w:r>
-        <w:rPr>
-          <w:b/>
-          <w:sz w:val="32"/>
-        </w:rPr>
-        <w:t>Creamed Spinach</w:t>
-      </w:r>
-    </w:p>
-    <w:p>
-      <w:pPr>
-        <w:pStyle w:val="ListParagraph"/>
-        <w:numPr>
-          <w:ilvl w:val="0"/>
-          <w:numId w:val="10"/>
-        </w:numPr>
-        <w:spacing w:after="0" w:line="240" w:lineRule="auto"/>
-      </w:pPr>
-      <w:r>
-        <w:t>3 pounds baby spinach</w:t>
-      </w:r>
-    </w:p>
-    <w:p>
-      <w:pPr>
-        <w:pStyle w:val="ListParagraph"/>
-        <w:numPr>
-          <w:ilvl w:val="0"/>
-          <w:numId w:val="10"/>
-        </w:numPr>
-        <w:spacing w:after="0" w:line="240" w:lineRule="auto"/>
-      </w:pPr>
-      <w:r>
-        <w:t>1 ¼ cups whole milk</w:t>
-      </w:r>
-    </w:p>
-    <w:p>
-      <w:pPr>
-        <w:pStyle w:val="ListParagraph"/>
-        <w:numPr>
-          <w:ilvl w:val="0"/>
-          <w:numId w:val="10"/>
-        </w:numPr>
-        <w:spacing w:after="0" w:line="240" w:lineRule="auto"/>
-      </w:pPr>
-      <w:r>
-        <w:t>1 cup heavy cream</w:t>
-      </w:r>
-    </w:p>
-    <w:p>
-      <w:pPr>
-        <w:pStyle w:val="ListParagraph"/>
-        <w:numPr>
-          <w:ilvl w:val="0"/>
-          <w:numId w:val="10"/>
-        </w:numPr>
-        <w:spacing w:after="0" w:line="240" w:lineRule="auto"/>
-      </w:pPr>
-      <w:r>
-        <w:t>1 small onion</w:t>
-      </w:r>
-    </w:p>
-    <w:p>
-      <w:pPr>
-        <w:pStyle w:val="ListParagraph"/>
-        <w:numPr>
-          <w:ilvl w:val="0"/>
-          <w:numId w:val="10"/>
-        </w:numPr>
-        <w:spacing w:after="0" w:line="240" w:lineRule="auto"/>
-      </w:pPr>
-      <w:r>
-        <w:t>¼ cup unsalted butter</w:t>
-      </w:r>
-    </w:p>
-    <w:p>
-      <w:pPr>
-        <w:pStyle w:val="ListParagraph"/>
-        <w:numPr>
-          <w:ilvl w:val="0"/>
-          <w:numId w:val="10"/>
-        </w:numPr>
-        <w:spacing w:after="0" w:line="240" w:lineRule="auto"/>
-      </w:pPr>
-      <w:r>
-        <w:t>¼ cup flour</w:t>
-      </w:r>
-    </w:p>
-    <w:p>
-      <w:pPr>
-        <w:pStyle w:val="ListParagraph"/>
-        <w:numPr>
-          <w:ilvl w:val="0"/>
-          <w:numId w:val="10"/>
-        </w:numPr>
-        <w:spacing w:after="0" w:line="240" w:lineRule="auto"/>
-      </w:pPr>
-      <w:r>
-        <w:t>Nutmeg</w:t>
-      </w:r>
-    </w:p>
-    <w:p>
-      <w:pPr>
-        <w:spacing w:after="0" w:line="240" w:lineRule="auto"/>
-      </w:pPr>
-    </w:p>
-    <w:p>
-      <w:pPr>
-        <w:spacing w:after="0" w:line="240" w:lineRule="auto"/>
-      </w:pPr>
-      <w:r>
-        <w:t>Research:</w:t>
-      </w:r>
-    </w:p>
-    <w:p>
-      <w:pPr>
-        <w:spacing w:after="0" w:line="240" w:lineRule="auto"/>
-      </w:pPr>
-      <w:r>
-        <w:t>From Mom</w:t>
-      </w:r>
-    </w:p>
-    <w:p>
-      <w:pPr>
-        <w:spacing w:after="0" w:line="240" w:lineRule="auto"/>
-      </w:pPr>
-    </w:p>
-    <w:p>
-      <w:pPr>
-        <w:pStyle w:val="ListParagraph"/>
-        <w:numPr>
-          <w:ilvl w:val="0"/>
-          <w:numId w:val="14"/>
-        </w:numPr>
-        <w:spacing w:after="0" w:line="240" w:lineRule="auto"/>
-      </w:pPr>
-      <w:r>
-        <w:t>Heat milk and cream to warm.</w:t>
-      </w:r>
-    </w:p>
-    <w:p>
-      <w:pPr>
-        <w:pStyle w:val="ListParagraph"/>
-        <w:numPr>
-          <w:ilvl w:val="0"/>
-          <w:numId w:val="14"/>
-        </w:numPr>
-        <w:spacing w:after="0" w:line="240" w:lineRule="auto"/>
-      </w:pPr>
-      <w:r>
-        <w:t>Cook onion in butter until soft.</w:t>
-      </w:r>
-    </w:p>
-    <w:p>
-      <w:pPr>
-        <w:pStyle w:val="ListParagraph"/>
-        <w:numPr>
-          <w:ilvl w:val="0"/>
-          <w:numId w:val="14"/>
-        </w:numPr>
-        <w:spacing w:after="0" w:line="240" w:lineRule="auto"/>
-      </w:pPr>
-      <w:r>
-        <w:t>Whisk in flour and cook roux for 3 minutes.</w:t>
-      </w:r>
-    </w:p>
-    <w:p>
-      <w:pPr>
-        <w:pStyle w:val="ListParagraph"/>
-        <w:numPr>
-          <w:ilvl w:val="0"/>
-          <w:numId w:val="14"/>
-        </w:numPr>
-        <w:spacing w:after="0" w:line="240" w:lineRule="auto"/>
-      </w:pPr>
-      <w:r>
-        <w:t>Add the warm milk and cream, whisking constantly to ensure smoothness.</w:t>
-      </w:r>
-    </w:p>
-    <w:p>
-      <w:pPr>
-        <w:pStyle w:val="ListParagraph"/>
-        <w:numPr>
-          <w:ilvl w:val="0"/>
-          <w:numId w:val="14"/>
-        </w:numPr>
-        <w:spacing w:after="0" w:line="240" w:lineRule="auto"/>
-      </w:pPr>
-      <w:r>
-        <w:t>Simmer 3 to 4 minutes.  Add salt, pepper, and nutmeg to taste.</w:t>
-      </w:r>
-    </w:p>
-    <w:p>
-      <w:pPr>
-        <w:pStyle w:val="ListParagraph"/>
-        <w:numPr>
-          <w:ilvl w:val="0"/>
-          <w:numId w:val="14"/>
-        </w:numPr>
-        <w:spacing w:after="0" w:line="240" w:lineRule="auto"/>
-      </w:pPr>
-      <w:r>
-        <w:t>Cream mixture can be made and stored if desired.</w:t>
-      </w:r>
-    </w:p>
-    <w:p>
-      <w:pPr>
-        <w:pStyle w:val="ListParagraph"/>
-        <w:numPr>
-          <w:ilvl w:val="0"/>
-          <w:numId w:val="14"/>
-        </w:numPr>
-        <w:spacing w:after="0" w:line="240" w:lineRule="auto"/>
-      </w:pPr>
-      <w:r>
-        <w:t>Wilt spinach in boiling water, drain and squeeze to remove excess water.</w:t>
-      </w:r>
-    </w:p>
-    <w:p>
-      <w:pPr>
-        <w:pStyle w:val="ListParagraph"/>
-        <w:numPr>
-          <w:ilvl w:val="0"/>
-          <w:numId w:val="14"/>
-        </w:numPr>
-        <w:spacing w:after="0" w:line="240" w:lineRule="auto"/>
-      </w:pPr>
-      <w:r>
-        <w:t>Coarsely chop the spinach and add to the warm cream mixture to coat.</w:t>
-      </w:r>
-    </w:p>
-    <w:p>
-      <w:pPr>
-        <w:spacing w:after="0" w:line="240" w:lineRule="auto"/>
-      </w:pPr>
-    </w:p>
-    <w:p>
-      <w:pPr>
-        <w:rPr>
-          <w:b/>
-          <w:sz w:val="32"/>
-        </w:rPr>
-      </w:pPr>
-      <w:r>
-        <w:rPr>
-          <w:b/>
-          <w:sz w:val="32"/>
-        </w:rPr>
-        <w:br w:type="page"/>
-      </w:r>
-    </w:p>
-    <w:p>
-      <w:pPr>
-        <w:rPr>
-          <w:b/>
-          <w:sz w:val="32"/>
-        </w:rPr>
-      </w:pPr>
-      <w:r>
-        <w:rPr>
-          <w:b/>
-          <w:sz w:val="32"/>
-        </w:rPr>
-        <w:lastRenderedPageBreak/>
-        <w:t>Purée of Yukon Gold Potatoes with Parmesan</w:t>
-      </w:r>
-    </w:p>
-    <w:p>
-      <w:pPr>
-        <w:pStyle w:val="ListParagraph"/>
-        <w:numPr>
-          <w:ilvl w:val="0"/>
-          <w:numId w:val="10"/>
-        </w:numPr>
-        <w:spacing w:after="0" w:line="240" w:lineRule="auto"/>
-      </w:pPr>
-      <w:r>
-        <w:t xml:space="preserve">5 pounds Yukon Gold </w:t>
-      </w:r>
-      <w:r>
-        <w:t>potatoes,</w:t>
-      </w:r>
-      <w:r>
-        <w:t xml:space="preserve"> peeled, quartered, and rinsed</w:t>
-      </w:r>
-    </w:p>
-    <w:p>
-      <w:pPr>
-        <w:pStyle w:val="ListParagraph"/>
-        <w:numPr>
-          <w:ilvl w:val="0"/>
-          <w:numId w:val="10"/>
-        </w:numPr>
-        <w:spacing w:after="0" w:line="240" w:lineRule="auto"/>
-      </w:pPr>
-      <w:r>
-        <w:t>3 teaspoons kosher salt</w:t>
-      </w:r>
-    </w:p>
-    <w:p>
-      <w:pPr>
-        <w:pStyle w:val="ListParagraph"/>
-        <w:numPr>
-          <w:ilvl w:val="0"/>
-          <w:numId w:val="10"/>
-        </w:numPr>
-        <w:spacing w:after="0" w:line="240" w:lineRule="auto"/>
-      </w:pPr>
-      <w:r>
-        <w:t>2-1/4 cups whole milk</w:t>
-      </w:r>
-    </w:p>
-    <w:p>
-      <w:pPr>
-        <w:pStyle w:val="ListParagraph"/>
-        <w:numPr>
-          <w:ilvl w:val="0"/>
-          <w:numId w:val="10"/>
-        </w:numPr>
-        <w:spacing w:after="0" w:line="240" w:lineRule="auto"/>
-      </w:pPr>
-      <w:r>
-        <w:t>3/4 cup heavy cream</w:t>
-      </w:r>
-    </w:p>
-    <w:p>
-      <w:pPr>
-        <w:pStyle w:val="ListParagraph"/>
-        <w:numPr>
-          <w:ilvl w:val="0"/>
-          <w:numId w:val="10"/>
-        </w:numPr>
-        <w:spacing w:after="0" w:line="240" w:lineRule="auto"/>
-      </w:pPr>
-      <w:r>
-        <w:t>3/4 cup unsalted butter</w:t>
-      </w:r>
-    </w:p>
-    <w:p>
-      <w:pPr>
-        <w:pStyle w:val="ListParagraph"/>
-        <w:numPr>
-          <w:ilvl w:val="0"/>
-          <w:numId w:val="10"/>
-        </w:numPr>
-        <w:spacing w:after="0" w:line="240" w:lineRule="auto"/>
-      </w:pPr>
-      <w:r>
-        <w:t>1</w:t>
-      </w:r>
-      <w:r>
-        <w:t xml:space="preserve"> cup fresh grated Parmigiano Reggiano</w:t>
-      </w:r>
-    </w:p>
-    <w:p>
-      <w:pPr>
-        <w:pStyle w:val="ListParagraph"/>
-        <w:numPr>
-          <w:ilvl w:val="0"/>
-          <w:numId w:val="10"/>
-        </w:numPr>
-        <w:spacing w:after="0" w:line="240" w:lineRule="auto"/>
-      </w:pPr>
-      <w:r>
-        <w:t>Freshly ground black pepper</w:t>
-      </w:r>
-    </w:p>
-    <w:p>
-      <w:pPr>
-        <w:rPr>
-          <w:rFonts w:ascii="Calibri" w:eastAsia="Calibri" w:hAnsi="Calibri" w:cs="Times New Roman"/>
-        </w:rPr>
-      </w:pPr>
-    </w:p>
-    <w:p>
-      <w:pPr>
-        <w:pStyle w:val="ListParagraph"/>
-        <w:numPr>
-          <w:ilvl w:val="0"/>
-          <w:numId w:val="11"/>
-        </w:numPr>
-        <w:spacing w:after="0" w:line="240" w:lineRule="auto"/>
-      </w:pPr>
-      <w:r>
-        <w:t>Put the quartered potatoes in a large saucepan with enough cold water to cover.  Partially cover the pot and bring to a boil.</w:t>
-      </w:r>
-    </w:p>
-    <w:p>
-      <w:pPr>
-        <w:pStyle w:val="ListParagraph"/>
-        <w:numPr>
-          <w:ilvl w:val="0"/>
-          <w:numId w:val="11"/>
-        </w:numPr>
-        <w:spacing w:after="0" w:line="240" w:lineRule="auto"/>
-      </w:pPr>
-      <w:r>
-        <w:t xml:space="preserve">Uncover, add the salt, and reduce the heat to a gentle boil.  Cook potatoes until tender, </w:t>
-      </w:r>
-      <w:r>
-        <w:t>20</w:t>
-      </w:r>
-      <w:r>
-        <w:t xml:space="preserve"> minutes.  Meanwhile, heat the milk and cream until hot, but do not boil.</w:t>
-      </w:r>
-    </w:p>
-    <w:p>
-      <w:pPr>
-        <w:pStyle w:val="ListParagraph"/>
-        <w:numPr>
-          <w:ilvl w:val="0"/>
-          <w:numId w:val="11"/>
-        </w:numPr>
-        <w:spacing w:after="0" w:line="240" w:lineRule="auto"/>
-      </w:pPr>
-      <w:r>
-        <w:t>Drain the potatoes in a colander, let sit for 15 minutes to dry and finish cooking.</w:t>
-      </w:r>
-    </w:p>
-    <w:p>
-      <w:pPr>
-        <w:pStyle w:val="ListParagraph"/>
-        <w:numPr>
-          <w:ilvl w:val="0"/>
-          <w:numId w:val="11"/>
-        </w:numPr>
-        <w:spacing w:after="0" w:line="240" w:lineRule="auto"/>
-      </w:pPr>
-      <w:r>
-        <w:t>Use a potato ricer, masher, or food mill to mash the potatoes.</w:t>
-      </w:r>
-    </w:p>
-    <w:p>
-      <w:pPr>
-        <w:pStyle w:val="ListParagraph"/>
-        <w:numPr>
-          <w:ilvl w:val="0"/>
-          <w:numId w:val="11"/>
-        </w:numPr>
-        <w:spacing w:after="0" w:line="240" w:lineRule="auto"/>
-      </w:pPr>
-      <w:r>
-        <w:t>Blend the butter, and Parmigiano into the potatoes.  Gradually add the milk mixture until the purée is as soft and moist as you like.</w:t>
-      </w:r>
-    </w:p>
-    <w:p>
-      <w:pPr>
-        <w:pStyle w:val="ListParagraph"/>
-        <w:numPr>
-          <w:ilvl w:val="0"/>
-          <w:numId w:val="11"/>
-        </w:numPr>
-        <w:spacing w:after="0" w:line="240" w:lineRule="auto"/>
-      </w:pPr>
-      <w:r>
-        <w:t>Add salt and pepper to taste.</w:t>
-      </w:r>
-    </w:p>
-    <w:p>
-      <w:pPr>
-        <w:pStyle w:val="ListParagraph"/>
-        <w:numPr>
-          <w:ilvl w:val="0"/>
-          <w:numId w:val="11"/>
-        </w:numPr>
-        <w:spacing w:after="0" w:line="240" w:lineRule="auto"/>
-      </w:pPr>
-      <w:r>
-        <w:t>Keep warm in Crock-pot or similar</w:t>
-      </w:r>
-      <w:r>
-        <w:t>.</w:t>
-      </w:r>
-      <w:r>
-        <w:t xml:space="preserve">  I typically simply put the pot of potatoes in boiling water.</w:t>
-      </w:r>
-    </w:p>
-    <w:p>
-      <w:pPr>
-        <w:rPr>
-          <w:sz w:val="24"/>
-        </w:rPr>
-      </w:pPr>
-    </w:p>
-    <w:p>
-      <w:pPr>
-        <w:rPr>
-          <w:sz w:val="24"/>
-        </w:rPr>
-      </w:pPr>
-      <w:r>
-        <w:rPr>
-          <w:sz w:val="24"/>
-        </w:rPr>
-        <w:t>Roasted Brussels Spouts</w:t>
-      </w:r>
-    </w:p>
-    <w:p>
-      <w:pPr>
-        <w:pStyle w:val="ListParagraph"/>
-        <w:numPr>
-          <w:ilvl w:val="0"/>
-          <w:numId w:val="20"/>
-        </w:numPr>
-        <w:rPr>
-          <w:sz w:val="24"/>
-        </w:rPr>
-      </w:pPr>
-      <w:r>
-        <w:rPr>
-          <w:sz w:val="24"/>
-        </w:rPr>
-        <w:t>1.5 pounds Brussels sprouts</w:t>
-      </w:r>
-    </w:p>
-    <w:p>
-      <w:pPr>
-        <w:pStyle w:val="ListParagraph"/>
-        <w:numPr>
-          <w:ilvl w:val="0"/>
-          <w:numId w:val="20"/>
-        </w:numPr>
-        <w:rPr>
-          <w:sz w:val="24"/>
-        </w:rPr>
-      </w:pPr>
-      <w:r>
-        <w:rPr>
-          <w:sz w:val="24"/>
-        </w:rPr>
-        <w:t>3 Tablespoons olive oil</w:t>
-      </w:r>
-    </w:p>
-    <w:p>
-      <w:pPr>
-        <w:pStyle w:val="ListParagraph"/>
-        <w:numPr>
-          <w:ilvl w:val="0"/>
-          <w:numId w:val="20"/>
-        </w:numPr>
-        <w:rPr>
-          <w:sz w:val="24"/>
-        </w:rPr>
-      </w:pPr>
-      <w:r>
-        <w:rPr>
-          <w:sz w:val="24"/>
-        </w:rPr>
-        <w:t>¾ Teaspoon kosher salt</w:t>
-      </w:r>
-    </w:p>
-    <w:p>
-      <w:pPr>
-        <w:pStyle w:val="ListParagraph"/>
-        <w:numPr>
-          <w:ilvl w:val="0"/>
-          <w:numId w:val="20"/>
-        </w:numPr>
-        <w:rPr>
-          <w:sz w:val="24"/>
-        </w:rPr>
-      </w:pPr>
-      <w:r>
-        <w:rPr>
-          <w:sz w:val="24"/>
-        </w:rPr>
-        <w:t>½ Teaspoon black pepper</w:t>
-      </w:r>
-    </w:p>
-    <w:p>
-      <w:pPr>
-        <w:pStyle w:val="ListParagraph"/>
-        <w:rPr>
-          <w:sz w:val="24"/>
-        </w:rPr>
-      </w:pPr>
-    </w:p>
-    <w:p>
-      <w:pPr>
-        <w:pStyle w:val="ListParagraph"/>
-        <w:numPr>
-          <w:ilvl w:val="0"/>
-          <w:numId w:val="21"/>
-        </w:numPr>
-        <w:rPr>
-          <w:sz w:val="24"/>
-        </w:rPr>
-      </w:pPr>
-      <w:r>
-        <w:rPr>
-          <w:sz w:val="24"/>
-        </w:rPr>
-        <w:t>Preheat oven to 400°F</w:t>
-      </w:r>
-    </w:p>
-    <w:p>
-      <w:pPr>
-        <w:pStyle w:val="ListParagraph"/>
-        <w:numPr>
-          <w:ilvl w:val="0"/>
-          <w:numId w:val="21"/>
-        </w:numPr>
-        <w:rPr>
-          <w:sz w:val="24"/>
-        </w:rPr>
-      </w:pPr>
-      <w:r>
-        <w:rPr>
-          <w:sz w:val="24"/>
-        </w:rPr>
-        <w:t>Cut off the brown ends of the sprouts and remove yellow leaves</w:t>
-      </w:r>
-    </w:p>
-    <w:p>
-      <w:pPr>
-        <w:pStyle w:val="ListParagraph"/>
-        <w:numPr>
-          <w:ilvl w:val="0"/>
-          <w:numId w:val="21"/>
-        </w:numPr>
-        <w:rPr>
-          <w:sz w:val="24"/>
-        </w:rPr>
-      </w:pPr>
-      <w:r>
-        <w:rPr>
-          <w:sz w:val="24"/>
-        </w:rPr>
-        <w:t>Mix sprouts in a bowl with olive oil, salt, and pepper</w:t>
-      </w:r>
-    </w:p>
-    <w:p>
-      <w:pPr>
-        <w:pStyle w:val="ListParagraph"/>
-        <w:numPr>
-          <w:ilvl w:val="0"/>
-          <w:numId w:val="21"/>
-        </w:numPr>
-        <w:rPr>
-          <w:sz w:val="24"/>
-        </w:rPr>
-      </w:pPr>
-      <w:r>
-        <w:rPr>
-          <w:sz w:val="24"/>
-        </w:rPr>
-        <w:t>Place on a backing sheet and roast for 35 to 40 minutes, until crisp on the outside and tender on the inside.  Shake pan occasionally to brown all sides.</w:t>
-      </w:r>
-    </w:p>
-    <w:p>
-      <w:pPr>
-        <w:pStyle w:val="ListParagraph"/>
-        <w:numPr>
-          <w:ilvl w:val="0"/>
-          <w:numId w:val="21"/>
-        </w:numPr>
-        <w:rPr>
-          <w:sz w:val="24"/>
-        </w:rPr>
-      </w:pPr>
-      <w:r>
-        <w:rPr>
-          <w:sz w:val="24"/>
-        </w:rPr>
-        <w:t>Sprinkle with additional kosher salt and serve.</w:t>
-      </w:r>
-    </w:p>
-    <w:p>
-      <w:pPr>
-        <w:pStyle w:val="ListParagraph"/>
-        <w:rPr>
-          <w:sz w:val="24"/>
-        </w:rPr>
-      </w:pPr>
-    </w:p>
-    <w:p>
-      <w:r>
         <w:t>Revision History &amp; Notes</w:t>
       </w:r>
     </w:p>
@@ -3252,7 +2862,15 @@
         </w:numPr>
       </w:pPr>
       <w:r>
-        <w:t>12/16/2018, ksb, created</w:t>
+        <w:t xml:space="preserve">12/16/2018, </w:t>
+      </w:r>
+      <w:proofErr w:type="spellStart"/>
+      <w:r>
+        <w:t>ksb</w:t>
+      </w:r>
+      <w:proofErr w:type="spellEnd"/>
+      <w:r>
+        <w:t>, created</w:t>
       </w:r>
     </w:p>
     <w:p>
@@ -3288,7 +2906,15 @@
         </w:numPr>
       </w:pPr>
       <w:r>
-        <w:t>Roast ordered online from Whole Foods.  Reserved a 5-bone roast.  At pickup the roast had already been cut from the bone and retied.</w:t>
+        <w:t xml:space="preserve">Roast ordered online from Whole Foods.  Reserved a 5-bone roast.  At </w:t>
+      </w:r>
+      <w:proofErr w:type="spellStart"/>
+      <w:r>
+        <w:t>pickup</w:t>
+      </w:r>
+      <w:proofErr w:type="spellEnd"/>
+      <w:r>
+        <w:t xml:space="preserve"> the roast had already been cut from the bone and retied.</w:t>
       </w:r>
       <w:r>
         <w:t xml:space="preserve">  12.34 lbs.</w:t>
@@ -3303,7 +2929,6 @@
         </w:numPr>
       </w:pPr>
       <w:r>
-        <w:lastRenderedPageBreak/>
         <w:t>Made homemade horseradish.  Two good size pieces was too much for the small Cuisinart—use full size next time.  Have an equal size portion of vinegar ready to go and don’t let it go too long.  I used too little vinegar and the heat continued to intensify.</w:t>
       </w:r>
     </w:p>
@@ -3496,7 +3121,15 @@
         </w:numPr>
       </w:pPr>
       <w:r>
-        <w:t>19:09 at 127°F (12 minutes)…(5:39 total cook time)</w:t>
+        <w:t xml:space="preserve">19:09 at 127°F (12 </w:t>
+      </w:r>
+      <w:proofErr w:type="gramStart"/>
+      <w:r>
+        <w:t>minutes)…</w:t>
+      </w:r>
+      <w:proofErr w:type="gramEnd"/>
+      <w:r>
+        <w:t>(5:39 total cook time)</w:t>
       </w:r>
     </w:p>
     <w:p>
@@ -3543,8 +3176,13 @@
           <w:numId w:val="12"/>
         </w:numPr>
       </w:pPr>
-      <w:r>
-        <w:t>48 hour dry brine.  Added cross-hatch pattern to the fat cap.</w:t>
+      <w:proofErr w:type="gramStart"/>
+      <w:r>
+        <w:t>48 hour</w:t>
+      </w:r>
+      <w:proofErr w:type="gramEnd"/>
+      <w:r>
+        <w:t xml:space="preserve"> dry brine.  Added cross-hatch pattern to the fat cap.</w:t>
       </w:r>
     </w:p>
     <w:p>
@@ -3555,8 +3193,12 @@
           <w:numId w:val="12"/>
         </w:numPr>
       </w:pPr>
+      <w:r>
+        <w:t>Very little marbling.  Grass-fed beef may not be the best choice.</w:t>
+      </w:r>
     </w:p>
     <w:sectPr>
+      <w:footerReference w:type="default" r:id="rId17"/>
       <w:pgSz w:w="12240" w:h="15840"/>
       <w:pgMar w:top="1440" w:right="1440" w:bottom="1440" w:left="1440" w:header="720" w:footer="720" w:gutter="0"/>
       <w:cols w:space="720"/>
@@ -3564,6 +3206,133 @@
     </w:sectPr>
   </w:body>
 </w:document>
+</file>
+
+<file path=word/endnotes.xml><?xml version="1.0" encoding="utf-8"?>
+<w:endnotes xmlns:wpc="http://schemas.microsoft.com/office/word/2010/wordprocessingCanvas" xmlns:cx="http://schemas.microsoft.com/office/drawing/2014/chartex" xmlns:cx1="http://schemas.microsoft.com/office/drawing/2015/9/8/chartex" xmlns:cx2="http://schemas.microsoft.com/office/drawing/2015/10/21/chartex" xmlns:cx3="http://schemas.microsoft.com/office/drawing/2016/5/9/chartex" xmlns:cx4="http://schemas.microsoft.com/office/drawing/2016/5/10/chartex" xmlns:cx5="http://schemas.microsoft.com/office/drawing/2016/5/11/chartex" xmlns:cx6="http://schemas.microsoft.com/office/drawing/2016/5/12/chartex" xmlns:cx7="http://schemas.microsoft.com/office/drawing/2016/5/13/chartex" xmlns:cx8="http://schemas.microsoft.com/office/drawing/2016/5/14/chartex" xmlns:mc="http://schemas.openxmlformats.org/markup-compatibility/2006" xmlns:aink="http://schemas.microsoft.com/office/drawing/2016/ink" xmlns:am3d="http://schemas.microsoft.com/office/drawing/2017/model3d" xmlns:o="urn:schemas-microsoft-com:office:office" xmlns:r="http://schemas.openxmlformats.org/officeDocument/2006/relationships" xmlns:m="http://schemas.openxmlformats.org/officeDocument/2006/math" xmlns:v="urn:schemas-microsoft-com:vml" xmlns:wp14="http://schemas.microsoft.com/office/word/2010/wordprocessingDrawing" xmlns:wp="http://schemas.openxmlformats.org/drawingml/2006/wordprocessingDrawing" xmlns:w10="urn:schemas-microsoft-com:office:word" xmlns:w="http://schemas.openxmlformats.org/wordprocessingml/2006/main" xmlns:w14="http://schemas.microsoft.com/office/word/2010/wordml" xmlns:w15="http://schemas.microsoft.com/office/word/2012/wordml" xmlns:w16cid="http://schemas.microsoft.com/office/word/2016/wordml/cid" xmlns:w16se="http://schemas.microsoft.com/office/word/2015/wordml/symex" xmlns:wpg="http://schemas.microsoft.com/office/word/2010/wordprocessingGroup" xmlns:wpi="http://schemas.microsoft.com/office/word/2010/wordprocessingInk" xmlns:wne="http://schemas.microsoft.com/office/word/2006/wordml" xmlns:wps="http://schemas.microsoft.com/office/word/2010/wordprocessingShape" mc:Ignorable="w14 w15 w16se w16cid wp14">
+  <w:endnote w:type="separator" w:id="-1">
+    <w:p>
+      <w:pPr>
+        <w:spacing w:after="0" w:line="240" w:lineRule="auto"/>
+      </w:pPr>
+      <w:r>
+        <w:separator/>
+      </w:r>
+    </w:p>
+  </w:endnote>
+  <w:endnote w:type="continuationSeparator" w:id="0">
+    <w:p>
+      <w:pPr>
+        <w:spacing w:after="0" w:line="240" w:lineRule="auto"/>
+      </w:pPr>
+      <w:r>
+        <w:continuationSeparator/>
+      </w:r>
+    </w:p>
+  </w:endnote>
+</w:endnotes>
+</file>
+
+<file path=word/footer1.xml><?xml version="1.0" encoding="utf-8"?>
+<w:ftr xmlns:wpc="http://schemas.microsoft.com/office/word/2010/wordprocessingCanvas" xmlns:cx="http://schemas.microsoft.com/office/drawing/2014/chartex" xmlns:cx1="http://schemas.microsoft.com/office/drawing/2015/9/8/chartex" xmlns:cx2="http://schemas.microsoft.com/office/drawing/2015/10/21/chartex" xmlns:cx3="http://schemas.microsoft.com/office/drawing/2016/5/9/chartex" xmlns:cx4="http://schemas.microsoft.com/office/drawing/2016/5/10/chartex" xmlns:cx5="http://schemas.microsoft.com/office/drawing/2016/5/11/chartex" xmlns:cx6="http://schemas.microsoft.com/office/drawing/2016/5/12/chartex" xmlns:cx7="http://schemas.microsoft.com/office/drawing/2016/5/13/chartex" xmlns:cx8="http://schemas.microsoft.com/office/drawing/2016/5/14/chartex" xmlns:mc="http://schemas.openxmlformats.org/markup-compatibility/2006" xmlns:aink="http://schemas.microsoft.com/office/drawing/2016/ink" xmlns:am3d="http://schemas.microsoft.com/office/drawing/2017/model3d" xmlns:o="urn:schemas-microsoft-com:office:office" xmlns:r="http://schemas.openxmlformats.org/officeDocument/2006/relationships" xmlns:m="http://schemas.openxmlformats.org/officeDocument/2006/math" xmlns:v="urn:schemas-microsoft-com:vml" xmlns:wp14="http://schemas.microsoft.com/office/word/2010/wordprocessingDrawing" xmlns:wp="http://schemas.openxmlformats.org/drawingml/2006/wordprocessingDrawing" xmlns:w10="urn:schemas-microsoft-com:office:word" xmlns:w="http://schemas.openxmlformats.org/wordprocessingml/2006/main" xmlns:w14="http://schemas.microsoft.com/office/word/2010/wordml" xmlns:w15="http://schemas.microsoft.com/office/word/2012/wordml" xmlns:w16cid="http://schemas.microsoft.com/office/word/2016/wordml/cid" xmlns:w16se="http://schemas.microsoft.com/office/word/2015/wordml/symex" xmlns:wpg="http://schemas.microsoft.com/office/word/2010/wordprocessingGroup" xmlns:wpi="http://schemas.microsoft.com/office/word/2010/wordprocessingInk" xmlns:wne="http://schemas.microsoft.com/office/word/2006/wordml" xmlns:wps="http://schemas.microsoft.com/office/word/2010/wordprocessingShape" mc:Ignorable="w14 w15 w16se w16cid wp14">
+  <w:p>
+    <w:pPr>
+      <w:pStyle w:val="Footer"/>
+    </w:pPr>
+    <w:r>
+      <w:fldChar w:fldCharType="begin"/>
+    </w:r>
+    <w:r>
+      <w:instrText xml:space="preserve"> DATE \@ "M/d/yyyy HH:mm:ss" </w:instrText>
+    </w:r>
+    <w:r>
+      <w:fldChar w:fldCharType="separate"/>
+    </w:r>
+    <w:r>
+      <w:rPr>
+        <w:noProof/>
+      </w:rPr>
+      <w:t>12/23/2019 11:04:46</w:t>
+    </w:r>
+    <w:r>
+      <w:fldChar w:fldCharType="end"/>
+    </w:r>
+    <w:r>
+      <w:ptab w:relativeTo="margin" w:alignment="center" w:leader="none"/>
+    </w:r>
+    <w:fldSimple w:instr=" FILENAME \* MERGEFORMAT ">
+      <w:r>
+        <w:rPr>
+          <w:noProof/>
+        </w:rPr>
+        <w:t>Prime Rib Plan.docx</w:t>
+      </w:r>
+    </w:fldSimple>
+    <w:r>
+      <w:ptab w:relativeTo="margin" w:alignment="right" w:leader="none"/>
+    </w:r>
+    <w:r>
+      <w:rPr>
+        <w:color w:val="7F7F7F" w:themeColor="background1" w:themeShade="7F"/>
+        <w:spacing w:val="60"/>
+      </w:rPr>
+      <w:t>Page</w:t>
+    </w:r>
+    <w:r>
+      <w:t xml:space="preserve"> | </w:t>
+    </w:r>
+    <w:r>
+      <w:fldChar w:fldCharType="begin"/>
+    </w:r>
+    <w:r>
+      <w:instrText xml:space="preserve"> PAGE   \* MERGEFORMAT </w:instrText>
+    </w:r>
+    <w:r>
+      <w:fldChar w:fldCharType="separate"/>
+    </w:r>
+    <w:r>
+      <w:rPr>
+        <w:b/>
+        <w:bCs/>
+        <w:noProof/>
+      </w:rPr>
+      <w:t>1</w:t>
+    </w:r>
+    <w:r>
+      <w:rPr>
+        <w:b/>
+        <w:bCs/>
+        <w:noProof/>
+      </w:rPr>
+      <w:fldChar w:fldCharType="end"/>
+    </w:r>
+  </w:p>
+</w:ftr>
+</file>
+
+<file path=word/footnotes.xml><?xml version="1.0" encoding="utf-8"?>
+<w:footnotes xmlns:wpc="http://schemas.microsoft.com/office/word/2010/wordprocessingCanvas" xmlns:cx="http://schemas.microsoft.com/office/drawing/2014/chartex" xmlns:cx1="http://schemas.microsoft.com/office/drawing/2015/9/8/chartex" xmlns:cx2="http://schemas.microsoft.com/office/drawing/2015/10/21/chartex" xmlns:cx3="http://schemas.microsoft.com/office/drawing/2016/5/9/chartex" xmlns:cx4="http://schemas.microsoft.com/office/drawing/2016/5/10/chartex" xmlns:cx5="http://schemas.microsoft.com/office/drawing/2016/5/11/chartex" xmlns:cx6="http://schemas.microsoft.com/office/drawing/2016/5/12/chartex" xmlns:cx7="http://schemas.microsoft.com/office/drawing/2016/5/13/chartex" xmlns:cx8="http://schemas.microsoft.com/office/drawing/2016/5/14/chartex" xmlns:mc="http://schemas.openxmlformats.org/markup-compatibility/2006" xmlns:aink="http://schemas.microsoft.com/office/drawing/2016/ink" xmlns:am3d="http://schemas.microsoft.com/office/drawing/2017/model3d" xmlns:o="urn:schemas-microsoft-com:office:office" xmlns:r="http://schemas.openxmlformats.org/officeDocument/2006/relationships" xmlns:m="http://schemas.openxmlformats.org/officeDocument/2006/math" xmlns:v="urn:schemas-microsoft-com:vml" xmlns:wp14="http://schemas.microsoft.com/office/word/2010/wordprocessingDrawing" xmlns:wp="http://schemas.openxmlformats.org/drawingml/2006/wordprocessingDrawing" xmlns:w10="urn:schemas-microsoft-com:office:word" xmlns:w="http://schemas.openxmlformats.org/wordprocessingml/2006/main" xmlns:w14="http://schemas.microsoft.com/office/word/2010/wordml" xmlns:w15="http://schemas.microsoft.com/office/word/2012/wordml" xmlns:w16cid="http://schemas.microsoft.com/office/word/2016/wordml/cid" xmlns:w16se="http://schemas.microsoft.com/office/word/2015/wordml/symex" xmlns:wpg="http://schemas.microsoft.com/office/word/2010/wordprocessingGroup" xmlns:wpi="http://schemas.microsoft.com/office/word/2010/wordprocessingInk" xmlns:wne="http://schemas.microsoft.com/office/word/2006/wordml" xmlns:wps="http://schemas.microsoft.com/office/word/2010/wordprocessingShape" mc:Ignorable="w14 w15 w16se w16cid wp14">
+  <w:footnote w:type="separator" w:id="-1">
+    <w:p>
+      <w:pPr>
+        <w:spacing w:after="0" w:line="240" w:lineRule="auto"/>
+      </w:pPr>
+      <w:r>
+        <w:separator/>
+      </w:r>
+    </w:p>
+  </w:footnote>
+  <w:footnote w:type="continuationSeparator" w:id="0">
+    <w:p>
+      <w:pPr>
+        <w:spacing w:after="0" w:line="240" w:lineRule="auto"/>
+      </w:pPr>
+      <w:r>
+        <w:continuationSeparator/>
+      </w:r>
+    </w:p>
+  </w:footnote>
+</w:footnotes>
 </file>
 
 <file path=word/numbering.xml><?xml version="1.0" encoding="utf-8"?>
@@ -5941,6 +5710,7 @@
     <w:lsdException w:name="HTML Sample" w:semiHidden="1" w:unhideWhenUsed="1"/>
     <w:lsdException w:name="HTML Typewriter" w:semiHidden="1" w:unhideWhenUsed="1"/>
     <w:lsdException w:name="HTML Variable" w:semiHidden="1" w:unhideWhenUsed="1"/>
+    <w:lsdException w:name="Normal Table" w:semiHidden="1" w:unhideWhenUsed="1"/>
     <w:lsdException w:name="annotation subject" w:semiHidden="1" w:unhideWhenUsed="1"/>
     <w:lsdException w:name="No List" w:semiHidden="1" w:unhideWhenUsed="1"/>
     <w:lsdException w:name="Outline List 1" w:semiHidden="1" w:unhideWhenUsed="1"/>
@@ -5987,8 +5757,10 @@
     <w:lsdException w:name="Table Subtle 2" w:semiHidden="1" w:unhideWhenUsed="1"/>
     <w:lsdException w:name="Table Web 1" w:semiHidden="1" w:unhideWhenUsed="1"/>
     <w:lsdException w:name="Table Web 2" w:semiHidden="1" w:unhideWhenUsed="1"/>
+    <w:lsdException w:name="Table Web 3" w:semiHidden="1" w:unhideWhenUsed="1"/>
     <w:lsdException w:name="Balloon Text" w:semiHidden="1" w:unhideWhenUsed="1"/>
     <w:lsdException w:name="Table Grid" w:uiPriority="39"/>
+    <w:lsdException w:name="Table Theme" w:semiHidden="1" w:unhideWhenUsed="1"/>
     <w:lsdException w:name="Placeholder Text" w:semiHidden="1"/>
     <w:lsdException w:name="No Spacing" w:uiPriority="1" w:qFormat="1"/>
     <w:lsdException w:name="Light Shading" w:uiPriority="60"/>
@@ -6305,6 +6077,50 @@
       <w:szCs w:val="18"/>
     </w:rPr>
   </w:style>
+  <w:style w:type="paragraph" w:styleId="Header">
+    <w:name w:val="header"/>
+    <w:basedOn w:val="Normal"/>
+    <w:link w:val="HeaderChar"/>
+    <w:uiPriority w:val="99"/>
+    <w:unhideWhenUsed/>
+    <w:rsid w:val="001561E2"/>
+    <w:pPr>
+      <w:tabs>
+        <w:tab w:val="center" w:pos="4680"/>
+        <w:tab w:val="right" w:pos="9360"/>
+      </w:tabs>
+      <w:spacing w:after="0" w:line="240" w:lineRule="auto"/>
+    </w:pPr>
+  </w:style>
+  <w:style w:type="character" w:customStyle="1" w:styleId="HeaderChar">
+    <w:name w:val="Header Char"/>
+    <w:basedOn w:val="DefaultParagraphFont"/>
+    <w:link w:val="Header"/>
+    <w:uiPriority w:val="99"/>
+    <w:rsid w:val="001561E2"/>
+  </w:style>
+  <w:style w:type="paragraph" w:styleId="Footer">
+    <w:name w:val="footer"/>
+    <w:basedOn w:val="Normal"/>
+    <w:link w:val="FooterChar"/>
+    <w:uiPriority w:val="99"/>
+    <w:unhideWhenUsed/>
+    <w:rsid w:val="001561E2"/>
+    <w:pPr>
+      <w:tabs>
+        <w:tab w:val="center" w:pos="4680"/>
+        <w:tab w:val="right" w:pos="9360"/>
+      </w:tabs>
+      <w:spacing w:after="0" w:line="240" w:lineRule="auto"/>
+    </w:pPr>
+  </w:style>
+  <w:style w:type="character" w:customStyle="1" w:styleId="FooterChar">
+    <w:name w:val="Footer Char"/>
+    <w:basedOn w:val="DefaultParagraphFont"/>
+    <w:link w:val="Footer"/>
+    <w:uiPriority w:val="99"/>
+    <w:rsid w:val="001561E2"/>
+  </w:style>
 </w:styles>
 </file>
 

</xml_diff>